<commit_message>
updated grammar, added descriptions of options not previously present wrt zoom functionality
</commit_message>
<xml_diff>
--- a/doc/system/graphics/System Documentation/Graphics Service documentatie.docx
+++ b/doc/system/graphics/System Documentation/Graphics Service documentatie.docx
@@ -5987,7 +5987,13 @@
               <w:rPr>
                 <w:lang w:val="en-US"/>
               </w:rPr>
-              <w:t xml:space="preserve">The user opens the analyzed </w:t>
+              <w:t xml:space="preserve">A user </w:t>
+            </w:r>
+            <w:r>
+              <w:rPr>
+                <w:lang w:val="en-US"/>
+              </w:rPr>
+              <w:t xml:space="preserve">opens the analyzed </w:t>
             </w:r>
             <w:r>
               <w:rPr>
@@ -6066,7 +6072,13 @@
               <w:rPr>
                 <w:lang w:val="en-US"/>
               </w:rPr>
-              <w:t>The user has analyzed the source code</w:t>
+              <w:t xml:space="preserve">A user </w:t>
+            </w:r>
+            <w:r>
+              <w:rPr>
+                <w:lang w:val="en-US"/>
+              </w:rPr>
+              <w:t>has analyzed the source code</w:t>
             </w:r>
           </w:p>
         </w:tc>
@@ -6114,7 +6126,19 @@
               <w:rPr>
                 <w:lang w:val="en-US"/>
               </w:rPr>
-              <w:t xml:space="preserve"> The user clicks on </w:t>
+              <w:t xml:space="preserve"> </w:t>
+            </w:r>
+            <w:r>
+              <w:rPr>
+                <w:lang w:val="en-US"/>
+              </w:rPr>
+              <w:t xml:space="preserve">A user </w:t>
+            </w:r>
+            <w:r>
+              <w:rPr>
+                <w:lang w:val="en-US"/>
+              </w:rPr>
+              <w:t xml:space="preserve">clicks on </w:t>
             </w:r>
             <w:proofErr w:type="spellStart"/>
             <w:r>
@@ -6148,7 +6172,19 @@
               <w:rPr>
                 <w:lang w:val="en-US"/>
               </w:rPr>
-              <w:t xml:space="preserve"> The user clicks on </w:t>
+              <w:t xml:space="preserve"> </w:t>
+            </w:r>
+            <w:r>
+              <w:rPr>
+                <w:lang w:val="en-US"/>
+              </w:rPr>
+              <w:t xml:space="preserve">A user </w:t>
+            </w:r>
+            <w:r>
+              <w:rPr>
+                <w:lang w:val="en-US"/>
+              </w:rPr>
+              <w:t xml:space="preserve">clicks on </w:t>
             </w:r>
             <w:proofErr w:type="spellStart"/>
             <w:r>
@@ -6619,7 +6655,13 @@
               <w:rPr>
                 <w:lang w:val="en-US"/>
               </w:rPr>
-              <w:t>The user has analyzed and validated the source code. The violations based on the architecture can now be shown on screen.</w:t>
+              <w:t xml:space="preserve">A user </w:t>
+            </w:r>
+            <w:r>
+              <w:rPr>
+                <w:lang w:val="en-US"/>
+              </w:rPr>
+              <w:t>has analyzed and validated the source code. The violations based on the architecture can now be shown on screen.</w:t>
             </w:r>
           </w:p>
         </w:tc>
@@ -6662,7 +6704,13 @@
               <w:rPr>
                 <w:lang w:val="en-US"/>
               </w:rPr>
-              <w:t xml:space="preserve">The user has defined </w:t>
+              <w:t xml:space="preserve">A user </w:t>
+            </w:r>
+            <w:r>
+              <w:rPr>
+                <w:lang w:val="en-US"/>
+              </w:rPr>
+              <w:t xml:space="preserve">has defined </w:t>
             </w:r>
             <w:proofErr w:type="gramStart"/>
             <w:r>
@@ -6736,7 +6784,19 @@
               <w:rPr>
                 <w:lang w:val="en-US"/>
               </w:rPr>
-              <w:t xml:space="preserve"> The user clicks on Draw Violations.</w:t>
+              <w:t xml:space="preserve"> </w:t>
+            </w:r>
+            <w:r>
+              <w:rPr>
+                <w:lang w:val="en-US"/>
+              </w:rPr>
+              <w:t xml:space="preserve">A user </w:t>
+            </w:r>
+            <w:r>
+              <w:rPr>
+                <w:lang w:val="en-US"/>
+              </w:rPr>
+              <w:t>clicks on Draw Violations.</w:t>
             </w:r>
           </w:p>
           <w:p>
@@ -7164,7 +7224,13 @@
               <w:rPr>
                 <w:lang w:val="en-US"/>
               </w:rPr>
-              <w:t xml:space="preserve">The user has defined </w:t>
+              <w:t xml:space="preserve">A user </w:t>
+            </w:r>
+            <w:r>
+              <w:rPr>
+                <w:lang w:val="en-US"/>
+              </w:rPr>
+              <w:t xml:space="preserve">has defined </w:t>
             </w:r>
             <w:proofErr w:type="gramStart"/>
             <w:r>
@@ -7178,7 +7244,19 @@
               <w:rPr>
                 <w:lang w:val="en-US"/>
               </w:rPr>
-              <w:t>, created rules on it, analyzed the source code and validated the code. The user can now see a graphical representation of the defined architecture with the violations on top of it.</w:t>
+              <w:t xml:space="preserve">, created rules on it, analyzed the source code and validated the code. </w:t>
+            </w:r>
+            <w:r>
+              <w:rPr>
+                <w:lang w:val="en-US"/>
+              </w:rPr>
+              <w:t xml:space="preserve">A user </w:t>
+            </w:r>
+            <w:r>
+              <w:rPr>
+                <w:lang w:val="en-US"/>
+              </w:rPr>
+              <w:t>can now see a graphical representation of the defined architecture with the violations on top of it.</w:t>
             </w:r>
           </w:p>
         </w:tc>
@@ -7221,7 +7299,13 @@
               <w:rPr>
                 <w:lang w:val="en-US"/>
               </w:rPr>
-              <w:t xml:space="preserve">The user has defined </w:t>
+              <w:t xml:space="preserve">A user </w:t>
+            </w:r>
+            <w:r>
+              <w:rPr>
+                <w:lang w:val="en-US"/>
+              </w:rPr>
+              <w:t xml:space="preserve">has defined </w:t>
             </w:r>
             <w:proofErr w:type="gramStart"/>
             <w:r>
@@ -7283,7 +7367,19 @@
               <w:rPr>
                 <w:lang w:val="en-US"/>
               </w:rPr>
-              <w:t xml:space="preserve"> The user clicks on Draw Violations.</w:t>
+              <w:t xml:space="preserve"> </w:t>
+            </w:r>
+            <w:r>
+              <w:rPr>
+                <w:lang w:val="en-US"/>
+              </w:rPr>
+              <w:t xml:space="preserve">A user </w:t>
+            </w:r>
+            <w:r>
+              <w:rPr>
+                <w:lang w:val="en-US"/>
+              </w:rPr>
+              <w:t>clicks on Draw Violations.</w:t>
             </w:r>
           </w:p>
           <w:p>
@@ -7740,7 +7836,13 @@
               <w:rPr>
                 <w:lang w:val="en-US"/>
               </w:rPr>
-              <w:t>The user has opened the architecture and can now zoom between the different levels of the defined or analyzed architecture.</w:t>
+              <w:t xml:space="preserve">A user </w:t>
+            </w:r>
+            <w:r>
+              <w:rPr>
+                <w:lang w:val="en-US"/>
+              </w:rPr>
+              <w:t>has opened the architecture and can now zoom between the different levels of the defined or analyzed architecture.</w:t>
             </w:r>
           </w:p>
         </w:tc>
@@ -7784,7 +7886,13 @@
               <w:rPr>
                 <w:lang w:val="en-US"/>
               </w:rPr>
-              <w:t xml:space="preserve">The user has defined </w:t>
+              <w:t xml:space="preserve">A user </w:t>
+            </w:r>
+            <w:r>
+              <w:rPr>
+                <w:lang w:val="en-US"/>
+              </w:rPr>
+              <w:t xml:space="preserve">has defined </w:t>
             </w:r>
             <w:proofErr w:type="gramStart"/>
             <w:r>
@@ -7847,7 +7955,19 @@
               <w:rPr>
                 <w:lang w:val="en-US"/>
               </w:rPr>
-              <w:t xml:space="preserve"> The user clicks on a package in the shown architecture.</w:t>
+              <w:t xml:space="preserve"> </w:t>
+            </w:r>
+            <w:r>
+              <w:rPr>
+                <w:lang w:val="en-US"/>
+              </w:rPr>
+              <w:t xml:space="preserve">A user </w:t>
+            </w:r>
+            <w:r>
+              <w:rPr>
+                <w:lang w:val="en-US"/>
+              </w:rPr>
+              <w:t>clicks on a package in the shown architecture.</w:t>
             </w:r>
           </w:p>
           <w:p>
@@ -7883,7 +8003,19 @@
               <w:rPr>
                 <w:lang w:val="en-US"/>
               </w:rPr>
-              <w:t>A.3.1: The user clicks on a class in the shown architecture.</w:t>
+              <w:t xml:space="preserve">A.3.1: </w:t>
+            </w:r>
+            <w:r>
+              <w:rPr>
+                <w:lang w:val="en-US"/>
+              </w:rPr>
+              <w:t xml:space="preserve">A user </w:t>
+            </w:r>
+            <w:r>
+              <w:rPr>
+                <w:lang w:val="en-US"/>
+              </w:rPr>
+              <w:t>clicks on a class in the shown architecture.</w:t>
             </w:r>
           </w:p>
           <w:p>
@@ -7989,7 +8121,19 @@
               <w:rPr>
                 <w:lang w:val="en-US"/>
               </w:rPr>
-              <w:t xml:space="preserve"> The user clicks on a module in the shown architecture.</w:t>
+              <w:t xml:space="preserve"> </w:t>
+            </w:r>
+            <w:r>
+              <w:rPr>
+                <w:lang w:val="en-US"/>
+              </w:rPr>
+              <w:t xml:space="preserve">A user </w:t>
+            </w:r>
+            <w:r>
+              <w:rPr>
+                <w:lang w:val="en-US"/>
+              </w:rPr>
+              <w:t>clicks on a module in the shown architecture.</w:t>
             </w:r>
           </w:p>
           <w:p>
@@ -8085,7 +8229,19 @@
               <w:rPr>
                 <w:lang w:val="en-US"/>
               </w:rPr>
-              <w:t>There are also shown packages next to the classes. The user can now also zoom in on the package shown. (A.1.1)</w:t>
+              <w:t xml:space="preserve">There are also shown packages next to the classes. </w:t>
+            </w:r>
+            <w:r>
+              <w:rPr>
+                <w:lang w:val="en-US"/>
+              </w:rPr>
+              <w:t xml:space="preserve">A user </w:t>
+            </w:r>
+            <w:r>
+              <w:rPr>
+                <w:lang w:val="en-US"/>
+              </w:rPr>
+              <w:t>can now also zoom in on the package shown. (A.1.1)</w:t>
             </w:r>
           </w:p>
         </w:tc>
@@ -8491,7 +8647,13 @@
               <w:rPr>
                 <w:lang w:val="en-US"/>
               </w:rPr>
-              <w:t>The user can select a figure in the shown architecture. Once selected, the properties panel will show the properties of the selected figure.</w:t>
+              <w:t xml:space="preserve">A user </w:t>
+            </w:r>
+            <w:r>
+              <w:rPr>
+                <w:lang w:val="en-US"/>
+              </w:rPr>
+              <w:t>can select a figure in the shown architecture. Once selected, the properties panel will show the properties of the selected figure.</w:t>
             </w:r>
           </w:p>
         </w:tc>
@@ -8534,7 +8696,13 @@
               <w:rPr>
                 <w:lang w:val="en-US"/>
               </w:rPr>
-              <w:t xml:space="preserve">The user has defined </w:t>
+              <w:t xml:space="preserve">A user </w:t>
+            </w:r>
+            <w:r>
+              <w:rPr>
+                <w:lang w:val="en-US"/>
+              </w:rPr>
+              <w:t xml:space="preserve">has defined </w:t>
             </w:r>
             <w:proofErr w:type="gramStart"/>
             <w:r>
@@ -8602,7 +8770,19 @@
               <w:rPr>
                 <w:lang w:val="en-US"/>
               </w:rPr>
-              <w:t xml:space="preserve"> The user clicks on a module in the shown architecture.</w:t>
+              <w:t xml:space="preserve"> </w:t>
+            </w:r>
+            <w:r>
+              <w:rPr>
+                <w:lang w:val="en-US"/>
+              </w:rPr>
+              <w:t xml:space="preserve">A user </w:t>
+            </w:r>
+            <w:r>
+              <w:rPr>
+                <w:lang w:val="en-US"/>
+              </w:rPr>
+              <w:t>clicks on a module in the shown architecture.</w:t>
             </w:r>
           </w:p>
           <w:p>
@@ -9068,7 +9248,13 @@
               <w:rPr>
                 <w:lang w:val="en-US"/>
               </w:rPr>
-              <w:t>The user saves the shown architecture as an image.</w:t>
+              <w:t xml:space="preserve">A user </w:t>
+            </w:r>
+            <w:r>
+              <w:rPr>
+                <w:lang w:val="en-US"/>
+              </w:rPr>
+              <w:t>saves the shown architecture as an image.</w:t>
             </w:r>
           </w:p>
         </w:tc>
@@ -9112,7 +9298,13 @@
               <w:rPr>
                 <w:lang w:val="en-US"/>
               </w:rPr>
-              <w:t xml:space="preserve">The user has defined </w:t>
+              <w:t xml:space="preserve">A user </w:t>
+            </w:r>
+            <w:r>
+              <w:rPr>
+                <w:lang w:val="en-US"/>
+              </w:rPr>
+              <w:t xml:space="preserve">has defined </w:t>
             </w:r>
             <w:proofErr w:type="gramStart"/>
             <w:r>
@@ -9175,7 +9367,19 @@
               <w:rPr>
                 <w:lang w:val="en-US"/>
               </w:rPr>
-              <w:t xml:space="preserve"> The user clicks on the export button.</w:t>
+              <w:t xml:space="preserve"> </w:t>
+            </w:r>
+            <w:r>
+              <w:rPr>
+                <w:lang w:val="en-US"/>
+              </w:rPr>
+              <w:t xml:space="preserve">A user </w:t>
+            </w:r>
+            <w:r>
+              <w:rPr>
+                <w:lang w:val="en-US"/>
+              </w:rPr>
+              <w:t>clicks on the export button.</w:t>
             </w:r>
           </w:p>
           <w:p>
@@ -9197,7 +9401,19 @@
               <w:rPr>
                 <w:lang w:val="en-US"/>
               </w:rPr>
-              <w:t xml:space="preserve"> The system shows a file browser in which the user can select a location where the image should be saved.</w:t>
+              <w:t xml:space="preserve"> The system shows a file browser in which </w:t>
+            </w:r>
+            <w:r>
+              <w:rPr>
+                <w:lang w:val="en-US"/>
+              </w:rPr>
+              <w:t xml:space="preserve">a user </w:t>
+            </w:r>
+            <w:r>
+              <w:rPr>
+                <w:lang w:val="en-US"/>
+              </w:rPr>
+              <w:t>can select a location where the image should be saved.</w:t>
             </w:r>
           </w:p>
           <w:p>
@@ -9211,7 +9427,19 @@
               <w:rPr>
                 <w:lang w:val="en-US"/>
               </w:rPr>
-              <w:t>A.3.1: The user selects a location and defines a file name.</w:t>
+              <w:t xml:space="preserve">A.3.1: </w:t>
+            </w:r>
+            <w:r>
+              <w:rPr>
+                <w:lang w:val="en-US"/>
+              </w:rPr>
+              <w:t xml:space="preserve">A user </w:t>
+            </w:r>
+            <w:r>
+              <w:rPr>
+                <w:lang w:val="en-US"/>
+              </w:rPr>
+              <w:t>selects a location and defines a file name.</w:t>
             </w:r>
           </w:p>
           <w:p>
@@ -9317,7 +9545,43 @@
               <w:rPr>
                 <w:lang w:val="en-US"/>
               </w:rPr>
-              <w:t xml:space="preserve"> The system shows a message, telling the user that the name is already in use and asks the user is he/she wants to overwrite the file. A.5.1: The user selects “</w:t>
+              <w:t xml:space="preserve"> The system shows a message, telling </w:t>
+            </w:r>
+            <w:r>
+              <w:rPr>
+                <w:lang w:val="en-US"/>
+              </w:rPr>
+              <w:t xml:space="preserve">a user </w:t>
+            </w:r>
+            <w:r>
+              <w:rPr>
+                <w:lang w:val="en-US"/>
+              </w:rPr>
+              <w:t xml:space="preserve">that the name is already in use and asks </w:t>
+            </w:r>
+            <w:r>
+              <w:rPr>
+                <w:lang w:val="en-US"/>
+              </w:rPr>
+              <w:t xml:space="preserve">a user </w:t>
+            </w:r>
+            <w:r>
+              <w:rPr>
+                <w:lang w:val="en-US"/>
+              </w:rPr>
+              <w:t xml:space="preserve">is he/she wants to overwrite the file. A.5.1: </w:t>
+            </w:r>
+            <w:r>
+              <w:rPr>
+                <w:lang w:val="en-US"/>
+              </w:rPr>
+              <w:t xml:space="preserve">A user </w:t>
+            </w:r>
+            <w:r>
+              <w:rPr>
+                <w:lang w:val="en-US"/>
+              </w:rPr>
+              <w:t>selects “</w:t>
             </w:r>
             <w:proofErr w:type="spellStart"/>
             <w:r>
@@ -9427,7 +9691,43 @@
               <w:rPr>
                 <w:lang w:val="en-US"/>
               </w:rPr>
-              <w:t xml:space="preserve"> The system shows a message, telling the user that the name is already in use and asks the user is he/she wants to overwrite the file. A.5.1: The user selects “Nee/No”.</w:t>
+              <w:t xml:space="preserve"> The system shows a message, telling </w:t>
+            </w:r>
+            <w:r>
+              <w:rPr>
+                <w:lang w:val="en-US"/>
+              </w:rPr>
+              <w:t xml:space="preserve">a user </w:t>
+            </w:r>
+            <w:r>
+              <w:rPr>
+                <w:lang w:val="en-US"/>
+              </w:rPr>
+              <w:t xml:space="preserve">that the name is already in use and asks </w:t>
+            </w:r>
+            <w:r>
+              <w:rPr>
+                <w:lang w:val="en-US"/>
+              </w:rPr>
+              <w:t xml:space="preserve">a user </w:t>
+            </w:r>
+            <w:r>
+              <w:rPr>
+                <w:lang w:val="en-US"/>
+              </w:rPr>
+              <w:t xml:space="preserve">is he/she wants to overwrite the file. A.5.1: </w:t>
+            </w:r>
+            <w:r>
+              <w:rPr>
+                <w:lang w:val="en-US"/>
+              </w:rPr>
+              <w:t xml:space="preserve">A user </w:t>
+            </w:r>
+            <w:r>
+              <w:rPr>
+                <w:lang w:val="en-US"/>
+              </w:rPr>
+              <w:t>selects “Nee/No”.</w:t>
             </w:r>
           </w:p>
           <w:p>
@@ -10905,7 +11205,23 @@
                 <w:lang w:val="en-US"/>
               </w:rPr>
               <w:lastRenderedPageBreak/>
-              <w:t>We’re providing multi-input methods for commands in order to provide the user with a rich user experience</w:t>
+              <w:t xml:space="preserve">We’re providing multi-input methods for commands in order to provide </w:t>
+            </w:r>
+            <w:r>
+              <w:rPr>
+                <w:rFonts w:cstheme="minorHAnsi"/>
+                <w:b w:val="0"/>
+                <w:lang w:val="en-US"/>
+              </w:rPr>
+              <w:t xml:space="preserve">a user </w:t>
+            </w:r>
+            <w:r>
+              <w:rPr>
+                <w:rFonts w:cstheme="minorHAnsi"/>
+                <w:b w:val="0"/>
+                <w:lang w:val="en-US"/>
+              </w:rPr>
+              <w:t>with a rich user experience</w:t>
             </w:r>
           </w:p>
         </w:tc>
@@ -11871,7 +12187,13 @@
         <w:rPr>
           <w:lang w:val="en-US"/>
         </w:rPr>
-        <w:t xml:space="preserve">screen the Presentation layer also allows the user </w:t>
+        <w:t xml:space="preserve">screen the Presentation layer also allows </w:t>
+      </w:r>
+      <w:r>
+        <w:rPr>
+          <w:lang w:val="en-US"/>
+        </w:rPr>
+        <w:t xml:space="preserve">a user </w:t>
       </w:r>
       <w:r>
         <w:rPr>
@@ -13624,7 +13946,19 @@
         <w:rPr>
           <w:lang w:val="en-US"/>
         </w:rPr>
-        <w:t xml:space="preserve"> is a user-interface that implements the Component interface and also supports handling of user interaction. The user can interact with the </w:t>
+        <w:t xml:space="preserve"> is a user-interface that implements the Component interface and also supports handling of user interaction. </w:t>
+      </w:r>
+      <w:r>
+        <w:rPr>
+          <w:lang w:val="en-US"/>
+        </w:rPr>
+        <w:t xml:space="preserve">A user </w:t>
+      </w:r>
+      <w:r>
+        <w:rPr>
+          <w:lang w:val="en-US"/>
+        </w:rPr>
+        <w:t xml:space="preserve">can interact with the </w:t>
       </w:r>
       <w:proofErr w:type="spellStart"/>
       <w:r>
@@ -14279,7 +14613,19 @@
         <w:rPr>
           <w:lang w:val="en-US"/>
         </w:rPr>
-        <w:t xml:space="preserve"> to display where within the hierarchy the user is and the </w:t>
+        <w:t xml:space="preserve"> to display where within the hierarchy </w:t>
+      </w:r>
+      <w:r>
+        <w:rPr>
+          <w:lang w:val="en-US"/>
+        </w:rPr>
+        <w:t xml:space="preserve">a user </w:t>
+      </w:r>
+      <w:r>
+        <w:rPr>
+          <w:lang w:val="en-US"/>
+        </w:rPr>
+        <w:t xml:space="preserve">is and the </w:t>
       </w:r>
       <w:proofErr w:type="spellStart"/>
       <w:r>
@@ -14293,7 +14639,19 @@
         <w:rPr>
           <w:lang w:val="en-US"/>
         </w:rPr>
-        <w:t xml:space="preserve"> to provide the user with a toolbar to navigate</w:t>
+        <w:t xml:space="preserve"> to provide </w:t>
+      </w:r>
+      <w:r>
+        <w:rPr>
+          <w:lang w:val="en-US"/>
+        </w:rPr>
+        <w:t xml:space="preserve">a user </w:t>
+      </w:r>
+      <w:r>
+        <w:rPr>
+          <w:lang w:val="en-US"/>
+        </w:rPr>
+        <w:t>with a toolbar to navigate</w:t>
       </w:r>
       <w:r>
         <w:rPr>
@@ -14626,7 +14984,19 @@
         <w:rPr>
           <w:lang w:val="en-US"/>
         </w:rPr>
-        <w:t>allows the user to create a mode</w:t>
+        <w:t xml:space="preserve">allows </w:t>
+      </w:r>
+      <w:r>
+        <w:rPr>
+          <w:lang w:val="en-US"/>
+        </w:rPr>
+        <w:t xml:space="preserve">a user </w:t>
+      </w:r>
+      <w:r>
+        <w:rPr>
+          <w:lang w:val="en-US"/>
+        </w:rPr>
+        <w:t>to create a mode</w:t>
       </w:r>
       <w:r>
         <w:rPr>
@@ -15622,13 +15992,6 @@
     <w:p>
       <w:pPr>
         <w:rPr>
-          <w:lang w:eastAsia="ja-JP"/>
-        </w:rPr>
-      </w:pPr>
-    </w:p>
-    <w:p>
-      <w:pPr>
-        <w:rPr>
           <w:lang w:val="en-US" w:eastAsia="ja-JP"/>
         </w:rPr>
       </w:pPr>
@@ -15637,7 +16000,98 @@
           <w:rFonts w:hint="eastAsia"/>
           <w:lang w:val="en-US" w:eastAsia="ja-JP"/>
         </w:rPr>
-        <w:t>Both controllers are responsible to retrieve all the data required to show violations. This means you can show violation on both a physical and logical level. To allow this to work both controllers use the validate service. When the user tells the service to show violations it will requests the data from the validate service. It will go through all the known objects (currently shown figures) and retrieve t</w:t>
+        <w:t xml:space="preserve">Both controllers are responsible </w:t>
+      </w:r>
+      <w:r>
+        <w:rPr>
+          <w:lang w:val="en-US" w:eastAsia="ja-JP"/>
+        </w:rPr>
+        <w:t>for</w:t>
+      </w:r>
+      <w:r>
+        <w:rPr>
+          <w:rFonts w:hint="eastAsia"/>
+          <w:lang w:val="en-US" w:eastAsia="ja-JP"/>
+        </w:rPr>
+        <w:t xml:space="preserve"> retriev</w:t>
+      </w:r>
+      <w:r>
+        <w:rPr>
+          <w:lang w:val="en-US" w:eastAsia="ja-JP"/>
+        </w:rPr>
+        <w:t>ing</w:t>
+      </w:r>
+      <w:r>
+        <w:rPr>
+          <w:rFonts w:hint="eastAsia"/>
+          <w:lang w:val="en-US" w:eastAsia="ja-JP"/>
+        </w:rPr>
+        <w:t xml:space="preserve"> all the data required to show violations. This means you can show violation</w:t>
+      </w:r>
+      <w:r>
+        <w:rPr>
+          <w:lang w:val="en-US" w:eastAsia="ja-JP"/>
+        </w:rPr>
+        <w:t>s</w:t>
+      </w:r>
+      <w:r>
+        <w:rPr>
+          <w:rFonts w:hint="eastAsia"/>
+          <w:lang w:val="en-US" w:eastAsia="ja-JP"/>
+        </w:rPr>
+        <w:t xml:space="preserve"> on both a physical and </w:t>
+      </w:r>
+      <w:r>
+        <w:rPr>
+          <w:rFonts w:hint="eastAsia"/>
+          <w:lang w:val="en-US" w:eastAsia="ja-JP"/>
+        </w:rPr>
+        <w:t>logical level</w:t>
+      </w:r>
+      <w:r>
+        <w:rPr>
+          <w:lang w:val="en-US" w:eastAsia="ja-JP"/>
+        </w:rPr>
+        <w:t>.</w:t>
+      </w:r>
+      <w:r>
+        <w:rPr>
+          <w:rFonts w:hint="eastAsia"/>
+          <w:lang w:val="en-US" w:eastAsia="ja-JP"/>
+        </w:rPr>
+        <w:t xml:space="preserve"> </w:t>
+      </w:r>
+      <w:proofErr w:type="gramStart"/>
+      <w:r>
+        <w:rPr>
+          <w:rFonts w:hint="eastAsia"/>
+          <w:lang w:val="en-US" w:eastAsia="ja-JP"/>
+        </w:rPr>
+        <w:t>To</w:t>
+      </w:r>
+      <w:proofErr w:type="gramEnd"/>
+      <w:r>
+        <w:rPr>
+          <w:rFonts w:hint="eastAsia"/>
+          <w:lang w:val="en-US" w:eastAsia="ja-JP"/>
+        </w:rPr>
+        <w:t xml:space="preserve"> allow this to work both controllers use the validate service. When </w:t>
+      </w:r>
+      <w:bookmarkStart w:id="48" w:name="_GoBack"/>
+      <w:bookmarkEnd w:id="48"/>
+      <w:r>
+        <w:rPr>
+          <w:rFonts w:hint="eastAsia"/>
+          <w:lang w:val="en-US" w:eastAsia="ja-JP"/>
+        </w:rPr>
+        <w:t xml:space="preserve">a user </w:t>
+      </w:r>
+      <w:r>
+        <w:rPr>
+          <w:rFonts w:hint="eastAsia"/>
+          <w:lang w:val="en-US" w:eastAsia="ja-JP"/>
+        </w:rPr>
+        <w:t>tells the service to show violations it will requests the data from the validate service. It will go through all the known objects (currently shown figures) and retrieve t</w:t>
       </w:r>
       <w:r>
         <w:rPr>
@@ -15706,23 +16160,16 @@
           <w:lang w:eastAsia="ja-JP"/>
         </w:rPr>
       </w:pPr>
-      <w:bookmarkStart w:id="48" w:name="_Toc364278834"/>
-      <w:bookmarkStart w:id="49" w:name="_Toc364279320"/>
+      <w:bookmarkStart w:id="49" w:name="_Toc364278834"/>
+      <w:bookmarkStart w:id="50" w:name="_Toc364279320"/>
       <w:r>
         <w:rPr>
           <w:rFonts w:hint="eastAsia"/>
         </w:rPr>
         <w:t>DrawingController</w:t>
       </w:r>
-      <w:bookmarkEnd w:id="48"/>
       <w:bookmarkEnd w:id="49"/>
-    </w:p>
-    <w:p>
-      <w:pPr>
-        <w:rPr>
-          <w:lang w:eastAsia="ja-JP"/>
-        </w:rPr>
-      </w:pPr>
+      <w:bookmarkEnd w:id="50"/>
     </w:p>
     <w:p>
       <w:pPr>
@@ -15967,8 +16414,8 @@
           <w:lang w:eastAsia="ja-JP"/>
         </w:rPr>
       </w:pPr>
-      <w:bookmarkStart w:id="50" w:name="_Toc364278835"/>
-      <w:bookmarkStart w:id="51" w:name="_Toc364279321"/>
+      <w:bookmarkStart w:id="51" w:name="_Toc364278835"/>
+      <w:bookmarkStart w:id="52" w:name="_Toc364279321"/>
       <w:r>
         <w:rPr>
           <w:rFonts w:hint="eastAsia"/>
@@ -15990,15 +16437,8 @@
         </w:rPr>
         <w:t>lines</w:t>
       </w:r>
-      <w:bookmarkEnd w:id="50"/>
       <w:bookmarkEnd w:id="51"/>
-    </w:p>
-    <w:p>
-      <w:pPr>
-        <w:rPr>
-          <w:lang w:eastAsia="ja-JP"/>
-        </w:rPr>
-      </w:pPr>
+      <w:bookmarkEnd w:id="52"/>
     </w:p>
     <w:p>
       <w:pPr>
@@ -16115,13 +16555,6 @@
     <w:p>
       <w:pPr>
         <w:rPr>
-          <w:lang w:eastAsia="ja-JP"/>
-        </w:rPr>
-      </w:pPr>
-    </w:p>
-    <w:p>
-      <w:pPr>
-        <w:rPr>
           <w:lang w:val="en-US" w:eastAsia="ja-JP"/>
         </w:rPr>
       </w:pPr>
@@ -16215,13 +16648,13 @@
           <w:lang w:val="en-US" w:eastAsia="ja-JP"/>
         </w:rPr>
       </w:pPr>
-      <w:bookmarkStart w:id="52" w:name="_Toc364278836"/>
-      <w:bookmarkStart w:id="53" w:name="_Toc364279322"/>
+      <w:bookmarkStart w:id="53" w:name="_Toc364278836"/>
+      <w:bookmarkStart w:id="54" w:name="_Toc364279322"/>
       <w:r>
         <w:t>Zooming</w:t>
       </w:r>
-      <w:bookmarkEnd w:id="52"/>
       <w:bookmarkEnd w:id="53"/>
+      <w:bookmarkEnd w:id="54"/>
     </w:p>
     <w:p>
       <w:pPr>
@@ -16283,7 +16716,19 @@
         <w:rPr>
           <w:lang w:val="en-US" w:eastAsia="ja-JP"/>
         </w:rPr>
-        <w:t xml:space="preserve"> This option shows the insides of both levels in one diagram to supply the user with an easy overview</w:t>
+        <w:t xml:space="preserve"> This option shows the insides of both levels in one diagram to supply </w:t>
+      </w:r>
+      <w:r>
+        <w:rPr>
+          <w:lang w:val="en-US" w:eastAsia="ja-JP"/>
+        </w:rPr>
+        <w:t xml:space="preserve">a user </w:t>
+      </w:r>
+      <w:r>
+        <w:rPr>
+          <w:lang w:val="en-US" w:eastAsia="ja-JP"/>
+        </w:rPr>
+        <w:t>with an easy overview</w:t>
       </w:r>
       <w:r>
         <w:rPr>
@@ -16373,16 +16818,16 @@
           <w:lang w:val="en-US" w:eastAsia="ja-JP"/>
         </w:rPr>
       </w:pPr>
-      <w:bookmarkStart w:id="54" w:name="_Toc364278837"/>
-      <w:bookmarkStart w:id="55" w:name="_Toc364279323"/>
+      <w:bookmarkStart w:id="55" w:name="_Toc364278837"/>
+      <w:bookmarkStart w:id="56" w:name="_Toc364279323"/>
       <w:r>
         <w:rPr>
           <w:lang w:val="en-US" w:eastAsia="ja-JP"/>
         </w:rPr>
         <w:t>Single Zoom</w:t>
       </w:r>
-      <w:bookmarkEnd w:id="54"/>
       <w:bookmarkEnd w:id="55"/>
+      <w:bookmarkEnd w:id="56"/>
     </w:p>
     <w:p>
       <w:pPr>
@@ -16479,16 +16924,16 @@
           <w:lang w:val="en-US" w:eastAsia="ja-JP"/>
         </w:rPr>
       </w:pPr>
-      <w:bookmarkStart w:id="56" w:name="_Toc364278838"/>
-      <w:bookmarkStart w:id="57" w:name="_Toc364279324"/>
+      <w:bookmarkStart w:id="57" w:name="_Toc364278838"/>
+      <w:bookmarkStart w:id="58" w:name="_Toc364279324"/>
       <w:r>
         <w:rPr>
           <w:lang w:val="en-US" w:eastAsia="ja-JP"/>
         </w:rPr>
         <w:t>Multi Zoom</w:t>
       </w:r>
-      <w:bookmarkEnd w:id="56"/>
       <w:bookmarkEnd w:id="57"/>
+      <w:bookmarkEnd w:id="58"/>
     </w:p>
     <w:p>
       <w:pPr>
@@ -16795,7 +17240,19 @@
         <w:rPr>
           <w:lang w:val="en-US" w:eastAsia="ja-JP"/>
         </w:rPr>
-        <w:t xml:space="preserve"> modules. These modules are sometimes required to show internal dependencies with this outside class. The (class) module that is selected will be saved during the zoom as a “context figure”. Even though a user cannot zoom in on this module it will be shown a level deeper. Unfortunately, at this time it will not show the parent of the context </w:t>
+        <w:t xml:space="preserve"> modules. </w:t>
+      </w:r>
+      <w:r>
+        <w:rPr>
+          <w:lang w:val="en-US" w:eastAsia="ja-JP"/>
+        </w:rPr>
+        <w:t>Selected modules can be zoomed on (using context zoom), with all other modules shown as context on the next zoom level down</w:t>
+      </w:r>
+      <w:r>
+        <w:rPr>
+          <w:lang w:val="en-US" w:eastAsia="ja-JP"/>
+        </w:rPr>
+        <w:t xml:space="preserve">. Unfortunately, at this time it will not show the parent of the context </w:t>
       </w:r>
       <w:r>
         <w:rPr>
@@ -16956,7 +17413,19 @@
         <w:rPr>
           <w:lang w:val="en-US" w:eastAsia="ja-JP"/>
         </w:rPr>
-        <w:t xml:space="preserve"> manage these context figures. They know at the time of the request which figures selected and which present before the zoom. From this data they can deduct which figures need to be saved. The logic behind this is controller specific as the data is based on a different structure.</w:t>
+        <w:t xml:space="preserve"> manage these context figures. They know at the time of the request which figures selected and which present before the zoom</w:t>
+      </w:r>
+      <w:r>
+        <w:rPr>
+          <w:lang w:val="en-US" w:eastAsia="ja-JP"/>
+        </w:rPr>
+        <w:t>. From this data they can deduce</w:t>
+      </w:r>
+      <w:r>
+        <w:rPr>
+          <w:lang w:val="en-US" w:eastAsia="ja-JP"/>
+        </w:rPr>
+        <w:t xml:space="preserve"> which figures need to be saved. The logic behind this is controller specific as the data is based on a different structure.</w:t>
       </w:r>
     </w:p>
     <w:p>
@@ -16966,16 +17435,16 @@
           <w:lang w:val="en-US" w:eastAsia="ja-JP"/>
         </w:rPr>
       </w:pPr>
-      <w:bookmarkStart w:id="58" w:name="_Toc364278839"/>
-      <w:bookmarkStart w:id="59" w:name="_Toc364279325"/>
+      <w:bookmarkStart w:id="59" w:name="_Toc364278839"/>
+      <w:bookmarkStart w:id="60" w:name="_Toc364279325"/>
       <w:r>
         <w:rPr>
           <w:rFonts w:hint="eastAsia"/>
         </w:rPr>
         <w:t>FigureMap</w:t>
       </w:r>
-      <w:bookmarkEnd w:id="58"/>
       <w:bookmarkEnd w:id="59"/>
+      <w:bookmarkEnd w:id="60"/>
     </w:p>
     <w:p>
       <w:pPr>
@@ -17220,18 +17689,17 @@
           <w:lang w:eastAsia="ja-JP"/>
         </w:rPr>
       </w:pPr>
-      <w:bookmarkStart w:id="60" w:name="_Toc364278840"/>
-      <w:bookmarkStart w:id="61" w:name="_Toc364279326"/>
+      <w:bookmarkStart w:id="61" w:name="_Toc364278840"/>
+      <w:bookmarkStart w:id="62" w:name="_Toc364279326"/>
       <w:r>
         <w:rPr>
           <w:rFonts w:hint="eastAsia"/>
           <w:lang w:eastAsia="ja-JP"/>
         </w:rPr>
-        <w:lastRenderedPageBreak/>
         <w:t>Settings</w:t>
       </w:r>
-      <w:bookmarkEnd w:id="60"/>
       <w:bookmarkEnd w:id="61"/>
+      <w:bookmarkEnd w:id="62"/>
     </w:p>
     <w:p>
       <w:pPr>
@@ -17244,7 +17712,14 @@
           <w:rFonts w:hint="eastAsia"/>
           <w:lang w:val="en-US" w:eastAsia="ja-JP"/>
         </w:rPr>
-        <w:t xml:space="preserve">The user has the ability to turn on or to turn off a select number of features. </w:t>
+        <w:t xml:space="preserve">A user </w:t>
+      </w:r>
+      <w:r>
+        <w:rPr>
+          <w:rFonts w:hint="eastAsia"/>
+          <w:lang w:val="en-US" w:eastAsia="ja-JP"/>
+        </w:rPr>
+        <w:t xml:space="preserve">has the ability to turn on or to turn off a select number of features. </w:t>
       </w:r>
       <w:r>
         <w:rPr>
@@ -17287,6 +17762,7 @@
         <w:rPr>
           <w:lang w:val="en-US" w:eastAsia="ja-JP"/>
         </w:rPr>
+        <w:lastRenderedPageBreak/>
         <w:t>These options can be accessed through the options dialog</w:t>
       </w:r>
       <w:r>
@@ -18164,13 +18640,27 @@
           <w:rFonts w:hint="eastAsia"/>
           <w:lang w:val="en-US" w:eastAsia="ja-JP"/>
         </w:rPr>
-        <w:t xml:space="preserve"> drawing. For this reason the user can select one or more figures and using the context menu (right click) hide the selected figures.</w:t>
+        <w:t xml:space="preserve"> drawing. For this reason </w:t>
       </w:r>
       <w:r>
         <w:rPr>
           <w:rFonts w:hint="eastAsia"/>
           <w:lang w:val="en-US" w:eastAsia="ja-JP"/>
         </w:rPr>
+        <w:t xml:space="preserve">a user </w:t>
+      </w:r>
+      <w:r>
+        <w:rPr>
+          <w:rFonts w:hint="eastAsia"/>
+          <w:lang w:val="en-US" w:eastAsia="ja-JP"/>
+        </w:rPr>
+        <w:t>can select one or more figures and using the context menu (right click) hide the selected figures.</w:t>
+      </w:r>
+      <w:r>
+        <w:rPr>
+          <w:rFonts w:hint="eastAsia"/>
+          <w:lang w:val="en-US" w:eastAsia="ja-JP"/>
+        </w:rPr>
         <w:t xml:space="preserve"> </w:t>
       </w:r>
     </w:p>
@@ -18198,7 +18688,21 @@
           <w:rFonts w:hint="eastAsia"/>
           <w:lang w:val="en-US" w:eastAsia="ja-JP"/>
         </w:rPr>
-        <w:t xml:space="preserve"> all hidden figures the user can click </w:t>
+        <w:t xml:space="preserve"> all hidden figures </w:t>
+      </w:r>
+      <w:r>
+        <w:rPr>
+          <w:rFonts w:hint="eastAsia"/>
+          <w:lang w:val="en-US" w:eastAsia="ja-JP"/>
+        </w:rPr>
+        <w:t xml:space="preserve">a user </w:t>
+      </w:r>
+      <w:r>
+        <w:rPr>
+          <w:rFonts w:hint="eastAsia"/>
+          <w:lang w:val="en-US" w:eastAsia="ja-JP"/>
+        </w:rPr>
+        <w:t xml:space="preserve">can click </w:t>
       </w:r>
       <w:r>
         <w:rPr>
@@ -18262,11 +18766,15 @@
           <w:b/>
           <w:bCs/>
           <w:color w:val="4F81BD" w:themeColor="accent1"/>
-        </w:rPr>
-      </w:pPr>
-      <w:bookmarkStart w:id="62" w:name="_Toc364278841"/>
-      <w:bookmarkStart w:id="63" w:name="_Toc364279327"/>
-      <w:r>
+          <w:lang w:val="en-US"/>
+        </w:rPr>
+      </w:pPr>
+      <w:bookmarkStart w:id="63" w:name="_Toc364278841"/>
+      <w:bookmarkStart w:id="64" w:name="_Toc364279327"/>
+      <w:r>
+        <w:rPr>
+          <w:lang w:val="en-US"/>
+        </w:rPr>
         <w:br w:type="page"/>
       </w:r>
     </w:p>
@@ -18284,8 +18792,8 @@
         <w:lastRenderedPageBreak/>
         <w:t>Threading</w:t>
       </w:r>
-      <w:bookmarkEnd w:id="62"/>
       <w:bookmarkEnd w:id="63"/>
+      <w:bookmarkEnd w:id="64"/>
     </w:p>
     <w:p>
       <w:pPr>
@@ -18823,8 +19331,6 @@
         </w:rPr>
         <w:t xml:space="preserve"> new</w:t>
       </w:r>
-      <w:bookmarkStart w:id="64" w:name="_GoBack"/>
-      <w:bookmarkEnd w:id="64"/>
       <w:r>
         <w:rPr>
           <w:rFonts w:hint="eastAsia"/>
@@ -20051,7 +20557,19 @@
         <w:rPr>
           <w:lang w:val="en-GB"/>
         </w:rPr>
-        <w:t xml:space="preserve"> The user has defined an architecture through the define User Interface and the define service.</w:t>
+        <w:t xml:space="preserve"> </w:t>
+      </w:r>
+      <w:r>
+        <w:rPr>
+          <w:lang w:val="en-GB"/>
+        </w:rPr>
+        <w:t xml:space="preserve">A user </w:t>
+      </w:r>
+      <w:r>
+        <w:rPr>
+          <w:lang w:val="en-GB"/>
+        </w:rPr>
+        <w:t>has defined an architecture through the define User Interface and the define service.</w:t>
       </w:r>
     </w:p>
     <w:p>
@@ -20084,7 +20602,19 @@
         <w:rPr>
           <w:lang w:val="en-GB"/>
         </w:rPr>
-        <w:t>In the menu bar the user clicks “Show logical architecture graphics” (name subject to change.)</w:t>
+        <w:t xml:space="preserve">In the menu bar </w:t>
+      </w:r>
+      <w:r>
+        <w:rPr>
+          <w:lang w:val="en-GB"/>
+        </w:rPr>
+        <w:t xml:space="preserve">a user </w:t>
+      </w:r>
+      <w:r>
+        <w:rPr>
+          <w:lang w:val="en-GB"/>
+        </w:rPr>
+        <w:t>clicks “Show logical architecture graphics” (name subject to change.)</w:t>
       </w:r>
     </w:p>
     <w:p>
@@ -20626,7 +21156,19 @@
         <w:rPr>
           <w:lang w:val="en-US"/>
         </w:rPr>
-        <w:t xml:space="preserve"> The user has </w:t>
+        <w:t xml:space="preserve"> </w:t>
+      </w:r>
+      <w:r>
+        <w:rPr>
+          <w:lang w:val="en-US"/>
+        </w:rPr>
+        <w:t xml:space="preserve">A user </w:t>
+      </w:r>
+      <w:r>
+        <w:rPr>
+          <w:lang w:val="en-US"/>
+        </w:rPr>
+        <w:t xml:space="preserve">has </w:t>
       </w:r>
       <w:proofErr w:type="spellStart"/>
       <w:r>
@@ -20673,7 +21215,13 @@
         <w:rPr>
           <w:lang w:val="en-US"/>
         </w:rPr>
-        <w:t xml:space="preserve">The user opens the </w:t>
+        <w:t xml:space="preserve">A user </w:t>
+      </w:r>
+      <w:r>
+        <w:rPr>
+          <w:lang w:val="en-US"/>
+        </w:rPr>
+        <w:t xml:space="preserve">opens the </w:t>
       </w:r>
       <w:proofErr w:type="spellStart"/>
       <w:r>
@@ -21098,7 +21646,19 @@
         <w:rPr>
           <w:lang w:val="en-US"/>
         </w:rPr>
-        <w:t xml:space="preserve">: The user has defined </w:t>
+        <w:t xml:space="preserve">: </w:t>
+      </w:r>
+      <w:r>
+        <w:rPr>
+          <w:lang w:val="en-US"/>
+        </w:rPr>
+        <w:t xml:space="preserve">A user </w:t>
+      </w:r>
+      <w:r>
+        <w:rPr>
+          <w:lang w:val="en-US"/>
+        </w:rPr>
+        <w:t xml:space="preserve">has defined </w:t>
       </w:r>
       <w:proofErr w:type="gramStart"/>
       <w:r>
@@ -21163,7 +21723,13 @@
         <w:rPr>
           <w:lang w:val="en-US"/>
         </w:rPr>
-        <w:t>The user double clicks on the layer [Data: Domain].</w:t>
+        <w:t xml:space="preserve">A user </w:t>
+      </w:r>
+      <w:r>
+        <w:rPr>
+          <w:lang w:val="en-US"/>
+        </w:rPr>
+        <w:t>double clicks on the layer [Data: Domain].</w:t>
       </w:r>
     </w:p>
     <w:p>
@@ -21253,7 +21819,13 @@
         <w:rPr>
           <w:lang w:val="en-US"/>
         </w:rPr>
-        <w:t>The user double clicks on the component [Data: domain].</w:t>
+        <w:t xml:space="preserve">A user </w:t>
+      </w:r>
+      <w:r>
+        <w:rPr>
+          <w:lang w:val="en-US"/>
+        </w:rPr>
+        <w:t>double clicks on the component [Data: domain].</w:t>
       </w:r>
     </w:p>
     <w:p>
@@ -21553,7 +22125,13 @@
         <w:rPr>
           <w:lang w:val="en-US"/>
         </w:rPr>
-        <w:t xml:space="preserve">The user double clicks on the package [Data: </w:t>
+        <w:t xml:space="preserve">A user </w:t>
+      </w:r>
+      <w:r>
+        <w:rPr>
+          <w:lang w:val="en-US"/>
+        </w:rPr>
+        <w:t xml:space="preserve">double clicks on the package [Data: </w:t>
       </w:r>
       <w:proofErr w:type="spellStart"/>
       <w:r>
@@ -22090,7 +22668,19 @@
         <w:rPr>
           <w:lang w:val="en-US"/>
         </w:rPr>
-        <w:t xml:space="preserve">: The user has </w:t>
+        <w:t xml:space="preserve">: </w:t>
+      </w:r>
+      <w:r>
+        <w:rPr>
+          <w:lang w:val="en-US"/>
+        </w:rPr>
+        <w:t xml:space="preserve">A user </w:t>
+      </w:r>
+      <w:r>
+        <w:rPr>
+          <w:lang w:val="en-US"/>
+        </w:rPr>
+        <w:t xml:space="preserve">has </w:t>
       </w:r>
       <w:proofErr w:type="spellStart"/>
       <w:r>
@@ -22169,7 +22759,13 @@
         <w:rPr>
           <w:lang w:val="en-US"/>
         </w:rPr>
-        <w:t>The user double clicks on the package [Data: domain]. (Figure 4)</w:t>
+        <w:t xml:space="preserve">A user </w:t>
+      </w:r>
+      <w:r>
+        <w:rPr>
+          <w:lang w:val="en-US"/>
+        </w:rPr>
+        <w:t>double clicks on the package [Data: domain]. (Figure 4)</w:t>
       </w:r>
     </w:p>
     <w:p>
@@ -22877,7 +23473,19 @@
         <w:rPr>
           <w:lang w:val="en-GB"/>
         </w:rPr>
-        <w:t xml:space="preserve"> The user has </w:t>
+        <w:t xml:space="preserve"> </w:t>
+      </w:r>
+      <w:r>
+        <w:rPr>
+          <w:lang w:val="en-GB"/>
+        </w:rPr>
+        <w:t xml:space="preserve">A user </w:t>
+      </w:r>
+      <w:r>
+        <w:rPr>
+          <w:lang w:val="en-GB"/>
+        </w:rPr>
+        <w:t xml:space="preserve">has </w:t>
       </w:r>
       <w:r>
         <w:rPr>
@@ -22958,7 +23566,19 @@
         <w:rPr>
           <w:lang w:val="en-GB"/>
         </w:rPr>
-        <w:t>In the graphics menu bar the user clicks “</w:t>
+        <w:t xml:space="preserve">In the graphics menu bar </w:t>
+      </w:r>
+      <w:r>
+        <w:rPr>
+          <w:lang w:val="en-GB"/>
+        </w:rPr>
+        <w:t xml:space="preserve">a user </w:t>
+      </w:r>
+      <w:r>
+        <w:rPr>
+          <w:lang w:val="en-GB"/>
+        </w:rPr>
+        <w:t>clicks “</w:t>
       </w:r>
       <w:r>
         <w:rPr>
@@ -23453,7 +24073,19 @@
         <w:rPr>
           <w:lang w:val="en-GB"/>
         </w:rPr>
-        <w:t xml:space="preserve"> The user has </w:t>
+        <w:t xml:space="preserve"> </w:t>
+      </w:r>
+      <w:r>
+        <w:rPr>
+          <w:lang w:val="en-GB"/>
+        </w:rPr>
+        <w:t xml:space="preserve">A user </w:t>
+      </w:r>
+      <w:r>
+        <w:rPr>
+          <w:lang w:val="en-GB"/>
+        </w:rPr>
+        <w:t xml:space="preserve">has </w:t>
       </w:r>
       <w:r>
         <w:rPr>
@@ -23534,7 +24166,19 @@
         <w:rPr>
           <w:lang w:val="en-GB"/>
         </w:rPr>
-        <w:t>In the graphics menu bar the user clicks “</w:t>
+        <w:t xml:space="preserve">In the graphics menu bar </w:t>
+      </w:r>
+      <w:r>
+        <w:rPr>
+          <w:lang w:val="en-GB"/>
+        </w:rPr>
+        <w:t xml:space="preserve">a user </w:t>
+      </w:r>
+      <w:r>
+        <w:rPr>
+          <w:lang w:val="en-GB"/>
+        </w:rPr>
+        <w:t>clicks “</w:t>
       </w:r>
       <w:r>
         <w:rPr>
@@ -24060,7 +24704,19 @@
         <w:rPr>
           <w:lang w:val="en-GB"/>
         </w:rPr>
-        <w:t xml:space="preserve"> The user has analysed or defined an architecture through </w:t>
+        <w:t xml:space="preserve"> </w:t>
+      </w:r>
+      <w:r>
+        <w:rPr>
+          <w:lang w:val="en-GB"/>
+        </w:rPr>
+        <w:t xml:space="preserve">A user </w:t>
+      </w:r>
+      <w:r>
+        <w:rPr>
+          <w:lang w:val="en-GB"/>
+        </w:rPr>
+        <w:t xml:space="preserve">has analysed or defined an architecture through </w:t>
       </w:r>
       <w:proofErr w:type="gramStart"/>
       <w:r>
@@ -24107,7 +24763,13 @@
         <w:rPr>
           <w:lang w:val="en-GB"/>
         </w:rPr>
-        <w:t>The user selects a</w:t>
+        <w:t xml:space="preserve">A user </w:t>
+      </w:r>
+      <w:r>
+        <w:rPr>
+          <w:lang w:val="en-GB"/>
+        </w:rPr>
+        <w:t>selects a</w:t>
       </w:r>
       <w:r>
         <w:rPr>
@@ -24923,7 +25585,19 @@
         <w:rPr>
           <w:lang w:val="en-GB"/>
         </w:rPr>
-        <w:t xml:space="preserve"> The user has analysed or defined an architecture through </w:t>
+        <w:t xml:space="preserve"> </w:t>
+      </w:r>
+      <w:r>
+        <w:rPr>
+          <w:lang w:val="en-GB"/>
+        </w:rPr>
+        <w:t xml:space="preserve">A user </w:t>
+      </w:r>
+      <w:r>
+        <w:rPr>
+          <w:lang w:val="en-GB"/>
+        </w:rPr>
+        <w:t xml:space="preserve">has analysed or defined an architecture through </w:t>
       </w:r>
       <w:proofErr w:type="gramStart"/>
       <w:r>
@@ -24970,7 +25644,19 @@
         <w:rPr>
           <w:lang w:val="en-GB"/>
         </w:rPr>
-        <w:t>In the graphics menu bar the user clicks “Export to image” (name subject to change.)</w:t>
+        <w:t xml:space="preserve">In the graphics menu bar </w:t>
+      </w:r>
+      <w:r>
+        <w:rPr>
+          <w:lang w:val="en-GB"/>
+        </w:rPr>
+        <w:t xml:space="preserve">a user </w:t>
+      </w:r>
+      <w:r>
+        <w:rPr>
+          <w:lang w:val="en-GB"/>
+        </w:rPr>
+        <w:t>clicks “Export to image” (name subject to change.)</w:t>
       </w:r>
     </w:p>
     <w:p>
@@ -25043,7 +25729,27 @@
         <w:rPr>
           <w:lang w:val="en-GB"/>
         </w:rPr>
-        <w:t>The user selects an folder to save the file image in, defines a “File Name” and clicks “Save” [</w:t>
+        <w:t xml:space="preserve">A user </w:t>
+      </w:r>
+      <w:r>
+        <w:rPr>
+          <w:lang w:val="en-GB"/>
+        </w:rPr>
+        <w:t xml:space="preserve">selects </w:t>
+      </w:r>
+      <w:proofErr w:type="gramStart"/>
+      <w:r>
+        <w:rPr>
+          <w:lang w:val="en-GB"/>
+        </w:rPr>
+        <w:t>an</w:t>
+      </w:r>
+      <w:proofErr w:type="gramEnd"/>
+      <w:r>
+        <w:rPr>
+          <w:lang w:val="en-GB"/>
+        </w:rPr>
+        <w:t xml:space="preserve"> folder to save the file image in, defines a “File Name” and clicks “Save” [</w:t>
       </w:r>
       <w:r>
         <w:rPr>
@@ -26831,7 +27537,7 @@
           <v:shape id="_x0000_i1025" type="#_x0000_t75" style="width:525.6pt;height:448.8pt" o:ole="">
             <v:imagedata r:id="rId41" o:title=""/>
           </v:shape>
-          <o:OLEObject Type="Embed" ProgID="Visio.Drawing.11" ShapeID="_x0000_i1025" DrawAspect="Content" ObjectID="_1438021975" r:id="rId42"/>
+          <o:OLEObject Type="Embed" ProgID="Visio.Drawing.11" ShapeID="_x0000_i1025" DrawAspect="Content" ObjectID="_1438022381" r:id="rId42"/>
         </w:object>
       </w:r>
     </w:p>
@@ -26900,7 +27606,7 @@
           <w:rPr>
             <w:noProof/>
           </w:rPr>
-          <w:t>26</w:t>
+          <w:t>21</w:t>
         </w:r>
         <w:r>
           <w:rPr>
@@ -30874,7 +31580,7 @@
 </file>
 
 <file path=customXml/itemProps2.xml><?xml version="1.0" encoding="utf-8"?>
-<ds:datastoreItem xmlns:ds="http://schemas.openxmlformats.org/officeDocument/2006/customXml" ds:itemID="{C4481722-B269-4450-97A5-72DF1C7F83CD}">
+<ds:datastoreItem xmlns:ds="http://schemas.openxmlformats.org/officeDocument/2006/customXml" ds:itemID="{2FD1D1E6-DD8E-4A99-8697-9F33CB8964D7}">
   <ds:schemaRefs>
     <ds:schemaRef ds:uri="http://schemas.openxmlformats.org/officeDocument/2006/bibliography"/>
   </ds:schemaRefs>

</xml_diff>

<commit_message>
updating diagrams and code with spec
</commit_message>
<xml_diff>
--- a/doc/system/graphics/System Documentation/Graphics Service documentatie.docx
+++ b/doc/system/graphics/System Documentation/Graphics Service documentatie.docx
@@ -46,6 +46,7 @@
                 <w:dataBinding w:prefixMappings="xmlns:ns0='http://schemas.openxmlformats.org/officeDocument/2006/extended-properties'" w:xpath="/ns0:Properties[1]/ns0:Company[1]" w:storeItemID="{6668398D-A668-4E3E-A5EB-62B293D839F1}"/>
                 <w:text/>
               </w:sdtPr>
+              <w:sdtEndPr/>
               <w:sdtContent>
                 <w:tc>
                   <w:tcPr>
@@ -93,6 +94,7 @@
                   <w:dataBinding w:prefixMappings="xmlns:ns0='http://schemas.openxmlformats.org/package/2006/metadata/core-properties' xmlns:ns1='http://purl.org/dc/elements/1.1/'" w:xpath="/ns0:coreProperties[1]/ns1:title[1]" w:storeItemID="{6C3C8BC8-F283-45AE-878A-BAB7291924A1}"/>
                   <w:text/>
                 </w:sdtPr>
+                <w:sdtEndPr/>
                 <w:sdtContent>
                   <w:p>
                     <w:pPr>
@@ -129,6 +131,7 @@
                 <w:dataBinding w:prefixMappings="xmlns:ns0='http://schemas.openxmlformats.org/package/2006/metadata/core-properties' xmlns:ns1='http://purl.org/dc/elements/1.1/'" w:xpath="/ns0:coreProperties[1]/ns1:subject[1]" w:storeItemID="{6C3C8BC8-F283-45AE-878A-BAB7291924A1}"/>
                 <w:text/>
               </w:sdtPr>
+              <w:sdtEndPr/>
               <w:sdtContent>
                 <w:tc>
                   <w:tcPr>
@@ -412,6 +415,15 @@
     <w:bookmarkStart w:id="0" w:name="_Toc364278817" w:displacedByCustomXml="next"/>
     <w:sdt>
       <w:sdtPr>
+        <w:rPr>
+          <w:rFonts w:asciiTheme="minorHAnsi" w:eastAsiaTheme="minorEastAsia" w:hAnsiTheme="minorHAnsi" w:cstheme="minorBidi"/>
+          <w:b w:val="0"/>
+          <w:bCs w:val="0"/>
+          <w:color w:val="auto"/>
+          <w:sz w:val="22"/>
+          <w:szCs w:val="22"/>
+          <w:lang w:val="nl-NL"/>
+        </w:rPr>
         <w:id w:val="-1916768457"/>
         <w:docPartObj>
           <w:docPartGallery w:val="Table of Contents"/>
@@ -420,12 +432,7 @@
       </w:sdtPr>
       <w:sdtEndPr>
         <w:rPr>
-          <w:rFonts w:asciiTheme="minorHAnsi" w:eastAsiaTheme="minorEastAsia" w:hAnsiTheme="minorHAnsi" w:cstheme="minorBidi"/>
           <w:noProof/>
-          <w:color w:val="auto"/>
-          <w:sz w:val="22"/>
-          <w:szCs w:val="22"/>
-          <w:lang w:val="nl-NL"/>
         </w:rPr>
       </w:sdtEndPr>
       <w:sdtContent>
@@ -5336,8 +5343,6 @@
           <w:lang w:val="en-US"/>
         </w:rPr>
       </w:pPr>
-      <w:bookmarkStart w:id="4" w:name="_GoBack"/>
-      <w:bookmarkEnd w:id="4"/>
     </w:p>
     <w:p>
       <w:pPr>
@@ -5540,29 +5545,29 @@
       <w:pPr>
         <w:pStyle w:val="Heading2"/>
       </w:pPr>
-      <w:bookmarkStart w:id="5" w:name="_Toc364278819"/>
-      <w:bookmarkStart w:id="6" w:name="_Toc364281003"/>
+      <w:bookmarkStart w:id="4" w:name="_Toc364278819"/>
+      <w:bookmarkStart w:id="5" w:name="_Toc364281003"/>
       <w:r>
         <w:lastRenderedPageBreak/>
         <w:t>Functionality</w:t>
       </w:r>
+      <w:bookmarkEnd w:id="4"/>
       <w:bookmarkEnd w:id="5"/>
+    </w:p>
+    <w:p>
+      <w:pPr>
+        <w:pStyle w:val="Heading3"/>
+      </w:pPr>
+      <w:bookmarkStart w:id="6" w:name="_Toc364278820"/>
+      <w:bookmarkStart w:id="7" w:name="_Toc364281004"/>
+      <w:r>
+        <w:t>Use</w:t>
+      </w:r>
+      <w:r>
+        <w:t xml:space="preserve"> case model</w:t>
+      </w:r>
       <w:bookmarkEnd w:id="6"/>
-    </w:p>
-    <w:p>
-      <w:pPr>
-        <w:pStyle w:val="Heading3"/>
-      </w:pPr>
-      <w:bookmarkStart w:id="7" w:name="_Toc364278820"/>
-      <w:bookmarkStart w:id="8" w:name="_Toc364281004"/>
-      <w:r>
-        <w:t>Use</w:t>
-      </w:r>
-      <w:r>
-        <w:t xml:space="preserve"> case model</w:t>
-      </w:r>
       <w:bookmarkEnd w:id="7"/>
-      <w:bookmarkEnd w:id="8"/>
     </w:p>
     <w:p>
       <w:r>
@@ -5572,9 +5577,9 @@
         </w:rPr>
         <w:drawing>
           <wp:inline distT="0" distB="0" distL="0" distR="0">
-            <wp:extent cx="5486400" cy="3079287"/>
-            <wp:effectExtent l="19050" t="0" r="0" b="0"/>
-            <wp:docPr id="3" name="Picture 2"/>
+            <wp:extent cx="5760720" cy="3223260"/>
+            <wp:effectExtent l="0" t="0" r="0" b="0"/>
+            <wp:docPr id="14" name="Picture 14" descr="C:\Users\Krageon\Dropbox\Werk\Programming\java\EclipseWorkspaceClojure\HUSACCT\doc\system\graphics\Designs\Functional use case diagram.png"/>
             <wp:cNvGraphicFramePr>
               <a:graphicFrameLocks xmlns:a="http://schemas.openxmlformats.org/drawingml/2006/main" noChangeAspect="1"/>
             </wp:cNvGraphicFramePr>
@@ -5582,13 +5587,19 @@
               <a:graphicData uri="http://schemas.openxmlformats.org/drawingml/2006/picture">
                 <pic:pic xmlns:pic="http://schemas.openxmlformats.org/drawingml/2006/picture">
                   <pic:nvPicPr>
-                    <pic:cNvPr id="0" name="Picture 2"/>
+                    <pic:cNvPr id="0" name="Picture 2" descr="C:\Users\Krageon\Dropbox\Werk\Programming\java\EclipseWorkspaceClojure\HUSACCT\doc\system\graphics\Designs\Functional use case diagram.png"/>
                     <pic:cNvPicPr>
                       <a:picLocks noChangeAspect="1" noChangeArrowheads="1"/>
                     </pic:cNvPicPr>
                   </pic:nvPicPr>
                   <pic:blipFill>
-                    <a:blip r:embed="rId10" cstate="print"/>
+                    <a:blip r:embed="rId10">
+                      <a:extLst>
+                        <a:ext uri="{28A0092B-C50C-407E-A947-70E740481C1C}">
+                          <a14:useLocalDpi xmlns:a14="http://schemas.microsoft.com/office/drawing/2010/main" val="0"/>
+                        </a:ext>
+                      </a:extLst>
+                    </a:blip>
                     <a:srcRect/>
                     <a:stretch>
                       <a:fillRect/>
@@ -5597,17 +5608,14 @@
                   <pic:spPr bwMode="auto">
                     <a:xfrm>
                       <a:off x="0" y="0"/>
-                      <a:ext cx="5486400" cy="3079287"/>
+                      <a:ext cx="5760720" cy="3223260"/>
                     </a:xfrm>
                     <a:prstGeom prst="rect">
                       <a:avLst/>
                     </a:prstGeom>
                     <a:noFill/>
-                    <a:ln w="9525">
+                    <a:ln>
                       <a:noFill/>
-                      <a:miter lim="800000"/>
-                      <a:headEnd/>
-                      <a:tailEnd/>
                     </a:ln>
                   </pic:spPr>
                 </pic:pic>
@@ -5616,6 +5624,8 @@
           </wp:inline>
         </w:drawing>
       </w:r>
+      <w:bookmarkStart w:id="8" w:name="_GoBack"/>
+      <w:bookmarkEnd w:id="8"/>
     </w:p>
     <w:p>
       <w:pPr>
@@ -20603,14 +20613,27 @@
                   <w:r>
                     <w:t>Figure</w:t>
                   </w:r>
-                  <w:fldSimple w:instr=" SEQ Figure \* ARABIC ">
-                    <w:r>
-                      <w:rPr>
-                        <w:noProof/>
-                      </w:rPr>
-                      <w:t>1</w:t>
-                    </w:r>
-                  </w:fldSimple>
+                  <w:r>
+                    <w:fldChar w:fldCharType="begin"/>
+                  </w:r>
+                  <w:r>
+                    <w:instrText xml:space="preserve"> SEQ Figure \* ARABIC </w:instrText>
+                  </w:r>
+                  <w:r>
+                    <w:fldChar w:fldCharType="separate"/>
+                  </w:r>
+                  <w:r>
+                    <w:rPr>
+                      <w:noProof/>
+                    </w:rPr>
+                    <w:t>1</w:t>
+                  </w:r>
+                  <w:r>
+                    <w:rPr>
+                      <w:noProof/>
+                    </w:rPr>
+                    <w:fldChar w:fldCharType="end"/>
+                  </w:r>
                   <w:r>
                     <w:t xml:space="preserve"> Action 1</w:t>
                   </w:r>
@@ -20640,14 +20663,27 @@
                   <w:r>
                     <w:t>Figure</w:t>
                   </w:r>
-                  <w:fldSimple w:instr=" SEQ Figure \* ARABIC ">
-                    <w:r>
-                      <w:rPr>
-                        <w:noProof/>
-                      </w:rPr>
-                      <w:t>2</w:t>
-                    </w:r>
-                  </w:fldSimple>
+                  <w:r>
+                    <w:fldChar w:fldCharType="begin"/>
+                  </w:r>
+                  <w:r>
+                    <w:instrText xml:space="preserve"> SEQ Figure \* ARABIC </w:instrText>
+                  </w:r>
+                  <w:r>
+                    <w:fldChar w:fldCharType="separate"/>
+                  </w:r>
+                  <w:r>
+                    <w:rPr>
+                      <w:noProof/>
+                    </w:rPr>
+                    <w:t>2</w:t>
+                  </w:r>
+                  <w:r>
+                    <w:rPr>
+                      <w:noProof/>
+                    </w:rPr>
+                    <w:fldChar w:fldCharType="end"/>
+                  </w:r>
                   <w:r>
                     <w:t xml:space="preserve"> Action 2</w:t>
                   </w:r>
@@ -20952,14 +20988,27 @@
                   <w:r>
                     <w:t>Figure</w:t>
                   </w:r>
-                  <w:fldSimple w:instr=" SEQ Figure \* ARABIC ">
-                    <w:r>
-                      <w:rPr>
-                        <w:noProof/>
-                      </w:rPr>
-                      <w:t>3</w:t>
-                    </w:r>
-                  </w:fldSimple>
+                  <w:r>
+                    <w:fldChar w:fldCharType="begin"/>
+                  </w:r>
+                  <w:r>
+                    <w:instrText xml:space="preserve"> SEQ Figure \* ARABIC </w:instrText>
+                  </w:r>
+                  <w:r>
+                    <w:fldChar w:fldCharType="separate"/>
+                  </w:r>
+                  <w:r>
+                    <w:rPr>
+                      <w:noProof/>
+                    </w:rPr>
+                    <w:t>3</w:t>
+                  </w:r>
+                  <w:r>
+                    <w:rPr>
+                      <w:noProof/>
+                    </w:rPr>
+                    <w:fldChar w:fldCharType="end"/>
+                  </w:r>
                   <w:r>
                     <w:t xml:space="preserve"> Action 1</w:t>
                   </w:r>
@@ -23658,14 +23707,27 @@
                   <w:r>
                     <w:t>Figure</w:t>
                   </w:r>
-                  <w:fldSimple w:instr=" SEQ Figure \* ARABIC ">
-                    <w:r>
-                      <w:rPr>
-                        <w:noProof/>
-                      </w:rPr>
-                      <w:t>5</w:t>
-                    </w:r>
-                  </w:fldSimple>
+                  <w:r>
+                    <w:fldChar w:fldCharType="begin"/>
+                  </w:r>
+                  <w:r>
+                    <w:instrText xml:space="preserve"> SEQ Figure \* ARABIC </w:instrText>
+                  </w:r>
+                  <w:r>
+                    <w:fldChar w:fldCharType="separate"/>
+                  </w:r>
+                  <w:r>
+                    <w:rPr>
+                      <w:noProof/>
+                    </w:rPr>
+                    <w:t>5</w:t>
+                  </w:r>
+                  <w:r>
+                    <w:rPr>
+                      <w:noProof/>
+                    </w:rPr>
+                    <w:fldChar w:fldCharType="end"/>
+                  </w:r>
                   <w:r>
                     <w:t xml:space="preserve"> Action 1</w:t>
                   </w:r>
@@ -24240,14 +24302,27 @@
                   <w:r>
                     <w:t>Figure</w:t>
                   </w:r>
-                  <w:fldSimple w:instr=" SEQ Figure \* ARABIC ">
-                    <w:r>
-                      <w:rPr>
-                        <w:noProof/>
-                      </w:rPr>
-                      <w:t>6</w:t>
-                    </w:r>
-                  </w:fldSimple>
+                  <w:r>
+                    <w:fldChar w:fldCharType="begin"/>
+                  </w:r>
+                  <w:r>
+                    <w:instrText xml:space="preserve"> SEQ Figure \* ARABIC </w:instrText>
+                  </w:r>
+                  <w:r>
+                    <w:fldChar w:fldCharType="separate"/>
+                  </w:r>
+                  <w:r>
+                    <w:rPr>
+                      <w:noProof/>
+                    </w:rPr>
+                    <w:t>6</w:t>
+                  </w:r>
+                  <w:r>
+                    <w:rPr>
+                      <w:noProof/>
+                    </w:rPr>
+                    <w:fldChar w:fldCharType="end"/>
+                  </w:r>
                   <w:r>
                     <w:t xml:space="preserve"> Action 1</w:t>
                   </w:r>
@@ -24837,14 +24912,27 @@
                   <w:r>
                     <w:t>Figure</w:t>
                   </w:r>
-                  <w:fldSimple w:instr=" SEQ Figure \* ARABIC ">
-                    <w:r>
-                      <w:rPr>
-                        <w:noProof/>
-                      </w:rPr>
-                      <w:t>7</w:t>
-                    </w:r>
-                  </w:fldSimple>
+                  <w:r>
+                    <w:fldChar w:fldCharType="begin"/>
+                  </w:r>
+                  <w:r>
+                    <w:instrText xml:space="preserve"> SEQ Figure \* ARABIC </w:instrText>
+                  </w:r>
+                  <w:r>
+                    <w:fldChar w:fldCharType="separate"/>
+                  </w:r>
+                  <w:r>
+                    <w:rPr>
+                      <w:noProof/>
+                    </w:rPr>
+                    <w:t>7</w:t>
+                  </w:r>
+                  <w:r>
+                    <w:rPr>
+                      <w:noProof/>
+                    </w:rPr>
+                    <w:fldChar w:fldCharType="end"/>
+                  </w:r>
                   <w:r>
                     <w:t xml:space="preserve"> Action 1</w:t>
                   </w:r>
@@ -25378,14 +25466,27 @@
                   <w:r>
                     <w:t>Figure</w:t>
                   </w:r>
-                  <w:fldSimple w:instr=" SEQ Figure \* ARABIC ">
-                    <w:r>
-                      <w:rPr>
-                        <w:noProof/>
-                      </w:rPr>
-                      <w:t>8</w:t>
-                    </w:r>
-                  </w:fldSimple>
+                  <w:r>
+                    <w:fldChar w:fldCharType="begin"/>
+                  </w:r>
+                  <w:r>
+                    <w:instrText xml:space="preserve"> SEQ Figure \* ARABIC </w:instrText>
+                  </w:r>
+                  <w:r>
+                    <w:fldChar w:fldCharType="separate"/>
+                  </w:r>
+                  <w:r>
+                    <w:rPr>
+                      <w:noProof/>
+                    </w:rPr>
+                    <w:t>8</w:t>
+                  </w:r>
+                  <w:r>
+                    <w:rPr>
+                      <w:noProof/>
+                    </w:rPr>
+                    <w:fldChar w:fldCharType="end"/>
+                  </w:r>
                   <w:r>
                     <w:t xml:space="preserve"> Action 2</w:t>
                   </w:r>
@@ -25622,14 +25723,27 @@
                   <w:r>
                     <w:t>Figure</w:t>
                   </w:r>
-                  <w:fldSimple w:instr=" SEQ Figure \* ARABIC ">
-                    <w:r>
-                      <w:rPr>
-                        <w:noProof/>
-                      </w:rPr>
-                      <w:t>9</w:t>
-                    </w:r>
-                  </w:fldSimple>
+                  <w:r>
+                    <w:fldChar w:fldCharType="begin"/>
+                  </w:r>
+                  <w:r>
+                    <w:instrText xml:space="preserve"> SEQ Figure \* ARABIC </w:instrText>
+                  </w:r>
+                  <w:r>
+                    <w:fldChar w:fldCharType="separate"/>
+                  </w:r>
+                  <w:r>
+                    <w:rPr>
+                      <w:noProof/>
+                    </w:rPr>
+                    <w:t>9</w:t>
+                  </w:r>
+                  <w:r>
+                    <w:rPr>
+                      <w:noProof/>
+                    </w:rPr>
+                    <w:fldChar w:fldCharType="end"/>
+                  </w:r>
                   <w:r>
                     <w:t xml:space="preserve"> Action 1</w:t>
                   </w:r>
@@ -25949,14 +26063,27 @@
                   <w:r>
                     <w:t>Figure</w:t>
                   </w:r>
-                  <w:fldSimple w:instr=" SEQ Figure \* ARABIC ">
-                    <w:r>
-                      <w:rPr>
-                        <w:noProof/>
-                      </w:rPr>
-                      <w:t>10</w:t>
-                    </w:r>
-                  </w:fldSimple>
+                  <w:r>
+                    <w:fldChar w:fldCharType="begin"/>
+                  </w:r>
+                  <w:r>
+                    <w:instrText xml:space="preserve"> SEQ Figure \* ARABIC </w:instrText>
+                  </w:r>
+                  <w:r>
+                    <w:fldChar w:fldCharType="separate"/>
+                  </w:r>
+                  <w:r>
+                    <w:rPr>
+                      <w:noProof/>
+                    </w:rPr>
+                    <w:t>10</w:t>
+                  </w:r>
+                  <w:r>
+                    <w:rPr>
+                      <w:noProof/>
+                    </w:rPr>
+                    <w:fldChar w:fldCharType="end"/>
+                  </w:r>
                   <w:r>
                     <w:t xml:space="preserve"> Action 2</w:t>
                   </w:r>
@@ -26931,9 +27058,9 @@
         </w:rPr>
       </w:pPr>
       <w:bookmarkStart w:id="107" w:name="_Toc364278863"/>
-      <w:bookmarkStart w:id="108" w:name="OLE_LINK1"/>
-      <w:bookmarkStart w:id="109" w:name="OLE_LINK2"/>
-      <w:bookmarkStart w:id="110" w:name="_Toc364281047"/>
+      <w:bookmarkStart w:id="108" w:name="_Toc364281047"/>
+      <w:bookmarkStart w:id="109" w:name="OLE_LINK1"/>
+      <w:bookmarkStart w:id="110" w:name="OLE_LINK2"/>
       <w:r>
         <w:rPr>
           <w:lang w:val="en-US"/>
@@ -26953,10 +27080,10 @@
         <w:t xml:space="preserve"> Defined Architecture – Part 1</w:t>
       </w:r>
       <w:bookmarkEnd w:id="107"/>
-      <w:bookmarkEnd w:id="110"/>
-    </w:p>
-    <w:bookmarkEnd w:id="108"/>
+      <w:bookmarkEnd w:id="108"/>
+    </w:p>
     <w:bookmarkEnd w:id="109"/>
+    <w:bookmarkEnd w:id="110"/>
     <w:p>
       <w:r>
         <w:rPr>
@@ -27452,7 +27579,7 @@
           <v:shape id="_x0000_i1025" type="#_x0000_t75" style="width:525.6pt;height:448.8pt" o:ole="">
             <v:imagedata r:id="rId41" o:title=""/>
           </v:shape>
-          <o:OLEObject Type="Embed" ProgID="Visio.Drawing.11" ShapeID="_x0000_i1025" DrawAspect="Content" ObjectID="_1438029974" r:id="rId42"/>
+          <o:OLEObject Type="Embed" ProgID="Visio.Drawing.11" ShapeID="_x0000_i1025" DrawAspect="Content" ObjectID="_1438172642" r:id="rId42"/>
         </w:object>
       </w:r>
     </w:p>
@@ -27501,6 +27628,7 @@
         <w:docPartUnique/>
       </w:docPartObj>
     </w:sdtPr>
+    <w:sdtEndPr/>
     <w:sdtContent>
       <w:p>
         <w:pPr>
@@ -31494,7 +31622,7 @@
 </file>
 
 <file path=customXml/itemProps2.xml><?xml version="1.0" encoding="utf-8"?>
-<ds:datastoreItem xmlns:ds="http://schemas.openxmlformats.org/officeDocument/2006/customXml" ds:itemID="{18455F17-A2AA-4CA6-8F0B-154F924AF129}">
+<ds:datastoreItem xmlns:ds="http://schemas.openxmlformats.org/officeDocument/2006/customXml" ds:itemID="{D8521024-9A20-4A7F-8428-6CE54ECF0A33}">
   <ds:schemaRefs>
     <ds:schemaRef ds:uri="http://schemas.openxmlformats.org/officeDocument/2006/bibliography"/>
   </ds:schemaRefs>

</xml_diff>

<commit_message>
updated the system docs.
</commit_message>
<xml_diff>
--- a/doc/system/graphics/System Documentation/Graphics Service documentatie.docx
+++ b/doc/system/graphics/System Documentation/Graphics Service documentatie.docx
@@ -5624,26 +5624,24 @@
           </wp:inline>
         </w:drawing>
       </w:r>
-      <w:bookmarkStart w:id="8" w:name="_GoBack"/>
+    </w:p>
+    <w:p>
+      <w:pPr>
+        <w:pStyle w:val="Heading3"/>
+      </w:pPr>
+      <w:bookmarkStart w:id="8" w:name="_Toc364278821"/>
+      <w:bookmarkStart w:id="9" w:name="_Toc364281005"/>
+      <w:r>
+        <w:t xml:space="preserve">Use </w:t>
+      </w:r>
+      <w:r>
+        <w:t>case</w:t>
+      </w:r>
+      <w:r>
+        <w:t xml:space="preserve"> descriptions</w:t>
+      </w:r>
       <w:bookmarkEnd w:id="8"/>
-    </w:p>
-    <w:p>
-      <w:pPr>
-        <w:pStyle w:val="Heading3"/>
-      </w:pPr>
-      <w:bookmarkStart w:id="9" w:name="_Toc364278821"/>
-      <w:bookmarkStart w:id="10" w:name="_Toc364281005"/>
-      <w:r>
-        <w:t xml:space="preserve">Use </w:t>
-      </w:r>
-      <w:r>
-        <w:t>case</w:t>
-      </w:r>
-      <w:r>
-        <w:t xml:space="preserve"> descriptions</w:t>
-      </w:r>
       <w:bookmarkEnd w:id="9"/>
-      <w:bookmarkEnd w:id="10"/>
     </w:p>
     <w:p>
       <w:pPr>
@@ -5652,9 +5650,9 @@
           <w:lang w:val="en-US"/>
         </w:rPr>
       </w:pPr>
-      <w:bookmarkStart w:id="11" w:name="_Toc321829841"/>
-      <w:bookmarkStart w:id="12" w:name="_Toc321834871"/>
-      <w:bookmarkStart w:id="13" w:name="_Toc295729733"/>
+      <w:bookmarkStart w:id="10" w:name="_Toc321829841"/>
+      <w:bookmarkStart w:id="11" w:name="_Toc321834871"/>
+      <w:bookmarkStart w:id="12" w:name="_Toc295729733"/>
       <w:r>
         <w:rPr>
           <w:lang w:val="en-US"/>
@@ -5668,8 +5666,8 @@
         <w:tab/>
         <w:t>Draw Architectur</w:t>
       </w:r>
+      <w:bookmarkEnd w:id="10"/>
       <w:bookmarkEnd w:id="11"/>
-      <w:bookmarkEnd w:id="12"/>
       <w:r>
         <w:rPr>
           <w:lang w:val="en-US"/>
@@ -6294,8 +6292,8 @@
           <w:lang w:val="en-US"/>
         </w:rPr>
       </w:pPr>
-      <w:bookmarkStart w:id="14" w:name="_Toc321829842"/>
-      <w:bookmarkStart w:id="15" w:name="_Toc321834872"/>
+      <w:bookmarkStart w:id="13" w:name="_Toc321829842"/>
+      <w:bookmarkStart w:id="14" w:name="_Toc321834872"/>
     </w:p>
     <w:p>
       <w:pPr>
@@ -6334,8 +6332,8 @@
         <w:tab/>
         <w:t>Draw Violations on analyzed Architecture</w:t>
       </w:r>
+      <w:bookmarkEnd w:id="13"/>
       <w:bookmarkEnd w:id="14"/>
-      <w:bookmarkEnd w:id="15"/>
       <w:r>
         <w:rPr>
           <w:rFonts w:ascii="Arial" w:hAnsi="Arial" w:cs="Arial"/>
@@ -6595,7 +6593,7 @@
                 <w:lang w:val="en-US"/>
               </w:rPr>
             </w:pPr>
-            <w:bookmarkStart w:id="16" w:name="_Hlk321144614"/>
+            <w:bookmarkStart w:id="15" w:name="_Hlk321144614"/>
             <w:r>
               <w:rPr>
                 <w:lang w:val="en-US"/>
@@ -6878,10 +6876,10 @@
           <w:lang w:val="en-US"/>
         </w:rPr>
       </w:pPr>
-      <w:bookmarkStart w:id="17" w:name="_Toc321829843"/>
-      <w:bookmarkStart w:id="18" w:name="_Toc321834873"/>
-      <w:bookmarkEnd w:id="13"/>
-      <w:bookmarkEnd w:id="16"/>
+      <w:bookmarkStart w:id="16" w:name="_Toc321829843"/>
+      <w:bookmarkStart w:id="17" w:name="_Toc321834873"/>
+      <w:bookmarkEnd w:id="12"/>
+      <w:bookmarkEnd w:id="15"/>
     </w:p>
     <w:p>
       <w:pPr>
@@ -6903,8 +6901,8 @@
         <w:tab/>
         <w:t>Draw Violations on defined architecture</w:t>
       </w:r>
+      <w:bookmarkEnd w:id="16"/>
       <w:bookmarkEnd w:id="17"/>
-      <w:bookmarkEnd w:id="18"/>
     </w:p>
     <w:tbl>
       <w:tblPr>
@@ -7461,8 +7459,8 @@
           <w:lang w:val="en-US"/>
         </w:rPr>
       </w:pPr>
-      <w:bookmarkStart w:id="19" w:name="_Toc321829844"/>
-      <w:bookmarkStart w:id="20" w:name="_Toc321834874"/>
+      <w:bookmarkStart w:id="18" w:name="_Toc321829844"/>
+      <w:bookmarkStart w:id="19" w:name="_Toc321834874"/>
     </w:p>
     <w:p>
       <w:pPr>
@@ -7500,8 +7498,8 @@
         <w:tab/>
         <w:t>Zoom on Architecture</w:t>
       </w:r>
+      <w:bookmarkEnd w:id="18"/>
       <w:bookmarkEnd w:id="19"/>
-      <w:bookmarkEnd w:id="20"/>
       <w:r>
         <w:rPr>
           <w:rFonts w:ascii="Arial" w:hAnsi="Arial" w:cs="Arial"/>
@@ -8303,8 +8301,8 @@
           <w:lang w:val="en-US"/>
         </w:rPr>
       </w:pPr>
-      <w:bookmarkStart w:id="21" w:name="_Toc321829845"/>
-      <w:bookmarkStart w:id="22" w:name="_Toc321834875"/>
+      <w:bookmarkStart w:id="20" w:name="_Toc321829845"/>
+      <w:bookmarkStart w:id="21" w:name="_Toc321834875"/>
     </w:p>
     <w:p>
       <w:pPr>
@@ -8327,8 +8325,8 @@
         <w:tab/>
         <w:t>Select properties</w:t>
       </w:r>
+      <w:bookmarkEnd w:id="20"/>
       <w:bookmarkEnd w:id="21"/>
-      <w:bookmarkEnd w:id="22"/>
       <w:r>
         <w:rPr>
           <w:rFonts w:ascii="Arial" w:hAnsi="Arial" w:cs="Arial"/>
@@ -8879,8 +8877,8 @@
           <w:lang w:val="en-US"/>
         </w:rPr>
       </w:pPr>
-      <w:bookmarkStart w:id="23" w:name="_Toc321829846"/>
-      <w:bookmarkStart w:id="24" w:name="_Toc321834876"/>
+      <w:bookmarkStart w:id="22" w:name="_Toc321829846"/>
+      <w:bookmarkStart w:id="23" w:name="_Toc321834876"/>
     </w:p>
     <w:p>
       <w:pPr>
@@ -8919,8 +8917,8 @@
         <w:tab/>
         <w:t>Export To Image</w:t>
       </w:r>
+      <w:bookmarkEnd w:id="22"/>
       <w:bookmarkEnd w:id="23"/>
-      <w:bookmarkEnd w:id="24"/>
     </w:p>
     <w:tbl>
       <w:tblPr>
@@ -9816,8 +9814,8 @@
           <w:shd w:val="clear" w:color="auto" w:fill="FFFFFF"/>
         </w:rPr>
       </w:pPr>
-      <w:bookmarkStart w:id="25" w:name="_Toc364278822"/>
-      <w:bookmarkStart w:id="26" w:name="_Toc364281006"/>
+      <w:bookmarkStart w:id="24" w:name="_Toc364278822"/>
+      <w:bookmarkStart w:id="25" w:name="_Toc364281006"/>
       <w:r>
         <w:rPr>
           <w:shd w:val="clear" w:color="auto" w:fill="FFFFFF"/>
@@ -9850,8 +9848,8 @@
       <w:r>
         <w:t>justification</w:t>
       </w:r>
+      <w:bookmarkEnd w:id="24"/>
       <w:bookmarkEnd w:id="25"/>
-      <w:bookmarkEnd w:id="26"/>
     </w:p>
     <w:tbl>
       <w:tblPr>
@@ -11259,16 +11257,16 @@
           <w:shd w:val="clear" w:color="auto" w:fill="FFFFFF"/>
         </w:rPr>
       </w:pPr>
-      <w:bookmarkStart w:id="27" w:name="_Toc364278823"/>
-      <w:bookmarkStart w:id="28" w:name="_Toc364281007"/>
+      <w:bookmarkStart w:id="26" w:name="_Toc364278823"/>
+      <w:bookmarkStart w:id="27" w:name="_Toc364281007"/>
       <w:r>
         <w:rPr>
           <w:shd w:val="clear" w:color="auto" w:fill="FFFFFF"/>
         </w:rPr>
         <w:t>Software partitioning</w:t>
       </w:r>
+      <w:bookmarkEnd w:id="26"/>
       <w:bookmarkEnd w:id="27"/>
-      <w:bookmarkEnd w:id="28"/>
     </w:p>
     <w:p>
       <w:pPr>
@@ -11490,6 +11488,19 @@
       <w:proofErr w:type="spellEnd"/>
       <w:r>
         <w:rPr>
+          <w:i/>
+          <w:lang w:val="en-US"/>
+        </w:rPr>
+        <w:t xml:space="preserve"> </w:t>
+      </w:r>
+      <w:r>
+        <w:rPr>
+          <w:lang w:val="en-US"/>
+        </w:rPr>
+        <w:t>methods</w:t>
+      </w:r>
+      <w:r>
+        <w:rPr>
           <w:lang w:val="en-US"/>
         </w:rPr>
         <w:t xml:space="preserve"> have the same functionality as the </w:t>
@@ -11522,6 +11533,50 @@
           <w:lang w:val="en-US"/>
         </w:rPr>
         <w:t xml:space="preserve"> methods, but they activate the violation lines on startup. This is currently not used by the control group which is why the service has its own UI button to activate this.</w:t>
+      </w:r>
+    </w:p>
+    <w:p>
+      <w:pPr>
+        <w:rPr>
+          <w:lang w:val="en-US"/>
+        </w:rPr>
+      </w:pPr>
+      <w:r>
+        <w:rPr>
+          <w:lang w:val="en-US"/>
+        </w:rPr>
+        <w:t xml:space="preserve">The </w:t>
+      </w:r>
+      <w:r>
+        <w:rPr>
+          <w:i/>
+          <w:lang w:val="en-US"/>
+        </w:rPr>
+        <w:t>[get/load</w:t>
+      </w:r>
+      <w:proofErr w:type="gramStart"/>
+      <w:r>
+        <w:rPr>
+          <w:i/>
+          <w:lang w:val="en-US"/>
+        </w:rPr>
+        <w:t>]</w:t>
+      </w:r>
+      <w:proofErr w:type="spellStart"/>
+      <w:r>
+        <w:rPr>
+          <w:i/>
+          <w:lang w:val="en-US"/>
+        </w:rPr>
+        <w:t>WorkspaceData</w:t>
+      </w:r>
+      <w:proofErr w:type="spellEnd"/>
+      <w:proofErr w:type="gramEnd"/>
+      <w:r>
+        <w:rPr>
+          <w:lang w:val="en-US"/>
+        </w:rPr>
+        <w:t xml:space="preserve"> functions are used to retrieve and load workspace data, respectively.</w:t>
       </w:r>
     </w:p>
     <w:p>
@@ -11536,9 +11591,9 @@
         </w:rPr>
         <w:drawing>
           <wp:inline distT="0" distB="0" distL="0" distR="0">
-            <wp:extent cx="3328035" cy="2062480"/>
-            <wp:effectExtent l="19050" t="0" r="5715" b="0"/>
-            <wp:docPr id="10" name="Picture 1"/>
+            <wp:extent cx="4274820" cy="2487504"/>
+            <wp:effectExtent l="0" t="0" r="0" b="0"/>
+            <wp:docPr id="15" name="Picture 15" descr="C:\Users\Krageon\Dropbox\Werk\Programming\java\EclipseWorkspaceClojure\HUSACCT\doc\system\graphics\Designs\Service Definition.png"/>
             <wp:cNvGraphicFramePr>
               <a:graphicFrameLocks xmlns:a="http://schemas.openxmlformats.org/drawingml/2006/main" noChangeAspect="1"/>
             </wp:cNvGraphicFramePr>
@@ -11546,13 +11601,19 @@
               <a:graphicData uri="http://schemas.openxmlformats.org/drawingml/2006/picture">
                 <pic:pic xmlns:pic="http://schemas.openxmlformats.org/drawingml/2006/picture">
                   <pic:nvPicPr>
-                    <pic:cNvPr id="0" name="Picture 1"/>
+                    <pic:cNvPr id="0" name="Picture 3" descr="C:\Users\Krageon\Dropbox\Werk\Programming\java\EclipseWorkspaceClojure\HUSACCT\doc\system\graphics\Designs\Service Definition.png"/>
                     <pic:cNvPicPr>
                       <a:picLocks noChangeAspect="1" noChangeArrowheads="1"/>
                     </pic:cNvPicPr>
                   </pic:nvPicPr>
                   <pic:blipFill>
-                    <a:blip r:embed="rId11" cstate="print"/>
+                    <a:blip r:embed="rId11">
+                      <a:extLst>
+                        <a:ext uri="{28A0092B-C50C-407E-A947-70E740481C1C}">
+                          <a14:useLocalDpi xmlns:a14="http://schemas.microsoft.com/office/drawing/2010/main" val="0"/>
+                        </a:ext>
+                      </a:extLst>
+                    </a:blip>
                     <a:srcRect/>
                     <a:stretch>
                       <a:fillRect/>
@@ -11561,17 +11622,14 @@
                   <pic:spPr bwMode="auto">
                     <a:xfrm>
                       <a:off x="0" y="0"/>
-                      <a:ext cx="3328035" cy="2062480"/>
+                      <a:ext cx="4278099" cy="2489412"/>
                     </a:xfrm>
                     <a:prstGeom prst="rect">
                       <a:avLst/>
                     </a:prstGeom>
                     <a:noFill/>
-                    <a:ln w="9525">
+                    <a:ln>
                       <a:noFill/>
-                      <a:miter lim="800000"/>
-                      <a:headEnd/>
-                      <a:tailEnd/>
                     </a:ln>
                   </pic:spPr>
                 </pic:pic>
@@ -11816,8 +11874,8 @@
       <w:pPr>
         <w:pStyle w:val="Heading2"/>
       </w:pPr>
-      <w:bookmarkStart w:id="29" w:name="_Toc364278824"/>
-      <w:bookmarkStart w:id="30" w:name="_Toc364281008"/>
+      <w:bookmarkStart w:id="28" w:name="_Toc364278824"/>
+      <w:bookmarkStart w:id="29" w:name="_Toc364281008"/>
       <w:r>
         <w:rPr>
           <w:rFonts w:hint="eastAsia"/>
@@ -11854,8 +11912,8 @@
       <w:r>
         <w:t>odel</w:t>
       </w:r>
+      <w:bookmarkEnd w:id="28"/>
       <w:bookmarkEnd w:id="29"/>
-      <w:bookmarkEnd w:id="30"/>
     </w:p>
     <w:p>
       <w:pPr>
@@ -11873,20 +11931,56 @@
         <w:rPr>
           <w:lang w:val="en-US"/>
         </w:rPr>
-        <w:t>derivative of the project –wide structure of services. This project wide setup separates the service into three layers: presentation, task and domain. An abstraction layer could be added if useful.</w:t>
-      </w:r>
-    </w:p>
-    <w:p>
-      <w:pPr>
-        <w:rPr>
-          <w:lang w:val="en-US"/>
-        </w:rPr>
-      </w:pPr>
-      <w:r>
-        <w:rPr>
-          <w:lang w:val="en-US"/>
-        </w:rPr>
-        <w:t xml:space="preserve">For the Graphics service the setup is much different than other services. There is nothing to </w:t>
+        <w:t xml:space="preserve">derivative of the project –wide structure of services. This project wide setup separates the service into three layers: presentation, task and domain. An abstraction layer could be added </w:t>
+      </w:r>
+      <w:r>
+        <w:rPr>
+          <w:lang w:val="en-US"/>
+        </w:rPr>
+        <w:t>in the future</w:t>
+      </w:r>
+      <w:r>
+        <w:rPr>
+          <w:lang w:val="en-US"/>
+        </w:rPr>
+        <w:t>.</w:t>
+      </w:r>
+    </w:p>
+    <w:p>
+      <w:pPr>
+        <w:rPr>
+          <w:lang w:val="en-US"/>
+        </w:rPr>
+      </w:pPr>
+      <w:r>
+        <w:rPr>
+          <w:lang w:val="en-US"/>
+        </w:rPr>
+        <w:t xml:space="preserve">For the Graphics service the setup is </w:t>
+      </w:r>
+      <w:r>
+        <w:rPr>
+          <w:lang w:val="en-US"/>
+        </w:rPr>
+        <w:t>quite</w:t>
+      </w:r>
+      <w:r>
+        <w:rPr>
+          <w:lang w:val="en-US"/>
+        </w:rPr>
+        <w:t xml:space="preserve"> different </w:t>
+      </w:r>
+      <w:r>
+        <w:rPr>
+          <w:lang w:val="en-US"/>
+        </w:rPr>
+        <w:t>from the</w:t>
+      </w:r>
+      <w:r>
+        <w:rPr>
+          <w:lang w:val="en-US"/>
+        </w:rPr>
+        <w:t xml:space="preserve"> other services. There is nothing to </w:t>
       </w:r>
       <w:proofErr w:type="spellStart"/>
       <w:r>
@@ -11906,7 +12000,19 @@
         <w:rPr>
           <w:lang w:val="en-US"/>
         </w:rPr>
-        <w:t xml:space="preserve"> The service is very dumb in terms of what it needs to know.</w:t>
+        <w:t xml:space="preserve"> The service is </w:t>
+      </w:r>
+      <w:r>
+        <w:rPr>
+          <w:lang w:val="en-US"/>
+        </w:rPr>
+        <w:t>simple</w:t>
+      </w:r>
+      <w:r>
+        <w:rPr>
+          <w:lang w:val="en-US"/>
+        </w:rPr>
+        <w:t xml:space="preserve"> in terms of what it needs to know.</w:t>
       </w:r>
     </w:p>
     <w:p>
@@ -11934,7 +12040,19 @@
         <w:rPr>
           <w:lang w:val="en-US"/>
         </w:rPr>
-        <w:t xml:space="preserve"> layer to be used by every layer. There was no actual information to be saved so no domain layer was needed. The only reason the abstraction layer exists in the service is for the “export to image” feature.</w:t>
+        <w:t xml:space="preserve"> layer to be used by every layer. There was no actual information to be saved so no domain layer was needed. The only reason the abstraction layer exists in the service</w:t>
+      </w:r>
+      <w:r>
+        <w:rPr>
+          <w:lang w:val="en-US"/>
+        </w:rPr>
+        <w:t xml:space="preserve"> currently</w:t>
+      </w:r>
+      <w:r>
+        <w:rPr>
+          <w:lang w:val="en-US"/>
+        </w:rPr>
+        <w:t xml:space="preserve"> is for the “export to image” feature.</w:t>
       </w:r>
     </w:p>
     <w:p>
@@ -12010,7 +12128,19 @@
         <w:rPr>
           <w:lang w:val="en-US"/>
         </w:rPr>
-        <w:t xml:space="preserve"> It also contains the threading setup which is used by the task layer, but isn’t an actual part of it.</w:t>
+        <w:t xml:space="preserve"> It also contains the threading setup which is used by the task layer, but isn’t actual</w:t>
+      </w:r>
+      <w:r>
+        <w:rPr>
+          <w:lang w:val="en-US"/>
+        </w:rPr>
+        <w:t>ly a</w:t>
+      </w:r>
+      <w:r>
+        <w:rPr>
+          <w:lang w:val="en-US"/>
+        </w:rPr>
+        <w:t xml:space="preserve"> part of it.</w:t>
       </w:r>
     </w:p>
     <w:p>
@@ -12034,9 +12164,9 @@
         </w:rPr>
         <w:drawing>
           <wp:inline distT="0" distB="0" distL="0" distR="0">
-            <wp:extent cx="3048000" cy="3133725"/>
-            <wp:effectExtent l="19050" t="0" r="0" b="0"/>
-            <wp:docPr id="1" name="Picture 1"/>
+            <wp:extent cx="2941320" cy="3017520"/>
+            <wp:effectExtent l="0" t="0" r="0" b="0"/>
+            <wp:docPr id="17" name="Picture 17" descr="C:\Users\Krageon\Dropbox\Werk\Programming\java\EclipseWorkspaceClojure\HUSACCT\doc\system\graphics\Designs\Physical Layer Model.png"/>
             <wp:cNvGraphicFramePr>
               <a:graphicFrameLocks xmlns:a="http://schemas.openxmlformats.org/drawingml/2006/main" noChangeAspect="1"/>
             </wp:cNvGraphicFramePr>
@@ -12044,13 +12174,19 @@
               <a:graphicData uri="http://schemas.openxmlformats.org/drawingml/2006/picture">
                 <pic:pic xmlns:pic="http://schemas.openxmlformats.org/drawingml/2006/picture">
                   <pic:nvPicPr>
-                    <pic:cNvPr id="0" name="Picture 1"/>
+                    <pic:cNvPr id="0" name="Picture 4" descr="C:\Users\Krageon\Dropbox\Werk\Programming\java\EclipseWorkspaceClojure\HUSACCT\doc\system\graphics\Designs\Physical Layer Model.png"/>
                     <pic:cNvPicPr>
                       <a:picLocks noChangeAspect="1" noChangeArrowheads="1"/>
                     </pic:cNvPicPr>
                   </pic:nvPicPr>
                   <pic:blipFill>
-                    <a:blip r:embed="rId13" cstate="print"/>
+                    <a:blip r:embed="rId13">
+                      <a:extLst>
+                        <a:ext uri="{28A0092B-C50C-407E-A947-70E740481C1C}">
+                          <a14:useLocalDpi xmlns:a14="http://schemas.microsoft.com/office/drawing/2010/main" val="0"/>
+                        </a:ext>
+                      </a:extLst>
+                    </a:blip>
                     <a:srcRect/>
                     <a:stretch>
                       <a:fillRect/>
@@ -12059,17 +12195,14 @@
                   <pic:spPr bwMode="auto">
                     <a:xfrm>
                       <a:off x="0" y="0"/>
-                      <a:ext cx="3048000" cy="3133725"/>
+                      <a:ext cx="2941320" cy="3017520"/>
                     </a:xfrm>
                     <a:prstGeom prst="rect">
                       <a:avLst/>
                     </a:prstGeom>
                     <a:noFill/>
-                    <a:ln w="9525">
+                    <a:ln>
                       <a:noFill/>
-                      <a:miter lim="800000"/>
-                      <a:headEnd/>
-                      <a:tailEnd/>
                     </a:ln>
                   </pic:spPr>
                 </pic:pic>
@@ -12118,8 +12251,8 @@
       <w:pPr>
         <w:pStyle w:val="Heading2"/>
       </w:pPr>
-      <w:bookmarkStart w:id="31" w:name="_Toc364278825"/>
-      <w:bookmarkStart w:id="32" w:name="_Toc364281009"/>
+      <w:bookmarkStart w:id="30" w:name="_Toc364278825"/>
+      <w:bookmarkStart w:id="31" w:name="_Toc364281009"/>
       <w:r>
         <w:lastRenderedPageBreak/>
         <w:t>Presentation</w:t>
@@ -12130,8 +12263,8 @@
       <w:r>
         <w:t>layer</w:t>
       </w:r>
+      <w:bookmarkEnd w:id="30"/>
       <w:bookmarkEnd w:id="31"/>
-      <w:bookmarkEnd w:id="32"/>
     </w:p>
     <w:p>
       <w:pPr>
@@ -12161,13 +12294,19 @@
         <w:rPr>
           <w:lang w:val="en-US"/>
         </w:rPr>
-        <w:t>visual representation and to re</w:t>
-      </w:r>
-      <w:r>
-        <w:rPr>
-          <w:lang w:val="en-US"/>
-        </w:rPr>
-        <w:t>present this to the user. Once</w:t>
+        <w:t xml:space="preserve">visual representation and to </w:t>
+      </w:r>
+      <w:r>
+        <w:rPr>
+          <w:lang w:val="en-US"/>
+        </w:rPr>
+        <w:t>display</w:t>
+      </w:r>
+      <w:r>
+        <w:rPr>
+          <w:lang w:val="en-US"/>
+        </w:rPr>
+        <w:t xml:space="preserve"> this to the user. Once</w:t>
       </w:r>
       <w:r>
         <w:rPr>
@@ -12203,7 +12342,31 @@
         <w:rPr>
           <w:lang w:val="en-US"/>
         </w:rPr>
-        <w:t xml:space="preserve"> with the use of widgets such as buttons and context menus. </w:t>
+        <w:t xml:space="preserve"> </w:t>
+      </w:r>
+      <w:r>
+        <w:rPr>
+          <w:lang w:val="en-US"/>
+        </w:rPr>
+        <w:t>through</w:t>
+      </w:r>
+      <w:r>
+        <w:rPr>
+          <w:lang w:val="en-US"/>
+        </w:rPr>
+        <w:t xml:space="preserve"> the use of widgets such as buttons</w:t>
+      </w:r>
+      <w:r>
+        <w:rPr>
+          <w:lang w:val="en-US"/>
+        </w:rPr>
+        <w:t>, dialogs</w:t>
+      </w:r>
+      <w:r>
+        <w:rPr>
+          <w:lang w:val="en-US"/>
+        </w:rPr>
+        <w:t xml:space="preserve"> and context menus. </w:t>
       </w:r>
       <w:r>
         <w:rPr>
@@ -12215,13 +12378,25 @@
         <w:rPr>
           <w:lang w:val="en-US"/>
         </w:rPr>
-        <w:t>he presentation layer is divided into two components</w:t>
-      </w:r>
-      <w:r>
-        <w:rPr>
-          <w:lang w:val="en-US"/>
-        </w:rPr>
-        <w:t xml:space="preserve"> to support this: t</w:t>
+        <w:t>he presentation laye</w:t>
+      </w:r>
+      <w:r>
+        <w:rPr>
+          <w:lang w:val="en-US"/>
+        </w:rPr>
+        <w:t>r is divided into two component</w:t>
+      </w:r>
+      <w:r>
+        <w:rPr>
+          <w:lang w:val="en-US"/>
+        </w:rPr>
+        <w:t>s</w:t>
+      </w:r>
+      <w:r>
+        <w:rPr>
+          <w:lang w:val="en-US"/>
+        </w:rPr>
+        <w:t>: t</w:t>
       </w:r>
       <w:r>
         <w:rPr>
@@ -12255,7 +12430,7 @@
         <w:rPr>
           <w:lang w:val="en-US"/>
         </w:rPr>
-        <w:t>Communication from the Presentation layer to the Task layer and the handling of the user events that are related to these events is done through the use of an Ob</w:t>
+        <w:t>Communication from the Presentation layer to the Task layer and handling user events that are related to these events is done through the use of an Ob</w:t>
       </w:r>
       <w:r>
         <w:rPr>
@@ -12317,8 +12492,8 @@
       <w:pPr>
         <w:pStyle w:val="Heading2"/>
       </w:pPr>
-      <w:bookmarkStart w:id="33" w:name="_Toc364278826"/>
-      <w:bookmarkStart w:id="34" w:name="_Toc364281010"/>
+      <w:bookmarkStart w:id="32" w:name="_Toc364278826"/>
+      <w:bookmarkStart w:id="33" w:name="_Toc364281010"/>
       <w:r>
         <w:lastRenderedPageBreak/>
         <w:t>J</w:t>
@@ -12335,8 +12510,8 @@
       <w:r>
         <w:t>drawing</w:t>
       </w:r>
+      <w:bookmarkEnd w:id="32"/>
       <w:bookmarkEnd w:id="33"/>
-      <w:bookmarkEnd w:id="34"/>
     </w:p>
     <w:p>
       <w:pPr>
@@ -12370,7 +12545,19 @@
         <w:rPr>
           <w:lang w:val="en-US"/>
         </w:rPr>
-        <w:t>ings was done after some short pre</w:t>
+        <w:t xml:space="preserve">ings was </w:t>
+      </w:r>
+      <w:r>
+        <w:rPr>
+          <w:lang w:val="en-US"/>
+        </w:rPr>
+        <w:t>made</w:t>
+      </w:r>
+      <w:r>
+        <w:rPr>
+          <w:lang w:val="en-US"/>
+        </w:rPr>
+        <w:t xml:space="preserve"> after some short pre</w:t>
       </w:r>
       <w:r>
         <w:rPr>
@@ -12382,7 +12569,25 @@
         <w:rPr>
           <w:lang w:val="en-US"/>
         </w:rPr>
-        <w:t xml:space="preserve">research and the construction of a simple prototype. During the Inception phase of the HUSACCT project </w:t>
+        <w:t>research and the construction of a simple prototype. During the Inception phase of the</w:t>
+      </w:r>
+      <w:r>
+        <w:rPr>
+          <w:lang w:val="en-US"/>
+        </w:rPr>
+        <w:t xml:space="preserve"> first</w:t>
+      </w:r>
+      <w:r>
+        <w:rPr>
+          <w:lang w:val="en-US"/>
+        </w:rPr>
+        <w:t xml:space="preserve"> (2012)</w:t>
+      </w:r>
+      <w:r>
+        <w:rPr>
+          <w:lang w:val="en-US"/>
+        </w:rPr>
+        <w:t xml:space="preserve"> HUSACCT project </w:t>
       </w:r>
       <w:r>
         <w:rPr>
@@ -12402,7 +12607,7 @@
         <w:rPr>
           <w:lang w:val="en-US"/>
         </w:rPr>
-        <w:t xml:space="preserve"> informed us that the use of </w:t>
+        <w:t xml:space="preserve"> informed us that </w:t>
       </w:r>
       <w:proofErr w:type="spellStart"/>
       <w:r>
@@ -12417,7 +12622,53 @@
         <w:rPr>
           <w:lang w:val="en-US"/>
         </w:rPr>
-        <w:t xml:space="preserve"> was possibly a very good framework to use within the project because the </w:t>
+        <w:t xml:space="preserve"> </w:t>
+      </w:r>
+      <w:r>
+        <w:rPr>
+          <w:lang w:val="en-US"/>
+        </w:rPr>
+        <w:t>could be</w:t>
+      </w:r>
+      <w:r>
+        <w:rPr>
+          <w:lang w:val="en-US"/>
+        </w:rPr>
+        <w:t xml:space="preserve"> a very good framework to use within the project because </w:t>
+      </w:r>
+      <w:r>
+        <w:rPr>
+          <w:lang w:val="en-US"/>
+        </w:rPr>
+        <w:t xml:space="preserve">it </w:t>
+      </w:r>
+      <w:r>
+        <w:rPr>
+          <w:lang w:val="en-US"/>
+        </w:rPr>
+        <w:t xml:space="preserve">was built using many of the design patterns from the Gang of Four. A search for alternative libraries led to two Eclipse projects. </w:t>
+      </w:r>
+    </w:p>
+    <w:p>
+      <w:pPr>
+        <w:pStyle w:val="NoSpacing"/>
+        <w:rPr>
+          <w:lang w:val="en-US"/>
+        </w:rPr>
+      </w:pPr>
+    </w:p>
+    <w:p>
+      <w:pPr>
+        <w:pStyle w:val="NoSpacing"/>
+        <w:rPr>
+          <w:lang w:val="en-US"/>
+        </w:rPr>
+      </w:pPr>
+      <w:r>
+        <w:rPr>
+          <w:lang w:val="en-US"/>
+        </w:rPr>
+        <w:t xml:space="preserve">Based on our initial success with </w:t>
       </w:r>
       <w:proofErr w:type="spellStart"/>
       <w:r>
@@ -12425,21 +12676,178 @@
           <w:i/>
           <w:lang w:val="en-US"/>
         </w:rPr>
-        <w:t>JH</w:t>
-      </w:r>
+        <w:t>JHotDraw</w:t>
+      </w:r>
+      <w:proofErr w:type="spellEnd"/>
+      <w:r>
+        <w:rPr>
+          <w:lang w:val="en-US"/>
+        </w:rPr>
+        <w:t xml:space="preserve"> and </w:t>
+      </w:r>
+      <w:r>
+        <w:rPr>
+          <w:lang w:val="en-US"/>
+        </w:rPr>
+        <w:t>the fact that</w:t>
+      </w:r>
+      <w:r>
+        <w:rPr>
+          <w:lang w:val="en-US"/>
+        </w:rPr>
+        <w:t xml:space="preserve"> these two Eclipse libraries </w:t>
+      </w:r>
+      <w:r>
+        <w:rPr>
+          <w:lang w:val="en-US"/>
+        </w:rPr>
+        <w:t>appeared</w:t>
+      </w:r>
+      <w:r>
+        <w:rPr>
+          <w:lang w:val="en-US"/>
+        </w:rPr>
+        <w:t xml:space="preserve"> very complex </w:t>
+      </w:r>
+      <w:r>
+        <w:rPr>
+          <w:lang w:val="en-US"/>
+        </w:rPr>
+        <w:t xml:space="preserve">we decided to go with </w:t>
+      </w:r>
+      <w:proofErr w:type="spellStart"/>
       <w:r>
         <w:rPr>
           <w:i/>
           <w:lang w:val="en-US"/>
         </w:rPr>
-        <w:t>otDraw</w:t>
+        <w:t>JHotDraw</w:t>
       </w:r>
       <w:proofErr w:type="spellEnd"/>
       <w:r>
         <w:rPr>
           <w:lang w:val="en-US"/>
         </w:rPr>
-        <w:t xml:space="preserve"> framework was built using many of the design patterns from the Gang of Four. A search for alternative libraries led to two Eclipse projects. </w:t>
+        <w:t xml:space="preserve">. Later on in the development </w:t>
+      </w:r>
+      <w:r>
+        <w:rPr>
+          <w:lang w:val="en-US"/>
+        </w:rPr>
+        <w:t xml:space="preserve">however we were confronted with </w:t>
+      </w:r>
+      <w:r>
+        <w:rPr>
+          <w:u w:val="single"/>
+          <w:lang w:val="en-US"/>
+        </w:rPr>
+        <w:t>the</w:t>
+      </w:r>
+      <w:r>
+        <w:rPr>
+          <w:lang w:val="en-US"/>
+        </w:rPr>
+        <w:t xml:space="preserve"> major issue that </w:t>
+      </w:r>
+      <w:proofErr w:type="spellStart"/>
+      <w:r>
+        <w:rPr>
+          <w:i/>
+          <w:lang w:val="en-US"/>
+        </w:rPr>
+        <w:t>JHotDraw</w:t>
+      </w:r>
+      <w:proofErr w:type="spellEnd"/>
+      <w:r>
+        <w:rPr>
+          <w:lang w:val="en-US"/>
+        </w:rPr>
+        <w:t xml:space="preserve"> suffers from: the lack of documentation. </w:t>
+      </w:r>
+      <w:proofErr w:type="spellStart"/>
+      <w:r>
+        <w:rPr>
+          <w:i/>
+          <w:lang w:val="en-US"/>
+        </w:rPr>
+        <w:t>JHotDraw</w:t>
+      </w:r>
+      <w:r>
+        <w:rPr>
+          <w:lang w:val="en-US"/>
+        </w:rPr>
+        <w:t>’s</w:t>
+      </w:r>
+      <w:proofErr w:type="spellEnd"/>
+      <w:r>
+        <w:rPr>
+          <w:lang w:val="en-US"/>
+        </w:rPr>
+        <w:t xml:space="preserve"> documentation consists of the </w:t>
+      </w:r>
+      <w:proofErr w:type="spellStart"/>
+      <w:r>
+        <w:rPr>
+          <w:i/>
+          <w:lang w:val="en-US"/>
+        </w:rPr>
+        <w:t>JavaDoc</w:t>
+      </w:r>
+      <w:proofErr w:type="spellEnd"/>
+      <w:r>
+        <w:rPr>
+          <w:lang w:val="en-US"/>
+        </w:rPr>
+        <w:t xml:space="preserve"> generated from the source code. The documentation is quite extensive about the used patterns and how these patterns are app</w:t>
+      </w:r>
+      <w:r>
+        <w:rPr>
+          <w:lang w:val="en-US"/>
+        </w:rPr>
+        <w:t xml:space="preserve">lied but it does not explain </w:t>
+      </w:r>
+      <w:r>
+        <w:rPr>
+          <w:u w:val="single"/>
+          <w:lang w:val="en-US"/>
+        </w:rPr>
+        <w:t>how</w:t>
+      </w:r>
+      <w:r>
+        <w:rPr>
+          <w:lang w:val="en-US"/>
+        </w:rPr>
+        <w:t xml:space="preserve"> to use </w:t>
+      </w:r>
+      <w:proofErr w:type="spellStart"/>
+      <w:r>
+        <w:rPr>
+          <w:i/>
+          <w:lang w:val="en-US"/>
+        </w:rPr>
+        <w:t>JHotDraw</w:t>
+      </w:r>
+      <w:proofErr w:type="spellEnd"/>
+      <w:r>
+        <w:rPr>
+          <w:lang w:val="en-US"/>
+        </w:rPr>
+        <w:t xml:space="preserve"> or how certain components within </w:t>
+      </w:r>
+      <w:proofErr w:type="spellStart"/>
+      <w:r>
+        <w:rPr>
+          <w:i/>
+          <w:lang w:val="en-US"/>
+        </w:rPr>
+        <w:t>JHotDraw</w:t>
+      </w:r>
+      <w:proofErr w:type="spellEnd"/>
+      <w:r>
+        <w:rPr>
+          <w:lang w:val="en-US"/>
+        </w:rPr>
+        <w:t xml:space="preserve"> work.</w:t>
       </w:r>
     </w:p>
     <w:p>
@@ -12461,7 +12869,7 @@
         <w:rPr>
           <w:lang w:val="en-US"/>
         </w:rPr>
-        <w:t xml:space="preserve">Based on our initial success with </w:t>
+        <w:t xml:space="preserve">Due to the lack of documentation we had to spend a serious amount of time reverse engineering </w:t>
       </w:r>
       <w:proofErr w:type="spellStart"/>
       <w:r>
@@ -12476,206 +12884,14 @@
         <w:rPr>
           <w:lang w:val="en-US"/>
         </w:rPr>
-        <w:t xml:space="preserve"> and that these two Eclipse libraries </w:t>
-      </w:r>
-      <w:r>
-        <w:rPr>
-          <w:lang w:val="en-US"/>
-        </w:rPr>
-        <w:t>appeared</w:t>
-      </w:r>
-      <w:r>
-        <w:rPr>
-          <w:lang w:val="en-US"/>
-        </w:rPr>
-        <w:t xml:space="preserve"> very complex </w:t>
-      </w:r>
-      <w:r>
-        <w:rPr>
-          <w:lang w:val="en-US"/>
-        </w:rPr>
-        <w:t xml:space="preserve">we decided to go with </w:t>
-      </w:r>
-      <w:proofErr w:type="spellStart"/>
-      <w:r>
-        <w:rPr>
-          <w:i/>
-          <w:lang w:val="en-US"/>
-        </w:rPr>
-        <w:t>JHotDraw</w:t>
-      </w:r>
-      <w:proofErr w:type="spellEnd"/>
-      <w:r>
-        <w:rPr>
-          <w:lang w:val="en-US"/>
-        </w:rPr>
-        <w:t xml:space="preserve">. Later on in the development </w:t>
-      </w:r>
-      <w:r>
-        <w:rPr>
-          <w:lang w:val="en-US"/>
-        </w:rPr>
-        <w:t xml:space="preserve">however we were confronted with </w:t>
-      </w:r>
-      <w:r>
-        <w:rPr>
-          <w:u w:val="single"/>
-          <w:lang w:val="en-US"/>
-        </w:rPr>
-        <w:t>the</w:t>
-      </w:r>
-      <w:r>
-        <w:rPr>
-          <w:lang w:val="en-US"/>
-        </w:rPr>
-        <w:t xml:space="preserve"> major issue that </w:t>
-      </w:r>
-      <w:proofErr w:type="spellStart"/>
-      <w:r>
-        <w:rPr>
-          <w:i/>
-          <w:lang w:val="en-US"/>
-        </w:rPr>
-        <w:t>JHotDraw</w:t>
-      </w:r>
-      <w:proofErr w:type="spellEnd"/>
-      <w:r>
-        <w:rPr>
-          <w:lang w:val="en-US"/>
-        </w:rPr>
-        <w:t xml:space="preserve"> suffers from: the lack of documentation. </w:t>
-      </w:r>
-      <w:proofErr w:type="spellStart"/>
-      <w:r>
-        <w:rPr>
-          <w:i/>
-          <w:lang w:val="en-US"/>
-        </w:rPr>
-        <w:t>JHotDraw</w:t>
-      </w:r>
-      <w:r>
-        <w:rPr>
-          <w:lang w:val="en-US"/>
-        </w:rPr>
-        <w:t>’s</w:t>
-      </w:r>
-      <w:proofErr w:type="spellEnd"/>
-      <w:r>
-        <w:rPr>
-          <w:lang w:val="en-US"/>
-        </w:rPr>
-        <w:t xml:space="preserve"> documentation consists of the </w:t>
-      </w:r>
-      <w:proofErr w:type="spellStart"/>
-      <w:r>
-        <w:rPr>
-          <w:i/>
-          <w:lang w:val="en-US"/>
-        </w:rPr>
-        <w:t>JavaDoc</w:t>
-      </w:r>
-      <w:proofErr w:type="spellEnd"/>
-      <w:r>
-        <w:rPr>
-          <w:lang w:val="en-US"/>
-        </w:rPr>
-        <w:t xml:space="preserve"> generated from the source code. The documentation is quite extensive about the used patterns and how these patterns are app</w:t>
-      </w:r>
-      <w:r>
-        <w:rPr>
-          <w:lang w:val="en-US"/>
-        </w:rPr>
-        <w:t xml:space="preserve">lied but it does not explain </w:t>
-      </w:r>
-      <w:r>
-        <w:rPr>
-          <w:u w:val="single"/>
-          <w:lang w:val="en-US"/>
-        </w:rPr>
-        <w:t>how</w:t>
-      </w:r>
-      <w:r>
-        <w:rPr>
-          <w:lang w:val="en-US"/>
-        </w:rPr>
-        <w:t xml:space="preserve"> to use </w:t>
-      </w:r>
-      <w:proofErr w:type="spellStart"/>
-      <w:r>
-        <w:rPr>
-          <w:i/>
-          <w:lang w:val="en-US"/>
-        </w:rPr>
-        <w:t>JHotDraw</w:t>
-      </w:r>
-      <w:proofErr w:type="spellEnd"/>
-      <w:r>
-        <w:rPr>
-          <w:lang w:val="en-US"/>
-        </w:rPr>
-        <w:t xml:space="preserve"> or how certain components within </w:t>
-      </w:r>
-      <w:proofErr w:type="spellStart"/>
-      <w:r>
-        <w:rPr>
-          <w:i/>
-          <w:lang w:val="en-US"/>
-        </w:rPr>
-        <w:t>JHotDraw</w:t>
-      </w:r>
-      <w:proofErr w:type="spellEnd"/>
-      <w:r>
-        <w:rPr>
-          <w:lang w:val="en-US"/>
-        </w:rPr>
-        <w:t xml:space="preserve"> work.</w:t>
-      </w:r>
-    </w:p>
-    <w:p>
-      <w:pPr>
-        <w:pStyle w:val="NoSpacing"/>
-        <w:rPr>
-          <w:lang w:val="en-US"/>
-        </w:rPr>
-      </w:pPr>
-    </w:p>
-    <w:p>
-      <w:pPr>
-        <w:pStyle w:val="NoSpacing"/>
-        <w:rPr>
-          <w:lang w:val="en-US"/>
-        </w:rPr>
-      </w:pPr>
-      <w:r>
-        <w:rPr>
-          <w:lang w:val="en-US"/>
-        </w:rPr>
-        <w:t xml:space="preserve">Due to the lack of documentation we had to spend a serious amount of time to reverse engineering </w:t>
-      </w:r>
-      <w:proofErr w:type="spellStart"/>
-      <w:r>
-        <w:rPr>
-          <w:i/>
-          <w:lang w:val="en-US"/>
-        </w:rPr>
-        <w:t>JHotDraw</w:t>
-      </w:r>
-      <w:proofErr w:type="spellEnd"/>
-      <w:r>
-        <w:rPr>
-          <w:lang w:val="en-US"/>
-        </w:rPr>
-        <w:t xml:space="preserve"> and attempt to find out how </w:t>
-      </w:r>
-      <w:proofErr w:type="spellStart"/>
-      <w:r>
-        <w:rPr>
-          <w:i/>
-          <w:lang w:val="en-US"/>
-        </w:rPr>
-        <w:t>JHotDraw</w:t>
-      </w:r>
-      <w:proofErr w:type="spellEnd"/>
+        <w:t xml:space="preserve"> to find out how </w:t>
+      </w:r>
+      <w:r>
+        <w:rPr>
+          <w:lang w:val="en-US"/>
+        </w:rPr>
+        <w:t>it</w:t>
+      </w:r>
       <w:r>
         <w:rPr>
           <w:lang w:val="en-US"/>
@@ -12712,8 +12928,8 @@
       <w:pPr>
         <w:pStyle w:val="Heading3"/>
       </w:pPr>
-      <w:bookmarkStart w:id="35" w:name="_Toc364278827"/>
-      <w:bookmarkStart w:id="36" w:name="_Toc364281011"/>
+      <w:bookmarkStart w:id="34" w:name="_Toc364278827"/>
+      <w:bookmarkStart w:id="35" w:name="_Toc364281011"/>
       <w:r>
         <w:lastRenderedPageBreak/>
         <w:t xml:space="preserve">Setup </w:t>
@@ -12721,8 +12937,8 @@
       <w:r>
         <w:t>JHotDraw</w:t>
       </w:r>
+      <w:bookmarkEnd w:id="34"/>
       <w:bookmarkEnd w:id="35"/>
-      <w:bookmarkEnd w:id="36"/>
     </w:p>
     <w:p>
       <w:pPr>
@@ -12832,7 +13048,7 @@
           <w:lang w:eastAsia="nl-NL"/>
         </w:rPr>
         <w:drawing>
-          <wp:inline distT="0" distB="0" distL="0" distR="0">
+          <wp:inline distT="0" distB="0" distL="0" distR="0" wp14:anchorId="54C8A76F" wp14:editId="30CC2FEE">
             <wp:extent cx="5762625" cy="5057775"/>
             <wp:effectExtent l="19050" t="0" r="9525" b="0"/>
             <wp:docPr id="7" name="Picture 2"/>
@@ -13118,8 +13334,8 @@
       <w:pPr>
         <w:pStyle w:val="Heading3"/>
       </w:pPr>
-      <w:bookmarkStart w:id="37" w:name="_Toc364278828"/>
-      <w:bookmarkStart w:id="38" w:name="_Toc364281012"/>
+      <w:bookmarkStart w:id="36" w:name="_Toc364278828"/>
+      <w:bookmarkStart w:id="37" w:name="_Toc364281012"/>
       <w:r>
         <w:lastRenderedPageBreak/>
         <w:t>Implementati</w:t>
@@ -13143,8 +13359,8 @@
       <w:r>
         <w:t>HUSACCT</w:t>
       </w:r>
+      <w:bookmarkEnd w:id="36"/>
       <w:bookmarkEnd w:id="37"/>
-      <w:bookmarkEnd w:id="38"/>
     </w:p>
     <w:p>
       <w:pPr>
@@ -13663,21 +13879,26 @@
         </w:rPr>
         <w:t xml:space="preserve">data transfer </w:t>
       </w:r>
-      <w:proofErr w:type="gramStart"/>
       <w:r>
         <w:rPr>
           <w:i/>
           <w:lang w:val="en-US"/>
         </w:rPr>
-        <w:t>object(</w:t>
-      </w:r>
-      <w:proofErr w:type="gramEnd"/>
+        <w:t>object</w:t>
+      </w:r>
       <w:r>
         <w:rPr>
           <w:i/>
           <w:lang w:val="en-US"/>
         </w:rPr>
-        <w:t>DTO) pattern</w:t>
+        <w:t xml:space="preserve"> </w:t>
+      </w:r>
+      <w:r>
+        <w:rPr>
+          <w:i/>
+          <w:lang w:val="en-US"/>
+        </w:rPr>
+        <w:t>(DTO) pattern</w:t>
       </w:r>
       <w:r>
         <w:rPr>
@@ -13711,7 +13932,19 @@
         <w:rPr>
           <w:lang w:val="en-US"/>
         </w:rPr>
-        <w:t xml:space="preserve"> classes handled the registration and linking of DTOs to Figures. The Controllers use the </w:t>
+        <w:t xml:space="preserve"> classes </w:t>
+      </w:r>
+      <w:r>
+        <w:rPr>
+          <w:lang w:val="en-US"/>
+        </w:rPr>
+        <w:t>handle</w:t>
+      </w:r>
+      <w:r>
+        <w:rPr>
+          <w:lang w:val="en-US"/>
+        </w:rPr>
+        <w:t xml:space="preserve"> the registration and linking of DTOs to Figures. Controllers use the </w:t>
       </w:r>
       <w:proofErr w:type="spellStart"/>
       <w:r>
@@ -14018,8 +14251,8 @@
           <w:lang w:val="en-US" w:eastAsia="ja-JP"/>
         </w:rPr>
       </w:pPr>
-      <w:bookmarkStart w:id="39" w:name="_Toc364278829"/>
-      <w:bookmarkStart w:id="40" w:name="_Toc364281013"/>
+      <w:bookmarkStart w:id="38" w:name="_Toc364278829"/>
+      <w:bookmarkStart w:id="39" w:name="_Toc364281013"/>
       <w:r>
         <w:rPr>
           <w:rFonts w:hint="eastAsia"/>
@@ -14027,8 +14260,8 @@
         </w:rPr>
         <w:t>Line Separation</w:t>
       </w:r>
+      <w:bookmarkEnd w:id="38"/>
       <w:bookmarkEnd w:id="39"/>
-      <w:bookmarkEnd w:id="40"/>
     </w:p>
     <w:p>
       <w:pPr>
@@ -14041,7 +14274,7 @@
           <w:rFonts w:hint="eastAsia"/>
           <w:lang w:val="en-US" w:eastAsia="ja-JP"/>
         </w:rPr>
-        <w:t xml:space="preserve">Methods for separating overlapping lines are implemented using strategies. These strategies reside in the </w:t>
+        <w:t xml:space="preserve">Methods for separating overlapping lines are implemented using strategies. These strategies reside in </w:t>
       </w:r>
       <w:proofErr w:type="spellStart"/>
       <w:r>
@@ -14055,10 +14288,19 @@
       <w:proofErr w:type="spellEnd"/>
       <w:r>
         <w:rPr>
+          <w:i/>
+          <w:lang w:val="en-US" w:eastAsia="ja-JP"/>
+        </w:rPr>
+        <w:t xml:space="preserve"> </w:t>
+      </w:r>
+      <w:bookmarkStart w:id="40" w:name="_GoBack"/>
+      <w:bookmarkEnd w:id="40"/>
+      <w:r>
+        <w:rPr>
           <w:rFonts w:hint="eastAsia"/>
           <w:lang w:val="en-US" w:eastAsia="ja-JP"/>
         </w:rPr>
-        <w:t xml:space="preserve"> and are defined by the </w:t>
+        <w:t xml:space="preserve">and are defined by the </w:t>
       </w:r>
       <w:proofErr w:type="spellStart"/>
       <w:r>
@@ -27579,7 +27821,7 @@
           <v:shape id="_x0000_i1025" type="#_x0000_t75" style="width:525.6pt;height:448.8pt" o:ole="">
             <v:imagedata r:id="rId41" o:title=""/>
           </v:shape>
-          <o:OLEObject Type="Embed" ProgID="Visio.Drawing.11" ShapeID="_x0000_i1025" DrawAspect="Content" ObjectID="_1438172642" r:id="rId42"/>
+          <o:OLEObject Type="Embed" ProgID="Visio.Drawing.11" ShapeID="_x0000_i1025" DrawAspect="Content" ObjectID="_1438178755" r:id="rId42"/>
         </w:object>
       </w:r>
     </w:p>
@@ -27648,7 +27890,7 @@
           <w:rPr>
             <w:noProof/>
           </w:rPr>
-          <w:t>5</w:t>
+          <w:t>17</w:t>
         </w:r>
         <w:r>
           <w:rPr>
@@ -31622,7 +31864,7 @@
 </file>
 
 <file path=customXml/itemProps2.xml><?xml version="1.0" encoding="utf-8"?>
-<ds:datastoreItem xmlns:ds="http://schemas.openxmlformats.org/officeDocument/2006/customXml" ds:itemID="{D8521024-9A20-4A7F-8428-6CE54ECF0A33}">
+<ds:datastoreItem xmlns:ds="http://schemas.openxmlformats.org/officeDocument/2006/customXml" ds:itemID="{1720C237-6156-447F-AE83-B680C951E930}">
   <ds:schemaRefs>
     <ds:schemaRef ds:uri="http://schemas.openxmlformats.org/officeDocument/2006/bibliography"/>
   </ds:schemaRefs>

</xml_diff>

<commit_message>
updating the system docs again
</commit_message>
<xml_diff>
--- a/doc/system/graphics/System Documentation/Graphics Service documentatie.docx
+++ b/doc/system/graphics/System Documentation/Graphics Service documentatie.docx
@@ -14293,8 +14293,6 @@
         </w:rPr>
         <w:t xml:space="preserve"> </w:t>
       </w:r>
-      <w:bookmarkStart w:id="40" w:name="_GoBack"/>
-      <w:bookmarkEnd w:id="40"/>
       <w:r>
         <w:rPr>
           <w:rFonts w:hint="eastAsia"/>
@@ -14485,8 +14483,8 @@
           <w:lang w:val="en-US" w:eastAsia="ja-JP"/>
         </w:rPr>
       </w:pPr>
-      <w:bookmarkStart w:id="41" w:name="_Toc364278830"/>
-      <w:bookmarkStart w:id="42" w:name="_Toc364281014"/>
+      <w:bookmarkStart w:id="40" w:name="_Toc364278830"/>
+      <w:bookmarkStart w:id="41" w:name="_Toc364281014"/>
       <w:r>
         <w:rPr>
           <w:rFonts w:hint="eastAsia"/>
@@ -14494,8 +14492,8 @@
         </w:rPr>
         <w:t>Figure Decorators</w:t>
       </w:r>
+      <w:bookmarkEnd w:id="40"/>
       <w:bookmarkEnd w:id="41"/>
-      <w:bookmarkEnd w:id="42"/>
     </w:p>
     <w:p>
       <w:pPr>
@@ -14575,8 +14573,8 @@
         </w:rPr>
         <w:br w:type="page"/>
       </w:r>
-      <w:bookmarkStart w:id="43" w:name="_Toc364278831"/>
-      <w:bookmarkStart w:id="44" w:name="_Toc364281015"/>
+      <w:bookmarkStart w:id="42" w:name="_Toc364278831"/>
+      <w:bookmarkStart w:id="43" w:name="_Toc364281015"/>
       <w:r>
         <w:lastRenderedPageBreak/>
         <w:t>User</w:t>
@@ -14587,47 +14585,147 @@
         </w:rPr>
         <w:t xml:space="preserve"> interface</w:t>
       </w:r>
+      <w:bookmarkEnd w:id="42"/>
       <w:bookmarkEnd w:id="43"/>
-      <w:bookmarkEnd w:id="44"/>
-    </w:p>
-    <w:p>
-      <w:pPr>
-        <w:rPr>
-          <w:lang w:val="en-US"/>
-        </w:rPr>
-      </w:pPr>
-      <w:r>
-        <w:rPr>
-          <w:lang w:val="en-US"/>
-        </w:rPr>
-        <w:t xml:space="preserve">The user interface part of the Graphics Service consists of the classes that are responsible with the user interaction and reporting these events back to the Controller for further processes. Most of the logic concerning event handling is done by these classes which then generate more specific events to notify the Controllers. </w:t>
-      </w:r>
-    </w:p>
-    <w:p>
-      <w:pPr>
-        <w:rPr>
-          <w:lang w:val="en-US"/>
-        </w:rPr>
-      </w:pPr>
-      <w:r>
-        <w:rPr>
-          <w:lang w:val="en-US"/>
-        </w:rPr>
-        <w:t xml:space="preserve">In other words, the Controllers are not concerned with handling the low-level Click events. Instead concern </w:t>
-      </w:r>
-      <w:proofErr w:type="gramStart"/>
-      <w:r>
-        <w:rPr>
-          <w:lang w:val="en-US"/>
-        </w:rPr>
-        <w:t>themselves</w:t>
-      </w:r>
-      <w:proofErr w:type="gramEnd"/>
-      <w:r>
-        <w:rPr>
-          <w:lang w:val="en-US"/>
-        </w:rPr>
-        <w:t xml:space="preserve"> with the kind of action that has been linked with the button, such as Zoom in, Hide figures or similar events. </w:t>
+    </w:p>
+    <w:p>
+      <w:pPr>
+        <w:rPr>
+          <w:lang w:val="en-US"/>
+        </w:rPr>
+      </w:pPr>
+      <w:r>
+        <w:rPr>
+          <w:lang w:val="en-US"/>
+        </w:rPr>
+        <w:t xml:space="preserve">The user interface part of the Graphics Service consists of the classes that are responsible with the user interaction and reporting these events back to the Controller for further </w:t>
+      </w:r>
+      <w:r>
+        <w:rPr>
+          <w:lang w:val="en-US"/>
+        </w:rPr>
+        <w:t>processing</w:t>
+      </w:r>
+      <w:r>
+        <w:rPr>
+          <w:lang w:val="en-US"/>
+        </w:rPr>
+        <w:t>. Most of the logic concerning event handling is done by these cla</w:t>
+      </w:r>
+      <w:r>
+        <w:rPr>
+          <w:lang w:val="en-US"/>
+        </w:rPr>
+        <w:t>sses, generating</w:t>
+      </w:r>
+      <w:r>
+        <w:rPr>
+          <w:lang w:val="en-US"/>
+        </w:rPr>
+        <w:t xml:space="preserve"> more specific events to notify the Controllers. </w:t>
+      </w:r>
+    </w:p>
+    <w:p>
+      <w:pPr>
+        <w:rPr>
+          <w:lang w:val="en-US"/>
+        </w:rPr>
+      </w:pPr>
+      <w:r>
+        <w:rPr>
+          <w:lang w:val="en-US"/>
+        </w:rPr>
+        <w:t>T</w:t>
+      </w:r>
+      <w:r>
+        <w:rPr>
+          <w:lang w:val="en-US"/>
+        </w:rPr>
+        <w:t xml:space="preserve">he Controllers are </w:t>
+      </w:r>
+      <w:r>
+        <w:rPr>
+          <w:lang w:val="en-US"/>
+        </w:rPr>
+        <w:t xml:space="preserve">therefore </w:t>
+      </w:r>
+      <w:r>
+        <w:rPr>
+          <w:lang w:val="en-US"/>
+        </w:rPr>
+        <w:t xml:space="preserve">not concerned with handling the low-level Click events. Instead </w:t>
+      </w:r>
+      <w:r>
+        <w:rPr>
+          <w:lang w:val="en-US"/>
+        </w:rPr>
+        <w:t xml:space="preserve">they </w:t>
+      </w:r>
+      <w:r>
+        <w:rPr>
+          <w:lang w:val="en-US"/>
+        </w:rPr>
+        <w:t xml:space="preserve">concern themselves with the </w:t>
+      </w:r>
+      <w:r>
+        <w:rPr>
+          <w:lang w:val="en-US"/>
+        </w:rPr>
+        <w:t>high-level</w:t>
+      </w:r>
+      <w:r>
+        <w:rPr>
+          <w:lang w:val="en-US"/>
+        </w:rPr>
+        <w:t xml:space="preserve"> action that has been linked with the button, </w:t>
+      </w:r>
+      <w:r>
+        <w:rPr>
+          <w:lang w:val="en-US"/>
+        </w:rPr>
+        <w:t xml:space="preserve">for example </w:t>
+      </w:r>
+      <w:r>
+        <w:rPr>
+          <w:lang w:val="en-US"/>
+        </w:rPr>
+        <w:t>zooming</w:t>
+      </w:r>
+      <w:r>
+        <w:rPr>
+          <w:lang w:val="en-US"/>
+        </w:rPr>
+        <w:t xml:space="preserve"> </w:t>
+      </w:r>
+      <w:r>
+        <w:rPr>
+          <w:lang w:val="en-US"/>
+        </w:rPr>
+        <w:t>or</w:t>
+      </w:r>
+      <w:r>
+        <w:rPr>
+          <w:lang w:val="en-US"/>
+        </w:rPr>
+        <w:t xml:space="preserve"> h</w:t>
+      </w:r>
+      <w:r>
+        <w:rPr>
+          <w:lang w:val="en-US"/>
+        </w:rPr>
+        <w:t>iding</w:t>
+      </w:r>
+      <w:r>
+        <w:rPr>
+          <w:lang w:val="en-US"/>
+        </w:rPr>
+        <w:t xml:space="preserve"> figures</w:t>
+      </w:r>
+      <w:r>
+        <w:rPr>
+          <w:lang w:val="en-US"/>
+        </w:rPr>
+        <w:t xml:space="preserve">. </w:t>
       </w:r>
     </w:p>
     <w:p>
@@ -14642,9 +14740,9 @@
         </w:rPr>
         <w:drawing>
           <wp:inline distT="0" distB="0" distL="0" distR="0">
-            <wp:extent cx="5648325" cy="4076700"/>
-            <wp:effectExtent l="19050" t="0" r="9525" b="0"/>
-            <wp:docPr id="13" name="Picture 2"/>
+            <wp:extent cx="3604260" cy="2926080"/>
+            <wp:effectExtent l="0" t="0" r="0" b="0"/>
+            <wp:docPr id="1" name="Picture 1" descr="C:\Users\Krageon\Dropbox\Werk\Programming\java\EclipseWorkspaceClojure\HUSACCT\doc\system\graphics\Designs\User Interface Widgets.png"/>
             <wp:cNvGraphicFramePr>
               <a:graphicFrameLocks xmlns:a="http://schemas.openxmlformats.org/drawingml/2006/main" noChangeAspect="1"/>
             </wp:cNvGraphicFramePr>
@@ -14652,13 +14750,19 @@
               <a:graphicData uri="http://schemas.openxmlformats.org/drawingml/2006/picture">
                 <pic:pic xmlns:pic="http://schemas.openxmlformats.org/drawingml/2006/picture">
                   <pic:nvPicPr>
-                    <pic:cNvPr id="0" name="Picture 2"/>
+                    <pic:cNvPr id="0" name="Picture 2" descr="C:\Users\Krageon\Dropbox\Werk\Programming\java\EclipseWorkspaceClojure\HUSACCT\doc\system\graphics\Designs\User Interface Widgets.png"/>
                     <pic:cNvPicPr>
                       <a:picLocks noChangeAspect="1" noChangeArrowheads="1"/>
                     </pic:cNvPicPr>
                   </pic:nvPicPr>
                   <pic:blipFill>
-                    <a:blip r:embed="rId16" cstate="print"/>
+                    <a:blip r:embed="rId16">
+                      <a:extLst>
+                        <a:ext uri="{28A0092B-C50C-407E-A947-70E740481C1C}">
+                          <a14:useLocalDpi xmlns:a14="http://schemas.microsoft.com/office/drawing/2010/main" val="0"/>
+                        </a:ext>
+                      </a:extLst>
+                    </a:blip>
                     <a:srcRect/>
                     <a:stretch>
                       <a:fillRect/>
@@ -14667,17 +14771,14 @@
                   <pic:spPr bwMode="auto">
                     <a:xfrm>
                       <a:off x="0" y="0"/>
-                      <a:ext cx="5648325" cy="4076700"/>
+                      <a:ext cx="3604260" cy="2926080"/>
                     </a:xfrm>
                     <a:prstGeom prst="rect">
                       <a:avLst/>
                     </a:prstGeom>
                     <a:noFill/>
-                    <a:ln w="9525">
+                    <a:ln>
                       <a:noFill/>
-                      <a:miter lim="800000"/>
-                      <a:headEnd/>
-                      <a:tailEnd/>
                     </a:ln>
                   </pic:spPr>
                 </pic:pic>
@@ -14790,14 +14891,26 @@
         <w:rPr>
           <w:lang w:val="en-US"/>
         </w:rPr>
-        <w:t>DrawingView</w:t>
+        <w:t>D</w:t>
+      </w:r>
+      <w:r>
+        <w:rPr>
+          <w:lang w:val="en-US"/>
+        </w:rPr>
+        <w:t>rawingView</w:t>
       </w:r>
       <w:proofErr w:type="spellEnd"/>
       <w:r>
         <w:rPr>
           <w:lang w:val="en-US"/>
         </w:rPr>
-        <w:t xml:space="preserve"> to render the drawing to, the </w:t>
+        <w:t xml:space="preserve"> to render the drawing</w:t>
+      </w:r>
+      <w:r>
+        <w:rPr>
+          <w:lang w:val="en-US"/>
+        </w:rPr>
+        <w:t xml:space="preserve">, the </w:t>
       </w:r>
       <w:proofErr w:type="spellStart"/>
       <w:r>
@@ -15226,7 +15339,25 @@
         <w:rPr>
           <w:lang w:val="en-US"/>
         </w:rPr>
-        <w:t xml:space="preserve">. This dialog provides the exact same functionality as the toolbar but in a more visual rich dialog. </w:t>
+        <w:t xml:space="preserve">. This dialog provides </w:t>
+      </w:r>
+      <w:r>
+        <w:rPr>
+          <w:lang w:val="en-US"/>
+        </w:rPr>
+        <w:t>a collection of the same options, with labels</w:t>
+      </w:r>
+      <w:r>
+        <w:rPr>
+          <w:lang w:val="en-US"/>
+        </w:rPr>
+        <w:t xml:space="preserve"> added for clarification</w:t>
+      </w:r>
+      <w:r>
+        <w:rPr>
+          <w:lang w:val="en-US"/>
+        </w:rPr>
+        <w:t xml:space="preserve">. </w:t>
       </w:r>
     </w:p>
     <w:p>
@@ -15361,11 +15492,20 @@
     </w:p>
     <w:p>
       <w:pPr>
-        <w:pStyle w:val="NoSpacing"/>
-        <w:rPr>
-          <w:lang w:val="en-US"/>
-        </w:rPr>
-      </w:pPr>
+        <w:rPr>
+          <w:rFonts w:asciiTheme="majorHAnsi" w:eastAsiaTheme="majorEastAsia" w:hAnsiTheme="majorHAnsi" w:cstheme="majorBidi"/>
+          <w:b/>
+          <w:bCs/>
+          <w:color w:val="4F81BD" w:themeColor="accent1"/>
+          <w:sz w:val="26"/>
+          <w:szCs w:val="26"/>
+        </w:rPr>
+      </w:pPr>
+      <w:bookmarkStart w:id="44" w:name="_Toc364278832"/>
+      <w:bookmarkStart w:id="45" w:name="_Toc364281016"/>
+      <w:r>
+        <w:br w:type="page"/>
+      </w:r>
     </w:p>
     <w:p>
       <w:pPr>
@@ -15374,9 +15514,8 @@
           <w:lang w:eastAsia="ja-JP"/>
         </w:rPr>
       </w:pPr>
-      <w:bookmarkStart w:id="45" w:name="_Toc364278832"/>
-      <w:bookmarkStart w:id="46" w:name="_Toc364281016"/>
-      <w:r>
+      <w:r>
+        <w:lastRenderedPageBreak/>
         <w:t>Taskla</w:t>
       </w:r>
       <w:r>
@@ -15385,8 +15524,8 @@
         </w:rPr>
         <w:t>yer</w:t>
       </w:r>
+      <w:bookmarkEnd w:id="44"/>
       <w:bookmarkEnd w:id="45"/>
-      <w:bookmarkEnd w:id="46"/>
     </w:p>
     <w:p>
       <w:pPr>
@@ -15490,14 +15629,7 @@
         <w:rPr>
           <w:lang w:val="en-US" w:eastAsia="ja-JP"/>
         </w:rPr>
-        <w:t xml:space="preserve"> on the main controller. The zoom in, </w:t>
-      </w:r>
-      <w:r>
-        <w:rPr>
-          <w:lang w:val="en-US" w:eastAsia="ja-JP"/>
-        </w:rPr>
-        <w:lastRenderedPageBreak/>
-        <w:t xml:space="preserve">zoom out, refresh, toggle dependencies and violations are among these. These and more features are described in the chapter below. </w:t>
+        <w:t xml:space="preserve"> on the main controller. The zoom in, zoom out, refresh, toggle dependencies and violations are among these. These and more features are described in the chapter below. </w:t>
       </w:r>
     </w:p>
     <w:p>
@@ -15507,8 +15639,8 @@
           <w:lang w:eastAsia="ja-JP"/>
         </w:rPr>
       </w:pPr>
-      <w:bookmarkStart w:id="47" w:name="_Toc364278833"/>
-      <w:bookmarkStart w:id="48" w:name="_Toc364281017"/>
+      <w:bookmarkStart w:id="46" w:name="_Toc364278833"/>
+      <w:bookmarkStart w:id="47" w:name="_Toc364281017"/>
       <w:r>
         <w:rPr>
           <w:rFonts w:hint="eastAsia"/>
@@ -15543,264 +15675,337 @@
         </w:rPr>
         <w:t>Defined Controllers</w:t>
       </w:r>
+      <w:bookmarkEnd w:id="46"/>
       <w:bookmarkEnd w:id="47"/>
+    </w:p>
+    <w:p>
+      <w:pPr>
+        <w:rPr>
+          <w:lang w:val="en-US" w:eastAsia="ja-JP"/>
+        </w:rPr>
+      </w:pPr>
+      <w:r>
+        <w:rPr>
+          <w:rFonts w:hint="eastAsia"/>
+          <w:lang w:val="en-US" w:eastAsia="ja-JP"/>
+        </w:rPr>
+        <w:t>The Architecture Graphics</w:t>
+      </w:r>
+      <w:r>
+        <w:rPr>
+          <w:rFonts w:hint="eastAsia"/>
+          <w:lang w:val="en-US" w:eastAsia="ja-JP"/>
+        </w:rPr>
+        <w:t xml:space="preserve"> service is completely dependen</w:t>
+      </w:r>
+      <w:r>
+        <w:rPr>
+          <w:lang w:val="en-US" w:eastAsia="ja-JP"/>
+        </w:rPr>
+        <w:t>t</w:t>
+      </w:r>
+      <w:r>
+        <w:rPr>
+          <w:rFonts w:hint="eastAsia"/>
+          <w:lang w:val="en-US" w:eastAsia="ja-JP"/>
+        </w:rPr>
+        <w:t xml:space="preserve"> of other services. It requests data from other services such as the </w:t>
+      </w:r>
+      <w:proofErr w:type="spellStart"/>
+      <w:r>
+        <w:rPr>
+          <w:rFonts w:hint="eastAsia"/>
+          <w:lang w:val="en-US" w:eastAsia="ja-JP"/>
+        </w:rPr>
+        <w:t>analyse</w:t>
+      </w:r>
+      <w:proofErr w:type="spellEnd"/>
+      <w:r>
+        <w:rPr>
+          <w:rFonts w:hint="eastAsia"/>
+          <w:lang w:val="en-US" w:eastAsia="ja-JP"/>
+        </w:rPr>
+        <w:t xml:space="preserve"> service for the physical diagram. </w:t>
+      </w:r>
+      <w:r>
+        <w:rPr>
+          <w:lang w:val="en-US" w:eastAsia="ja-JP"/>
+        </w:rPr>
+        <w:t>F</w:t>
+      </w:r>
+      <w:r>
+        <w:rPr>
+          <w:rFonts w:hint="eastAsia"/>
+          <w:lang w:val="en-US" w:eastAsia="ja-JP"/>
+        </w:rPr>
+        <w:t xml:space="preserve">or the defined logical diagram it uses </w:t>
+      </w:r>
+      <w:r>
+        <w:rPr>
+          <w:lang w:val="en-US" w:eastAsia="ja-JP"/>
+        </w:rPr>
+        <w:t xml:space="preserve">a combination of </w:t>
+      </w:r>
+      <w:proofErr w:type="gramStart"/>
+      <w:r>
+        <w:rPr>
+          <w:lang w:val="en-US" w:eastAsia="ja-JP"/>
+        </w:rPr>
+        <w:t>the</w:t>
+      </w:r>
+      <w:r>
+        <w:rPr>
+          <w:rFonts w:hint="eastAsia"/>
+          <w:lang w:val="en-US" w:eastAsia="ja-JP"/>
+        </w:rPr>
+        <w:t xml:space="preserve"> define</w:t>
+      </w:r>
+      <w:proofErr w:type="gramEnd"/>
+      <w:r>
+        <w:rPr>
+          <w:rFonts w:hint="eastAsia"/>
+          <w:lang w:val="en-US" w:eastAsia="ja-JP"/>
+        </w:rPr>
+        <w:t xml:space="preserve"> and </w:t>
+      </w:r>
+      <w:proofErr w:type="spellStart"/>
+      <w:r>
+        <w:rPr>
+          <w:rFonts w:hint="eastAsia"/>
+          <w:lang w:val="en-US" w:eastAsia="ja-JP"/>
+        </w:rPr>
+        <w:t>analyse</w:t>
+      </w:r>
+      <w:proofErr w:type="spellEnd"/>
+      <w:r>
+        <w:rPr>
+          <w:rFonts w:hint="eastAsia"/>
+          <w:lang w:val="en-US" w:eastAsia="ja-JP"/>
+        </w:rPr>
+        <w:t xml:space="preserve"> service</w:t>
+      </w:r>
+      <w:r>
+        <w:rPr>
+          <w:lang w:val="en-US" w:eastAsia="ja-JP"/>
+        </w:rPr>
+        <w:t>s</w:t>
+      </w:r>
+      <w:r>
+        <w:rPr>
+          <w:rFonts w:hint="eastAsia"/>
+          <w:lang w:val="en-US" w:eastAsia="ja-JP"/>
+        </w:rPr>
+        <w:t xml:space="preserve">. In both cases it uses the </w:t>
+      </w:r>
+      <w:proofErr w:type="spellStart"/>
+      <w:r>
+        <w:rPr>
+          <w:rFonts w:hint="eastAsia"/>
+          <w:lang w:val="en-US" w:eastAsia="ja-JP"/>
+        </w:rPr>
+        <w:t>analyse</w:t>
+      </w:r>
+      <w:proofErr w:type="spellEnd"/>
+      <w:r>
+        <w:rPr>
+          <w:rFonts w:hint="eastAsia"/>
+          <w:lang w:val="en-US" w:eastAsia="ja-JP"/>
+        </w:rPr>
+        <w:t xml:space="preserve"> service to retrieve dependencies between physical and logical modules.</w:t>
+      </w:r>
+    </w:p>
+    <w:p>
+      <w:pPr>
+        <w:rPr>
+          <w:lang w:val="en-US" w:eastAsia="ja-JP"/>
+        </w:rPr>
+      </w:pPr>
+      <w:r>
+        <w:rPr>
+          <w:rFonts w:hint="eastAsia"/>
+          <w:lang w:val="en-US" w:eastAsia="ja-JP"/>
+        </w:rPr>
+        <w:t xml:space="preserve">To display </w:t>
+      </w:r>
+      <w:r>
+        <w:rPr>
+          <w:lang w:val="en-US" w:eastAsia="ja-JP"/>
+        </w:rPr>
+        <w:t>those</w:t>
+      </w:r>
+      <w:r>
+        <w:rPr>
+          <w:rFonts w:hint="eastAsia"/>
+          <w:lang w:val="en-US" w:eastAsia="ja-JP"/>
+        </w:rPr>
+        <w:t xml:space="preserve"> diagrams two con</w:t>
+      </w:r>
+      <w:r>
+        <w:rPr>
+          <w:rFonts w:hint="eastAsia"/>
+          <w:lang w:val="en-US" w:eastAsia="ja-JP"/>
+        </w:rPr>
+        <w:t>troller</w:t>
+      </w:r>
+      <w:r>
+        <w:rPr>
+          <w:lang w:val="en-US" w:eastAsia="ja-JP"/>
+        </w:rPr>
+        <w:t>s</w:t>
+      </w:r>
+      <w:r>
+        <w:rPr>
+          <w:rFonts w:hint="eastAsia"/>
+          <w:lang w:val="en-US" w:eastAsia="ja-JP"/>
+        </w:rPr>
+        <w:t xml:space="preserve"> have been created;</w:t>
+      </w:r>
+      <w:r>
+        <w:rPr>
+          <w:lang w:val="en-US" w:eastAsia="ja-JP"/>
+        </w:rPr>
+        <w:t xml:space="preserve"> </w:t>
+      </w:r>
+      <w:r>
+        <w:rPr>
+          <w:rFonts w:hint="eastAsia"/>
+          <w:lang w:val="en-US" w:eastAsia="ja-JP"/>
+        </w:rPr>
+        <w:t>t</w:t>
+      </w:r>
+      <w:r>
+        <w:rPr>
+          <w:rFonts w:hint="eastAsia"/>
+          <w:lang w:val="en-US" w:eastAsia="ja-JP"/>
+        </w:rPr>
+        <w:t xml:space="preserve">he </w:t>
+      </w:r>
+      <w:proofErr w:type="spellStart"/>
+      <w:r>
+        <w:rPr>
+          <w:rFonts w:hint="eastAsia"/>
+          <w:lang w:val="en-US" w:eastAsia="ja-JP"/>
+        </w:rPr>
+        <w:t>AnalysedController</w:t>
+      </w:r>
+      <w:proofErr w:type="spellEnd"/>
+      <w:r>
+        <w:rPr>
+          <w:rFonts w:hint="eastAsia"/>
+          <w:lang w:val="en-US" w:eastAsia="ja-JP"/>
+        </w:rPr>
+        <w:t xml:space="preserve"> and the </w:t>
+      </w:r>
+      <w:proofErr w:type="spellStart"/>
+      <w:r>
+        <w:rPr>
+          <w:rFonts w:hint="eastAsia"/>
+          <w:lang w:val="en-US" w:eastAsia="ja-JP"/>
+        </w:rPr>
+        <w:t>DefinedController</w:t>
+      </w:r>
+      <w:proofErr w:type="spellEnd"/>
+      <w:r>
+        <w:rPr>
+          <w:rFonts w:hint="eastAsia"/>
+          <w:lang w:val="en-US" w:eastAsia="ja-JP"/>
+        </w:rPr>
+        <w:t>.</w:t>
+      </w:r>
+      <w:r>
+        <w:rPr>
+          <w:rFonts w:hint="eastAsia"/>
+          <w:lang w:val="en-US" w:eastAsia="ja-JP"/>
+        </w:rPr>
+        <w:t xml:space="preserve"> These controllers have no knowledge of</w:t>
+      </w:r>
+      <w:r>
+        <w:rPr>
+          <w:lang w:val="en-US" w:eastAsia="ja-JP"/>
+        </w:rPr>
+        <w:t xml:space="preserve"> the</w:t>
+      </w:r>
+      <w:r>
+        <w:rPr>
+          <w:rFonts w:hint="eastAsia"/>
+          <w:lang w:val="en-US" w:eastAsia="ja-JP"/>
+        </w:rPr>
+        <w:t xml:space="preserve"> actual drawing </w:t>
+      </w:r>
+      <w:r>
+        <w:rPr>
+          <w:lang w:val="en-US" w:eastAsia="ja-JP"/>
+        </w:rPr>
+        <w:t>process;</w:t>
+      </w:r>
+      <w:r>
+        <w:rPr>
+          <w:lang w:val="en-US" w:eastAsia="ja-JP"/>
+        </w:rPr>
+        <w:t xml:space="preserve"> </w:t>
+      </w:r>
+      <w:r>
+        <w:rPr>
+          <w:lang w:val="en-US" w:eastAsia="ja-JP"/>
+        </w:rPr>
+        <w:t>they</w:t>
+      </w:r>
+      <w:r>
+        <w:rPr>
+          <w:rFonts w:hint="eastAsia"/>
+          <w:lang w:val="en-US" w:eastAsia="ja-JP"/>
+        </w:rPr>
+        <w:t xml:space="preserve"> only retrieve</w:t>
+      </w:r>
+      <w:r>
+        <w:rPr>
+          <w:rFonts w:hint="eastAsia"/>
+          <w:lang w:val="en-US" w:eastAsia="ja-JP"/>
+        </w:rPr>
+        <w:t xml:space="preserve"> data</w:t>
+      </w:r>
+      <w:r>
+        <w:rPr>
+          <w:rFonts w:hint="eastAsia"/>
+          <w:lang w:val="en-US" w:eastAsia="ja-JP"/>
+        </w:rPr>
+        <w:t xml:space="preserve"> from </w:t>
+      </w:r>
+      <w:r>
+        <w:rPr>
+          <w:lang w:val="en-US" w:eastAsia="ja-JP"/>
+        </w:rPr>
+        <w:t xml:space="preserve">the </w:t>
+      </w:r>
+      <w:r>
+        <w:rPr>
+          <w:rFonts w:hint="eastAsia"/>
+          <w:lang w:val="en-US" w:eastAsia="ja-JP"/>
+        </w:rPr>
+        <w:t>services</w:t>
+      </w:r>
+      <w:r>
+        <w:rPr>
+          <w:rFonts w:hint="eastAsia"/>
+          <w:lang w:val="en-US" w:eastAsia="ja-JP"/>
+        </w:rPr>
+        <w:t>.</w:t>
+      </w:r>
+      <w:r>
+        <w:rPr>
+          <w:rFonts w:hint="eastAsia"/>
+          <w:lang w:val="en-US" w:eastAsia="ja-JP"/>
+        </w:rPr>
+        <w:t xml:space="preserve">  </w:t>
+      </w:r>
+      <w:bookmarkStart w:id="48" w:name="_GoBack"/>
       <w:bookmarkEnd w:id="48"/>
-    </w:p>
-    <w:p>
-      <w:pPr>
-        <w:rPr>
-          <w:lang w:val="en-US" w:eastAsia="ja-JP"/>
-        </w:rPr>
-      </w:pPr>
       <w:r>
         <w:rPr>
           <w:rFonts w:hint="eastAsia"/>
           <w:lang w:val="en-US" w:eastAsia="ja-JP"/>
         </w:rPr>
-        <w:t>The Architecture Graphics</w:t>
-      </w:r>
-      <w:r>
-        <w:rPr>
-          <w:rFonts w:hint="eastAsia"/>
-          <w:lang w:val="en-US" w:eastAsia="ja-JP"/>
-        </w:rPr>
-        <w:t xml:space="preserve"> service is completely dependen</w:t>
-      </w:r>
-      <w:r>
-        <w:rPr>
-          <w:lang w:val="en-US" w:eastAsia="ja-JP"/>
-        </w:rPr>
-        <w:t>t</w:t>
-      </w:r>
-      <w:r>
-        <w:rPr>
-          <w:rFonts w:hint="eastAsia"/>
-          <w:lang w:val="en-US" w:eastAsia="ja-JP"/>
-        </w:rPr>
-        <w:t xml:space="preserve"> of other services. It requests data from other services such as the </w:t>
-      </w:r>
-      <w:proofErr w:type="spellStart"/>
-      <w:r>
-        <w:rPr>
-          <w:rFonts w:hint="eastAsia"/>
-          <w:lang w:val="en-US" w:eastAsia="ja-JP"/>
-        </w:rPr>
-        <w:t>analyse</w:t>
-      </w:r>
-      <w:proofErr w:type="spellEnd"/>
-      <w:r>
-        <w:rPr>
-          <w:rFonts w:hint="eastAsia"/>
-          <w:lang w:val="en-US" w:eastAsia="ja-JP"/>
-        </w:rPr>
-        <w:t xml:space="preserve"> service for the physical diagram. While for the defined logical diagram it uses </w:t>
-      </w:r>
-      <w:proofErr w:type="gramStart"/>
-      <w:r>
-        <w:rPr>
-          <w:rFonts w:hint="eastAsia"/>
-          <w:lang w:val="en-US" w:eastAsia="ja-JP"/>
-        </w:rPr>
-        <w:t>the define</w:t>
-      </w:r>
-      <w:proofErr w:type="gramEnd"/>
-      <w:r>
-        <w:rPr>
-          <w:rFonts w:hint="eastAsia"/>
-          <w:lang w:val="en-US" w:eastAsia="ja-JP"/>
-        </w:rPr>
-        <w:t xml:space="preserve"> and </w:t>
-      </w:r>
-      <w:proofErr w:type="spellStart"/>
-      <w:r>
-        <w:rPr>
-          <w:rFonts w:hint="eastAsia"/>
-          <w:lang w:val="en-US" w:eastAsia="ja-JP"/>
-        </w:rPr>
-        <w:t>analyse</w:t>
-      </w:r>
-      <w:proofErr w:type="spellEnd"/>
-      <w:r>
-        <w:rPr>
-          <w:rFonts w:hint="eastAsia"/>
-          <w:lang w:val="en-US" w:eastAsia="ja-JP"/>
-        </w:rPr>
-        <w:t xml:space="preserve"> service</w:t>
-      </w:r>
-      <w:r>
-        <w:rPr>
-          <w:lang w:val="en-US" w:eastAsia="ja-JP"/>
-        </w:rPr>
-        <w:t>s</w:t>
-      </w:r>
-      <w:r>
-        <w:rPr>
-          <w:rFonts w:hint="eastAsia"/>
-          <w:lang w:val="en-US" w:eastAsia="ja-JP"/>
-        </w:rPr>
-        <w:t xml:space="preserve"> combined. In both cases it uses the </w:t>
-      </w:r>
-      <w:proofErr w:type="spellStart"/>
-      <w:r>
-        <w:rPr>
-          <w:rFonts w:hint="eastAsia"/>
-          <w:lang w:val="en-US" w:eastAsia="ja-JP"/>
-        </w:rPr>
-        <w:t>analyse</w:t>
-      </w:r>
-      <w:proofErr w:type="spellEnd"/>
-      <w:r>
-        <w:rPr>
-          <w:rFonts w:hint="eastAsia"/>
-          <w:lang w:val="en-US" w:eastAsia="ja-JP"/>
-        </w:rPr>
-        <w:t xml:space="preserve"> service to retrieve dependencies between physical and logical modules.</w:t>
-      </w:r>
-    </w:p>
-    <w:p>
-      <w:pPr>
-        <w:rPr>
-          <w:lang w:val="en-US" w:eastAsia="ja-JP"/>
-        </w:rPr>
-      </w:pPr>
-      <w:r>
-        <w:rPr>
-          <w:rFonts w:hint="eastAsia"/>
-          <w:lang w:val="en-US" w:eastAsia="ja-JP"/>
-        </w:rPr>
-        <w:t>To display the different kind of diagrams two con</w:t>
-      </w:r>
-      <w:r>
-        <w:rPr>
-          <w:rFonts w:hint="eastAsia"/>
-          <w:lang w:val="en-US" w:eastAsia="ja-JP"/>
-        </w:rPr>
-        <w:t>troller have been created;</w:t>
-      </w:r>
-      <w:r>
-        <w:rPr>
-          <w:lang w:val="en-US" w:eastAsia="ja-JP"/>
-        </w:rPr>
-        <w:t xml:space="preserve"> </w:t>
-      </w:r>
-      <w:r>
-        <w:rPr>
-          <w:rFonts w:hint="eastAsia"/>
-          <w:lang w:val="en-US" w:eastAsia="ja-JP"/>
-        </w:rPr>
-        <w:t>t</w:t>
-      </w:r>
-      <w:r>
-        <w:rPr>
-          <w:rFonts w:hint="eastAsia"/>
-          <w:lang w:val="en-US" w:eastAsia="ja-JP"/>
-        </w:rPr>
-        <w:t xml:space="preserve">he </w:t>
-      </w:r>
-      <w:proofErr w:type="spellStart"/>
-      <w:r>
-        <w:rPr>
-          <w:rFonts w:hint="eastAsia"/>
-          <w:lang w:val="en-US" w:eastAsia="ja-JP"/>
-        </w:rPr>
-        <w:t>AnalysedController</w:t>
-      </w:r>
-      <w:proofErr w:type="spellEnd"/>
-      <w:r>
-        <w:rPr>
-          <w:rFonts w:hint="eastAsia"/>
-          <w:lang w:val="en-US" w:eastAsia="ja-JP"/>
-        </w:rPr>
-        <w:t xml:space="preserve"> and the </w:t>
-      </w:r>
-      <w:proofErr w:type="spellStart"/>
-      <w:r>
-        <w:rPr>
-          <w:rFonts w:hint="eastAsia"/>
-          <w:lang w:val="en-US" w:eastAsia="ja-JP"/>
-        </w:rPr>
-        <w:t>DefinedController</w:t>
-      </w:r>
-      <w:proofErr w:type="spellEnd"/>
-      <w:r>
-        <w:rPr>
-          <w:rFonts w:hint="eastAsia"/>
-          <w:lang w:val="en-US" w:eastAsia="ja-JP"/>
-        </w:rPr>
-        <w:t>.</w:t>
-      </w:r>
-      <w:r>
-        <w:rPr>
-          <w:rFonts w:hint="eastAsia"/>
-          <w:lang w:val="en-US" w:eastAsia="ja-JP"/>
-        </w:rPr>
-        <w:t xml:space="preserve"> The names already indicate which creates which drawing. These controllers have no knowledge of actual drawing </w:t>
-      </w:r>
-      <w:r>
-        <w:rPr>
-          <w:lang w:val="en-US" w:eastAsia="ja-JP"/>
-        </w:rPr>
-        <w:t>process;</w:t>
-      </w:r>
-      <w:r>
-        <w:rPr>
-          <w:lang w:val="en-US" w:eastAsia="ja-JP"/>
-        </w:rPr>
-        <w:t xml:space="preserve"> </w:t>
-      </w:r>
-      <w:r>
-        <w:rPr>
-          <w:lang w:val="en-US" w:eastAsia="ja-JP"/>
-        </w:rPr>
-        <w:t>they</w:t>
-      </w:r>
-      <w:r>
-        <w:rPr>
-          <w:rFonts w:hint="eastAsia"/>
-          <w:lang w:val="en-US" w:eastAsia="ja-JP"/>
-        </w:rPr>
-        <w:t xml:space="preserve"> only retrieve</w:t>
-      </w:r>
-      <w:r>
-        <w:rPr>
-          <w:rFonts w:hint="eastAsia"/>
-          <w:lang w:val="en-US" w:eastAsia="ja-JP"/>
-        </w:rPr>
-        <w:t xml:space="preserve"> data</w:t>
-      </w:r>
-      <w:r>
-        <w:rPr>
-          <w:rFonts w:hint="eastAsia"/>
-          <w:lang w:val="en-US" w:eastAsia="ja-JP"/>
-        </w:rPr>
-        <w:t xml:space="preserve"> from </w:t>
-      </w:r>
-      <w:r>
-        <w:rPr>
-          <w:lang w:val="en-US" w:eastAsia="ja-JP"/>
-        </w:rPr>
-        <w:t xml:space="preserve">the </w:t>
-      </w:r>
-      <w:r>
-        <w:rPr>
-          <w:rFonts w:hint="eastAsia"/>
-          <w:lang w:val="en-US" w:eastAsia="ja-JP"/>
-        </w:rPr>
-        <w:t>services</w:t>
-      </w:r>
-      <w:r>
-        <w:rPr>
-          <w:rFonts w:hint="eastAsia"/>
-          <w:lang w:val="en-US" w:eastAsia="ja-JP"/>
-        </w:rPr>
-        <w:t>.</w:t>
-      </w:r>
-      <w:r>
-        <w:rPr>
-          <w:rFonts w:hint="eastAsia"/>
-          <w:lang w:val="en-US" w:eastAsia="ja-JP"/>
-        </w:rPr>
-        <w:t xml:space="preserve">  Not every controller needs to know of the existence of every service. A minimal amount of </w:t>
+        <w:t xml:space="preserve">A minimal amount of </w:t>
       </w:r>
       <w:r>
         <w:rPr>
@@ -20855,27 +21060,14 @@
                   <w:r>
                     <w:t>Figure</w:t>
                   </w:r>
-                  <w:r>
-                    <w:fldChar w:fldCharType="begin"/>
-                  </w:r>
-                  <w:r>
-                    <w:instrText xml:space="preserve"> SEQ Figure \* ARABIC </w:instrText>
-                  </w:r>
-                  <w:r>
-                    <w:fldChar w:fldCharType="separate"/>
-                  </w:r>
-                  <w:r>
-                    <w:rPr>
-                      <w:noProof/>
-                    </w:rPr>
-                    <w:t>1</w:t>
-                  </w:r>
-                  <w:r>
-                    <w:rPr>
-                      <w:noProof/>
-                    </w:rPr>
-                    <w:fldChar w:fldCharType="end"/>
-                  </w:r>
+                  <w:fldSimple w:instr=" SEQ Figure \* ARABIC ">
+                    <w:r>
+                      <w:rPr>
+                        <w:noProof/>
+                      </w:rPr>
+                      <w:t>1</w:t>
+                    </w:r>
+                  </w:fldSimple>
                   <w:r>
                     <w:t xml:space="preserve"> Action 1</w:t>
                   </w:r>
@@ -20905,27 +21097,14 @@
                   <w:r>
                     <w:t>Figure</w:t>
                   </w:r>
-                  <w:r>
-                    <w:fldChar w:fldCharType="begin"/>
-                  </w:r>
-                  <w:r>
-                    <w:instrText xml:space="preserve"> SEQ Figure \* ARABIC </w:instrText>
-                  </w:r>
-                  <w:r>
-                    <w:fldChar w:fldCharType="separate"/>
-                  </w:r>
-                  <w:r>
-                    <w:rPr>
-                      <w:noProof/>
-                    </w:rPr>
-                    <w:t>2</w:t>
-                  </w:r>
-                  <w:r>
-                    <w:rPr>
-                      <w:noProof/>
-                    </w:rPr>
-                    <w:fldChar w:fldCharType="end"/>
-                  </w:r>
+                  <w:fldSimple w:instr=" SEQ Figure \* ARABIC ">
+                    <w:r>
+                      <w:rPr>
+                        <w:noProof/>
+                      </w:rPr>
+                      <w:t>2</w:t>
+                    </w:r>
+                  </w:fldSimple>
                   <w:r>
                     <w:t xml:space="preserve"> Action 2</w:t>
                   </w:r>
@@ -21230,27 +21409,14 @@
                   <w:r>
                     <w:t>Figure</w:t>
                   </w:r>
-                  <w:r>
-                    <w:fldChar w:fldCharType="begin"/>
-                  </w:r>
-                  <w:r>
-                    <w:instrText xml:space="preserve"> SEQ Figure \* ARABIC </w:instrText>
-                  </w:r>
-                  <w:r>
-                    <w:fldChar w:fldCharType="separate"/>
-                  </w:r>
-                  <w:r>
-                    <w:rPr>
-                      <w:noProof/>
-                    </w:rPr>
-                    <w:t>3</w:t>
-                  </w:r>
-                  <w:r>
-                    <w:rPr>
-                      <w:noProof/>
-                    </w:rPr>
-                    <w:fldChar w:fldCharType="end"/>
-                  </w:r>
+                  <w:fldSimple w:instr=" SEQ Figure \* ARABIC ">
+                    <w:r>
+                      <w:rPr>
+                        <w:noProof/>
+                      </w:rPr>
+                      <w:t>3</w:t>
+                    </w:r>
+                  </w:fldSimple>
                   <w:r>
                     <w:t xml:space="preserve"> Action 1</w:t>
                   </w:r>
@@ -23949,27 +24115,14 @@
                   <w:r>
                     <w:t>Figure</w:t>
                   </w:r>
-                  <w:r>
-                    <w:fldChar w:fldCharType="begin"/>
-                  </w:r>
-                  <w:r>
-                    <w:instrText xml:space="preserve"> SEQ Figure \* ARABIC </w:instrText>
-                  </w:r>
-                  <w:r>
-                    <w:fldChar w:fldCharType="separate"/>
-                  </w:r>
-                  <w:r>
-                    <w:rPr>
-                      <w:noProof/>
-                    </w:rPr>
-                    <w:t>5</w:t>
-                  </w:r>
-                  <w:r>
-                    <w:rPr>
-                      <w:noProof/>
-                    </w:rPr>
-                    <w:fldChar w:fldCharType="end"/>
-                  </w:r>
+                  <w:fldSimple w:instr=" SEQ Figure \* ARABIC ">
+                    <w:r>
+                      <w:rPr>
+                        <w:noProof/>
+                      </w:rPr>
+                      <w:t>5</w:t>
+                    </w:r>
+                  </w:fldSimple>
                   <w:r>
                     <w:t xml:space="preserve"> Action 1</w:t>
                   </w:r>
@@ -24544,27 +24697,14 @@
                   <w:r>
                     <w:t>Figure</w:t>
                   </w:r>
-                  <w:r>
-                    <w:fldChar w:fldCharType="begin"/>
-                  </w:r>
-                  <w:r>
-                    <w:instrText xml:space="preserve"> SEQ Figure \* ARABIC </w:instrText>
-                  </w:r>
-                  <w:r>
-                    <w:fldChar w:fldCharType="separate"/>
-                  </w:r>
-                  <w:r>
-                    <w:rPr>
-                      <w:noProof/>
-                    </w:rPr>
-                    <w:t>6</w:t>
-                  </w:r>
-                  <w:r>
-                    <w:rPr>
-                      <w:noProof/>
-                    </w:rPr>
-                    <w:fldChar w:fldCharType="end"/>
-                  </w:r>
+                  <w:fldSimple w:instr=" SEQ Figure \* ARABIC ">
+                    <w:r>
+                      <w:rPr>
+                        <w:noProof/>
+                      </w:rPr>
+                      <w:t>6</w:t>
+                    </w:r>
+                  </w:fldSimple>
                   <w:r>
                     <w:t xml:space="preserve"> Action 1</w:t>
                   </w:r>
@@ -25154,27 +25294,14 @@
                   <w:r>
                     <w:t>Figure</w:t>
                   </w:r>
-                  <w:r>
-                    <w:fldChar w:fldCharType="begin"/>
-                  </w:r>
-                  <w:r>
-                    <w:instrText xml:space="preserve"> SEQ Figure \* ARABIC </w:instrText>
-                  </w:r>
-                  <w:r>
-                    <w:fldChar w:fldCharType="separate"/>
-                  </w:r>
-                  <w:r>
-                    <w:rPr>
-                      <w:noProof/>
-                    </w:rPr>
-                    <w:t>7</w:t>
-                  </w:r>
-                  <w:r>
-                    <w:rPr>
-                      <w:noProof/>
-                    </w:rPr>
-                    <w:fldChar w:fldCharType="end"/>
-                  </w:r>
+                  <w:fldSimple w:instr=" SEQ Figure \* ARABIC ">
+                    <w:r>
+                      <w:rPr>
+                        <w:noProof/>
+                      </w:rPr>
+                      <w:t>7</w:t>
+                    </w:r>
+                  </w:fldSimple>
                   <w:r>
                     <w:t xml:space="preserve"> Action 1</w:t>
                   </w:r>
@@ -25708,27 +25835,14 @@
                   <w:r>
                     <w:t>Figure</w:t>
                   </w:r>
-                  <w:r>
-                    <w:fldChar w:fldCharType="begin"/>
-                  </w:r>
-                  <w:r>
-                    <w:instrText xml:space="preserve"> SEQ Figure \* ARABIC </w:instrText>
-                  </w:r>
-                  <w:r>
-                    <w:fldChar w:fldCharType="separate"/>
-                  </w:r>
-                  <w:r>
-                    <w:rPr>
-                      <w:noProof/>
-                    </w:rPr>
-                    <w:t>8</w:t>
-                  </w:r>
-                  <w:r>
-                    <w:rPr>
-                      <w:noProof/>
-                    </w:rPr>
-                    <w:fldChar w:fldCharType="end"/>
-                  </w:r>
+                  <w:fldSimple w:instr=" SEQ Figure \* ARABIC ">
+                    <w:r>
+                      <w:rPr>
+                        <w:noProof/>
+                      </w:rPr>
+                      <w:t>8</w:t>
+                    </w:r>
+                  </w:fldSimple>
                   <w:r>
                     <w:t xml:space="preserve"> Action 2</w:t>
                   </w:r>
@@ -25965,27 +26079,14 @@
                   <w:r>
                     <w:t>Figure</w:t>
                   </w:r>
-                  <w:r>
-                    <w:fldChar w:fldCharType="begin"/>
-                  </w:r>
-                  <w:r>
-                    <w:instrText xml:space="preserve"> SEQ Figure \* ARABIC </w:instrText>
-                  </w:r>
-                  <w:r>
-                    <w:fldChar w:fldCharType="separate"/>
-                  </w:r>
-                  <w:r>
-                    <w:rPr>
-                      <w:noProof/>
-                    </w:rPr>
-                    <w:t>9</w:t>
-                  </w:r>
-                  <w:r>
-                    <w:rPr>
-                      <w:noProof/>
-                    </w:rPr>
-                    <w:fldChar w:fldCharType="end"/>
-                  </w:r>
+                  <w:fldSimple w:instr=" SEQ Figure \* ARABIC ">
+                    <w:r>
+                      <w:rPr>
+                        <w:noProof/>
+                      </w:rPr>
+                      <w:t>9</w:t>
+                    </w:r>
+                  </w:fldSimple>
                   <w:r>
                     <w:t xml:space="preserve"> Action 1</w:t>
                   </w:r>
@@ -26305,27 +26406,14 @@
                   <w:r>
                     <w:t>Figure</w:t>
                   </w:r>
-                  <w:r>
-                    <w:fldChar w:fldCharType="begin"/>
-                  </w:r>
-                  <w:r>
-                    <w:instrText xml:space="preserve"> SEQ Figure \* ARABIC </w:instrText>
-                  </w:r>
-                  <w:r>
-                    <w:fldChar w:fldCharType="separate"/>
-                  </w:r>
-                  <w:r>
-                    <w:rPr>
-                      <w:noProof/>
-                    </w:rPr>
-                    <w:t>10</w:t>
-                  </w:r>
-                  <w:r>
-                    <w:rPr>
-                      <w:noProof/>
-                    </w:rPr>
-                    <w:fldChar w:fldCharType="end"/>
-                  </w:r>
+                  <w:fldSimple w:instr=" SEQ Figure \* ARABIC ">
+                    <w:r>
+                      <w:rPr>
+                        <w:noProof/>
+                      </w:rPr>
+                      <w:t>10</w:t>
+                    </w:r>
+                  </w:fldSimple>
                   <w:r>
                     <w:t xml:space="preserve"> Action 2</w:t>
                   </w:r>
@@ -27821,7 +27909,7 @@
           <v:shape id="_x0000_i1025" type="#_x0000_t75" style="width:525.6pt;height:448.8pt" o:ole="">
             <v:imagedata r:id="rId41" o:title=""/>
           </v:shape>
-          <o:OLEObject Type="Embed" ProgID="Visio.Drawing.11" ShapeID="_x0000_i1025" DrawAspect="Content" ObjectID="_1438178755" r:id="rId42"/>
+          <o:OLEObject Type="Embed" ProgID="Visio.Drawing.11" ShapeID="_x0000_i1025" DrawAspect="Content" ObjectID="_1438250834" r:id="rId42"/>
         </w:object>
       </w:r>
     </w:p>
@@ -27890,7 +27978,7 @@
           <w:rPr>
             <w:noProof/>
           </w:rPr>
-          <w:t>17</w:t>
+          <w:t>20</w:t>
         </w:r>
         <w:r>
           <w:rPr>
@@ -31864,7 +31952,7 @@
 </file>
 
 <file path=customXml/itemProps2.xml><?xml version="1.0" encoding="utf-8"?>
-<ds:datastoreItem xmlns:ds="http://schemas.openxmlformats.org/officeDocument/2006/customXml" ds:itemID="{1720C237-6156-447F-AE83-B680C951E930}">
+<ds:datastoreItem xmlns:ds="http://schemas.openxmlformats.org/officeDocument/2006/customXml" ds:itemID="{11AB6C7A-47FB-4E65-8913-5179E3A6D3FA}">
   <ds:schemaRefs>
     <ds:schemaRef ds:uri="http://schemas.openxmlformats.org/officeDocument/2006/bibliography"/>
   </ds:schemaRefs>

</xml_diff>

<commit_message>
Correcting grammar, clarifying text, updating images, added info for context zoom
</commit_message>
<xml_diff>
--- a/doc/system/graphics/System Documentation/Graphics Service documentatie.docx
+++ b/doc/system/graphics/System Documentation/Graphics Service documentatie.docx
@@ -15996,22 +15996,13 @@
           <w:rFonts w:hint="eastAsia"/>
           <w:lang w:val="en-US" w:eastAsia="ja-JP"/>
         </w:rPr>
-        <w:t xml:space="preserve">  </w:t>
-      </w:r>
-      <w:bookmarkStart w:id="48" w:name="_GoBack"/>
-      <w:bookmarkEnd w:id="48"/>
+        <w:t xml:space="preserve">  A minimal amount of </w:t>
+      </w:r>
       <w:r>
         <w:rPr>
           <w:rFonts w:hint="eastAsia"/>
           <w:lang w:val="en-US" w:eastAsia="ja-JP"/>
         </w:rPr>
-        <w:t xml:space="preserve">A minimal amount of </w:t>
-      </w:r>
-      <w:r>
-        <w:rPr>
-          <w:rFonts w:hint="eastAsia"/>
-          <w:lang w:val="en-US" w:eastAsia="ja-JP"/>
-        </w:rPr>
         <w:t>known services is desired to limit the amount of dependencies.</w:t>
       </w:r>
     </w:p>
@@ -16031,7 +16022,19 @@
         <w:rPr>
           <w:lang w:val="en-US" w:eastAsia="ja-JP"/>
         </w:rPr>
-        <w:t xml:space="preserve">done in the </w:t>
+        <w:t xml:space="preserve">done in </w:t>
+      </w:r>
+      <w:r>
+        <w:rPr>
+          <w:lang w:val="en-US" w:eastAsia="ja-JP"/>
+        </w:rPr>
+        <w:t>methods of</w:t>
+      </w:r>
+      <w:r>
+        <w:rPr>
+          <w:lang w:val="en-US" w:eastAsia="ja-JP"/>
+        </w:rPr>
+        <w:t xml:space="preserve"> </w:t>
       </w:r>
       <w:proofErr w:type="spellStart"/>
       <w:r>
@@ -16046,7 +16049,7 @@
         <w:rPr>
           <w:lang w:val="en-US" w:eastAsia="ja-JP"/>
         </w:rPr>
-        <w:t xml:space="preserve"> methods such as </w:t>
+        <w:t xml:space="preserve"> such as </w:t>
       </w:r>
       <w:proofErr w:type="spellStart"/>
       <w:r>
@@ -16118,7 +16121,25 @@
         <w:rPr>
           <w:lang w:val="en-US" w:eastAsia="ja-JP"/>
         </w:rPr>
-        <w:t xml:space="preserve"> to draw.</w:t>
+        <w:t xml:space="preserve"> to draw</w:t>
+      </w:r>
+      <w:r>
+        <w:rPr>
+          <w:lang w:val="en-US" w:eastAsia="ja-JP"/>
+        </w:rPr>
+        <w:t xml:space="preserve"> the requested </w:t>
+      </w:r>
+      <w:r>
+        <w:rPr>
+          <w:lang w:val="en-US" w:eastAsia="ja-JP"/>
+        </w:rPr>
+        <w:t>diagram</w:t>
+      </w:r>
+      <w:r>
+        <w:rPr>
+          <w:lang w:val="en-US" w:eastAsia="ja-JP"/>
+        </w:rPr>
+        <w:t>.</w:t>
       </w:r>
     </w:p>
     <w:p>
@@ -16161,7 +16182,47 @@
         <w:rPr>
           <w:lang w:val="en-US" w:eastAsia="ja-JP"/>
         </w:rPr>
-        <w:t xml:space="preserve"> expects to be able to make this call.</w:t>
+        <w:t xml:space="preserve"> </w:t>
+      </w:r>
+      <w:r>
+        <w:rPr>
+          <w:lang w:val="en-US" w:eastAsia="ja-JP"/>
+        </w:rPr>
+        <w:t>needs</w:t>
+      </w:r>
+      <w:r>
+        <w:rPr>
+          <w:lang w:val="en-US" w:eastAsia="ja-JP"/>
+        </w:rPr>
+        <w:t xml:space="preserve"> to be able to make this call</w:t>
+      </w:r>
+      <w:r>
+        <w:rPr>
+          <w:lang w:val="en-US" w:eastAsia="ja-JP"/>
+        </w:rPr>
+        <w:t xml:space="preserve"> to do </w:t>
+      </w:r>
+      <w:proofErr w:type="spellStart"/>
+      <w:proofErr w:type="gramStart"/>
+      <w:r>
+        <w:rPr>
+          <w:lang w:val="en-US" w:eastAsia="ja-JP"/>
+        </w:rPr>
+        <w:t>it’s</w:t>
+      </w:r>
+      <w:proofErr w:type="spellEnd"/>
+      <w:proofErr w:type="gramEnd"/>
+      <w:r>
+        <w:rPr>
+          <w:lang w:val="en-US" w:eastAsia="ja-JP"/>
+        </w:rPr>
+        <w:t xml:space="preserve"> work</w:t>
+      </w:r>
+      <w:r>
+        <w:rPr>
+          <w:lang w:val="en-US" w:eastAsia="ja-JP"/>
+        </w:rPr>
+        <w:t>.</w:t>
       </w:r>
     </w:p>
     <w:p>
@@ -16460,7 +16521,60 @@
           <w:rFonts w:hint="eastAsia"/>
           <w:lang w:val="en-US" w:eastAsia="ja-JP"/>
         </w:rPr>
-        <w:t>tells the service to show violations it will requests the data from the validate service. It will go through all the known objects (currently shown figures) and retrieve t</w:t>
+        <w:t>tells the service to show violations it will requests the data from the validate service</w:t>
+      </w:r>
+      <w:r>
+        <w:rPr>
+          <w:lang w:val="en-US" w:eastAsia="ja-JP"/>
+        </w:rPr>
+        <w:t xml:space="preserve"> and</w:t>
+      </w:r>
+      <w:r>
+        <w:rPr>
+          <w:rFonts w:hint="eastAsia"/>
+          <w:lang w:val="en-US" w:eastAsia="ja-JP"/>
+        </w:rPr>
+        <w:t xml:space="preserve"> will go through all the known obj</w:t>
+      </w:r>
+      <w:r>
+        <w:rPr>
+          <w:rFonts w:hint="eastAsia"/>
+          <w:lang w:val="en-US" w:eastAsia="ja-JP"/>
+        </w:rPr>
+        <w:t>ects (currently shown figures)</w:t>
+      </w:r>
+      <w:r>
+        <w:rPr>
+          <w:lang w:val="en-US" w:eastAsia="ja-JP"/>
+        </w:rPr>
+        <w:t>,</w:t>
+      </w:r>
+      <w:r>
+        <w:rPr>
+          <w:rFonts w:hint="eastAsia"/>
+          <w:lang w:val="en-US" w:eastAsia="ja-JP"/>
+        </w:rPr>
+        <w:t xml:space="preserve"> </w:t>
+      </w:r>
+      <w:r>
+        <w:rPr>
+          <w:rFonts w:hint="eastAsia"/>
+          <w:lang w:val="en-US" w:eastAsia="ja-JP"/>
+        </w:rPr>
+        <w:t>retriev</w:t>
+      </w:r>
+      <w:r>
+        <w:rPr>
+          <w:lang w:val="en-US" w:eastAsia="ja-JP"/>
+        </w:rPr>
+        <w:t>ing</w:t>
+      </w:r>
+      <w:r>
+        <w:rPr>
+          <w:rFonts w:hint="eastAsia"/>
+          <w:lang w:val="en-US" w:eastAsia="ja-JP"/>
+        </w:rPr>
+        <w:t xml:space="preserve"> t</w:t>
       </w:r>
       <w:r>
         <w:rPr>
@@ -16529,16 +16643,16 @@
           <w:lang w:eastAsia="ja-JP"/>
         </w:rPr>
       </w:pPr>
-      <w:bookmarkStart w:id="49" w:name="_Toc364278834"/>
-      <w:bookmarkStart w:id="50" w:name="_Toc364281018"/>
+      <w:bookmarkStart w:id="48" w:name="_Toc364278834"/>
+      <w:bookmarkStart w:id="49" w:name="_Toc364281018"/>
       <w:r>
         <w:rPr>
           <w:rFonts w:hint="eastAsia"/>
         </w:rPr>
         <w:t>DrawingController</w:t>
       </w:r>
+      <w:bookmarkEnd w:id="48"/>
       <w:bookmarkEnd w:id="49"/>
-      <w:bookmarkEnd w:id="50"/>
     </w:p>
     <w:p>
       <w:pPr>
@@ -16624,10 +16738,10 @@
           <w:lang w:eastAsia="nl-NL"/>
         </w:rPr>
         <w:drawing>
-          <wp:inline distT="0" distB="0" distL="0" distR="0">
-            <wp:extent cx="2085975" cy="2371725"/>
-            <wp:effectExtent l="19050" t="0" r="9525" b="0"/>
-            <wp:docPr id="4" name="Picture 1"/>
+          <wp:inline distT="0" distB="0" distL="0" distR="0" wp14:anchorId="69B4AC31" wp14:editId="533EC192">
+            <wp:extent cx="1950720" cy="2202180"/>
+            <wp:effectExtent l="0" t="0" r="0" b="0"/>
+            <wp:docPr id="3" name="Picture 3" descr="C:\Users\Krageon\Dropbox\Werk\Programming\java\EclipseWorkspaceClojure\HUSACCT\doc\system\graphics\Designs\Task layer controllers diagram.png"/>
             <wp:cNvGraphicFramePr>
               <a:graphicFrameLocks xmlns:a="http://schemas.openxmlformats.org/drawingml/2006/main" noChangeAspect="1"/>
             </wp:cNvGraphicFramePr>
@@ -16635,13 +16749,19 @@
               <a:graphicData uri="http://schemas.openxmlformats.org/drawingml/2006/picture">
                 <pic:pic xmlns:pic="http://schemas.openxmlformats.org/drawingml/2006/picture">
                   <pic:nvPicPr>
-                    <pic:cNvPr id="0" name="Picture 1"/>
+                    <pic:cNvPr id="0" name="Picture 3" descr="C:\Users\Krageon\Dropbox\Werk\Programming\java\EclipseWorkspaceClojure\HUSACCT\doc\system\graphics\Designs\Task layer controllers diagram.png"/>
                     <pic:cNvPicPr>
                       <a:picLocks noChangeAspect="1" noChangeArrowheads="1"/>
                     </pic:cNvPicPr>
                   </pic:nvPicPr>
                   <pic:blipFill>
-                    <a:blip r:embed="rId18" cstate="print"/>
+                    <a:blip r:embed="rId18">
+                      <a:extLst>
+                        <a:ext uri="{28A0092B-C50C-407E-A947-70E740481C1C}">
+                          <a14:useLocalDpi xmlns:a14="http://schemas.microsoft.com/office/drawing/2010/main" val="0"/>
+                        </a:ext>
+                      </a:extLst>
+                    </a:blip>
                     <a:srcRect/>
                     <a:stretch>
                       <a:fillRect/>
@@ -16650,17 +16770,14 @@
                   <pic:spPr bwMode="auto">
                     <a:xfrm>
                       <a:off x="0" y="0"/>
-                      <a:ext cx="2085975" cy="2371725"/>
+                      <a:ext cx="1950720" cy="2202180"/>
                     </a:xfrm>
                     <a:prstGeom prst="rect">
                       <a:avLst/>
                     </a:prstGeom>
                     <a:noFill/>
-                    <a:ln w="9525">
+                    <a:ln>
                       <a:noFill/>
-                      <a:miter lim="800000"/>
-                      <a:headEnd/>
-                      <a:tailEnd/>
                     </a:ln>
                   </pic:spPr>
                 </pic:pic>
@@ -16783,8 +16900,8 @@
           <w:lang w:eastAsia="ja-JP"/>
         </w:rPr>
       </w:pPr>
-      <w:bookmarkStart w:id="51" w:name="_Toc364278835"/>
-      <w:bookmarkStart w:id="52" w:name="_Toc364281019"/>
+      <w:bookmarkStart w:id="50" w:name="_Toc364278835"/>
+      <w:bookmarkStart w:id="51" w:name="_Toc364281019"/>
       <w:r>
         <w:rPr>
           <w:rFonts w:hint="eastAsia"/>
@@ -16806,8 +16923,8 @@
         </w:rPr>
         <w:t>lines</w:t>
       </w:r>
+      <w:bookmarkEnd w:id="50"/>
       <w:bookmarkEnd w:id="51"/>
-      <w:bookmarkEnd w:id="52"/>
     </w:p>
     <w:p>
       <w:pPr>
@@ -16854,7 +16971,33 @@
           <w:rFonts w:hint="eastAsia"/>
           <w:lang w:val="en-US" w:eastAsia="ja-JP"/>
         </w:rPr>
-        <w:t xml:space="preserve"> to show between the figures themselves. To connect the lines to the figures it uses the </w:t>
+        <w:t xml:space="preserve"> to show between the</w:t>
+      </w:r>
+      <w:r>
+        <w:rPr>
+          <w:lang w:val="en-US" w:eastAsia="ja-JP"/>
+        </w:rPr>
+        <w:t xml:space="preserve"> concerned</w:t>
+      </w:r>
+      <w:r>
+        <w:rPr>
+          <w:rFonts w:hint="eastAsia"/>
+          <w:lang w:val="en-US" w:eastAsia="ja-JP"/>
+        </w:rPr>
+        <w:t xml:space="preserve"> figure</w:t>
+      </w:r>
+      <w:r>
+        <w:rPr>
+          <w:lang w:val="en-US" w:eastAsia="ja-JP"/>
+        </w:rPr>
+        <w:t>s</w:t>
+      </w:r>
+      <w:r>
+        <w:rPr>
+          <w:rFonts w:hint="eastAsia"/>
+          <w:lang w:val="en-US" w:eastAsia="ja-JP"/>
+        </w:rPr>
+        <w:t xml:space="preserve">. To connect the lines to the figures it uses the </w:t>
       </w:r>
       <w:proofErr w:type="spellStart"/>
       <w:r>
@@ -16868,56 +17011,43 @@
       <w:proofErr w:type="spellEnd"/>
       <w:r>
         <w:rPr>
+          <w:lang w:val="en-US" w:eastAsia="ja-JP"/>
+        </w:rPr>
+        <w:t>, which handles the actual connecting</w:t>
+      </w:r>
+      <w:r>
+        <w:rPr>
           <w:rFonts w:hint="eastAsia"/>
           <w:lang w:val="en-US" w:eastAsia="ja-JP"/>
         </w:rPr>
-        <w:t xml:space="preserve"> which does the work for it.</w:t>
-      </w:r>
-    </w:p>
-    <w:p>
-      <w:pPr>
-        <w:rPr>
-          <w:lang w:val="en-US" w:eastAsia="ja-JP"/>
-        </w:rPr>
-      </w:pPr>
-      <w:r>
-        <w:rPr>
-          <w:lang w:val="en-US" w:eastAsia="ja-JP"/>
-        </w:rPr>
-        <w:br w:type="page"/>
+        <w:t>.</w:t>
       </w:r>
     </w:p>
     <w:p>
       <w:pPr>
         <w:pStyle w:val="Heading4"/>
-        <w:numPr>
-          <w:ilvl w:val="2"/>
-          <w:numId w:val="2"/>
-        </w:numPr>
         <w:rPr>
           <w:lang w:eastAsia="ja-JP"/>
         </w:rPr>
       </w:pPr>
+      <w:r>
+        <w:rPr>
+          <w:rFonts w:hint="eastAsia"/>
+        </w:rPr>
+        <w:t>Violation</w:t>
+      </w:r>
       <w:r>
         <w:rPr>
           <w:rFonts w:hint="eastAsia"/>
           <w:lang w:eastAsia="ja-JP"/>
         </w:rPr>
-        <w:lastRenderedPageBreak/>
-        <w:t>Violation</w:t>
+        <w:t xml:space="preserve"> </w:t>
       </w:r>
       <w:r>
         <w:rPr>
           <w:rFonts w:hint="eastAsia"/>
           <w:lang w:eastAsia="ja-JP"/>
         </w:rPr>
-        <w:t xml:space="preserve"> </w:t>
-      </w:r>
-      <w:r>
-        <w:rPr>
-          <w:rFonts w:hint="eastAsia"/>
-          <w:lang w:eastAsia="ja-JP"/>
-        </w:rPr>
         <w:t>lines</w:t>
       </w:r>
     </w:p>
@@ -17009,6 +17139,12 @@
           <w:lang w:val="en-US" w:eastAsia="ja-JP"/>
         </w:rPr>
       </w:pPr>
+      <w:r>
+        <w:rPr>
+          <w:lang w:val="en-US" w:eastAsia="ja-JP"/>
+        </w:rPr>
+        <w:br w:type="page"/>
+      </w:r>
     </w:p>
     <w:p>
       <w:pPr>
@@ -17017,167 +17153,267 @@
           <w:lang w:val="en-US" w:eastAsia="ja-JP"/>
         </w:rPr>
       </w:pPr>
-      <w:bookmarkStart w:id="53" w:name="_Toc364278836"/>
-      <w:bookmarkStart w:id="54" w:name="_Toc364281020"/>
-      <w:r>
+      <w:bookmarkStart w:id="52" w:name="_Toc364278836"/>
+      <w:bookmarkStart w:id="53" w:name="_Toc364281020"/>
+      <w:r>
+        <w:lastRenderedPageBreak/>
         <w:t>Zooming</w:t>
       </w:r>
+      <w:bookmarkEnd w:id="52"/>
       <w:bookmarkEnd w:id="53"/>
+    </w:p>
+    <w:p>
+      <w:pPr>
+        <w:rPr>
+          <w:lang w:val="en-US" w:eastAsia="ja-JP"/>
+        </w:rPr>
+      </w:pPr>
+      <w:r>
+        <w:rPr>
+          <w:lang w:val="en-US" w:eastAsia="ja-JP"/>
+        </w:rPr>
+        <w:t xml:space="preserve">The graphics service supports two kinds of zooming. The most simple version of zooming is double clicking on a figure in the diagram, or selecting a figure and pressing the zoom button in the menu bar or right-click context menu. </w:t>
+      </w:r>
+      <w:r>
+        <w:rPr>
+          <w:lang w:val="en-US" w:eastAsia="ja-JP"/>
+        </w:rPr>
+        <w:t xml:space="preserve">Zooming is to select a physical or logical module and view the inside of it which can consist of other physical or logical modules. </w:t>
+      </w:r>
+      <w:r>
+        <w:rPr>
+          <w:lang w:val="en-US" w:eastAsia="ja-JP"/>
+        </w:rPr>
+        <w:t xml:space="preserve">However, </w:t>
+      </w:r>
+      <w:r>
+        <w:rPr>
+          <w:lang w:val="en-US" w:eastAsia="ja-JP"/>
+        </w:rPr>
+        <w:t xml:space="preserve">the zoom feature </w:t>
+      </w:r>
+      <w:r>
+        <w:rPr>
+          <w:lang w:val="en-US" w:eastAsia="ja-JP"/>
+        </w:rPr>
+        <w:t>supports a second type of zooming called “Multi zoom”.</w:t>
+      </w:r>
+    </w:p>
+    <w:p>
+      <w:pPr>
+        <w:rPr>
+          <w:lang w:val="en-US" w:eastAsia="ja-JP"/>
+        </w:rPr>
+      </w:pPr>
+      <w:r>
+        <w:rPr>
+          <w:lang w:val="en-US" w:eastAsia="ja-JP"/>
+        </w:rPr>
+        <w:t>This multi zoom is triggered when more than one module figure (lines figures are excluded) is selected upon the zoom.</w:t>
+      </w:r>
+      <w:r>
+        <w:rPr>
+          <w:lang w:val="en-US" w:eastAsia="ja-JP"/>
+        </w:rPr>
+        <w:t xml:space="preserve"> This option shows the insides of both levels in one diagram to supply </w:t>
+      </w:r>
+      <w:r>
+        <w:rPr>
+          <w:lang w:val="en-US" w:eastAsia="ja-JP"/>
+        </w:rPr>
+        <w:t xml:space="preserve">a user </w:t>
+      </w:r>
+      <w:r>
+        <w:rPr>
+          <w:lang w:val="en-US" w:eastAsia="ja-JP"/>
+        </w:rPr>
+        <w:t>with an easy overview</w:t>
+      </w:r>
+      <w:r>
+        <w:rPr>
+          <w:rFonts w:hint="eastAsia"/>
+          <w:lang w:val="en-US" w:eastAsia="ja-JP"/>
+        </w:rPr>
+        <w:t xml:space="preserve"> </w:t>
+      </w:r>
+      <w:r>
+        <w:rPr>
+          <w:lang w:val="en-US" w:eastAsia="ja-JP"/>
+        </w:rPr>
+        <w:t>of the software.</w:t>
+      </w:r>
+    </w:p>
+    <w:p>
+      <w:pPr>
+        <w:rPr>
+          <w:lang w:val="en-US" w:eastAsia="ja-JP"/>
+        </w:rPr>
+      </w:pPr>
+      <w:r>
+        <w:rPr>
+          <w:lang w:val="en-US" w:eastAsia="ja-JP"/>
+        </w:rPr>
+        <w:t xml:space="preserve">The logic behind these two options is so different that even in the code these two are separated into different methods. The controller methods are designed only to retrieve data from the services, but the data </w:t>
+      </w:r>
+      <w:r>
+        <w:rPr>
+          <w:lang w:val="en-US" w:eastAsia="ja-JP"/>
+        </w:rPr>
+        <w:t xml:space="preserve">structure </w:t>
+      </w:r>
+      <w:r>
+        <w:rPr>
+          <w:lang w:val="en-US" w:eastAsia="ja-JP"/>
+        </w:rPr>
+        <w:t>is</w:t>
+      </w:r>
+      <w:r>
+        <w:rPr>
+          <w:lang w:val="en-US" w:eastAsia="ja-JP"/>
+        </w:rPr>
+        <w:t xml:space="preserve"> too different for multi zoom to be combined with single zoom.</w:t>
+      </w:r>
+    </w:p>
+    <w:p>
+      <w:pPr>
+        <w:rPr>
+          <w:i/>
+          <w:lang w:val="en-US" w:eastAsia="ja-JP"/>
+        </w:rPr>
+      </w:pPr>
+      <w:r>
+        <w:rPr>
+          <w:i/>
+          <w:lang w:val="en-US" w:eastAsia="ja-JP"/>
+        </w:rPr>
+        <w:t>Note: W</w:t>
+      </w:r>
+      <w:r>
+        <w:rPr>
+          <w:i/>
+          <w:lang w:val="en-US" w:eastAsia="ja-JP"/>
+        </w:rPr>
+        <w:t xml:space="preserve">hen the multi zoom </w:t>
+      </w:r>
+      <w:r>
+        <w:rPr>
+          <w:i/>
+          <w:lang w:val="en-US" w:eastAsia="ja-JP"/>
+        </w:rPr>
+        <w:t xml:space="preserve">became </w:t>
+      </w:r>
+      <w:r>
+        <w:rPr>
+          <w:i/>
+          <w:lang w:val="en-US" w:eastAsia="ja-JP"/>
+        </w:rPr>
+        <w:t>more feature complete later on in the project some changes were made for support for single zoom in the future.</w:t>
+      </w:r>
+    </w:p>
+    <w:p>
+      <w:pPr>
+        <w:pStyle w:val="Heading3"/>
+        <w:rPr>
+          <w:lang w:val="en-US" w:eastAsia="ja-JP"/>
+        </w:rPr>
+      </w:pPr>
+      <w:bookmarkStart w:id="54" w:name="_Toc364278837"/>
+      <w:bookmarkStart w:id="55" w:name="_Toc364281021"/>
+      <w:r>
+        <w:rPr>
+          <w:lang w:val="en-US" w:eastAsia="ja-JP"/>
+        </w:rPr>
+        <w:t>Single Zoom</w:t>
+      </w:r>
       <w:bookmarkEnd w:id="54"/>
-    </w:p>
-    <w:p>
-      <w:pPr>
-        <w:rPr>
-          <w:lang w:val="en-US" w:eastAsia="ja-JP"/>
-        </w:rPr>
-      </w:pPr>
-    </w:p>
-    <w:p>
-      <w:pPr>
-        <w:rPr>
-          <w:lang w:val="en-US" w:eastAsia="ja-JP"/>
-        </w:rPr>
-      </w:pPr>
-      <w:r>
-        <w:rPr>
-          <w:lang w:val="en-US" w:eastAsia="ja-JP"/>
-        </w:rPr>
-        <w:t xml:space="preserve">The graphics service supports two kinds of zooming. The most simple version of zooming is double clicking on a figure in the diagram, or selecting a figure and pressing the zoom button in the menu bar or right-click context menu. </w:t>
-      </w:r>
-      <w:r>
-        <w:rPr>
-          <w:lang w:val="en-US" w:eastAsia="ja-JP"/>
-        </w:rPr>
-        <w:t xml:space="preserve">Zooming is to select a physical or logical module and view the inside of it which can consist of other physical or logical modules. </w:t>
-      </w:r>
-      <w:r>
-        <w:rPr>
-          <w:lang w:val="en-US" w:eastAsia="ja-JP"/>
-        </w:rPr>
-        <w:t xml:space="preserve">However, </w:t>
-      </w:r>
-      <w:r>
-        <w:rPr>
-          <w:lang w:val="en-US" w:eastAsia="ja-JP"/>
-        </w:rPr>
-        <w:t xml:space="preserve">the zoom feature </w:t>
-      </w:r>
-      <w:r>
-        <w:rPr>
-          <w:lang w:val="en-US" w:eastAsia="ja-JP"/>
-        </w:rPr>
-        <w:t>supports a second type of zooming called “Multi zoom”.</w:t>
-      </w:r>
-    </w:p>
-    <w:p>
-      <w:pPr>
-        <w:rPr>
-          <w:lang w:val="en-US" w:eastAsia="ja-JP"/>
-        </w:rPr>
-      </w:pPr>
-      <w:r>
-        <w:rPr>
-          <w:lang w:val="en-US" w:eastAsia="ja-JP"/>
-        </w:rPr>
-        <w:t>This multi zoom is triggered when more than one module figure (lines figures are excluded) is selected upon the zoom.</w:t>
-      </w:r>
-      <w:r>
-        <w:rPr>
-          <w:lang w:val="en-US" w:eastAsia="ja-JP"/>
-        </w:rPr>
-        <w:t xml:space="preserve"> This option shows the insides of both levels in one diagram to supply </w:t>
-      </w:r>
-      <w:r>
-        <w:rPr>
-          <w:lang w:val="en-US" w:eastAsia="ja-JP"/>
-        </w:rPr>
-        <w:t xml:space="preserve">a user </w:t>
-      </w:r>
-      <w:r>
-        <w:rPr>
-          <w:lang w:val="en-US" w:eastAsia="ja-JP"/>
-        </w:rPr>
-        <w:t>with an easy overview</w:t>
-      </w:r>
-      <w:r>
-        <w:rPr>
-          <w:rFonts w:hint="eastAsia"/>
-          <w:lang w:val="en-US" w:eastAsia="ja-JP"/>
-        </w:rPr>
-        <w:t xml:space="preserve"> </w:t>
-      </w:r>
-      <w:r>
-        <w:rPr>
-          <w:lang w:val="en-US" w:eastAsia="ja-JP"/>
-        </w:rPr>
-        <w:t>of the software.</w:t>
-      </w:r>
-    </w:p>
-    <w:p>
-      <w:pPr>
-        <w:rPr>
-          <w:lang w:val="en-US" w:eastAsia="ja-JP"/>
-        </w:rPr>
-      </w:pPr>
-      <w:r>
-        <w:rPr>
-          <w:lang w:val="en-US" w:eastAsia="ja-JP"/>
-        </w:rPr>
-        <w:t xml:space="preserve">The logic behind these two options is so different that even in the code these two are separated into different methods. The controller methods are designed only to retrieve data from the services, but the data </w:t>
-      </w:r>
-      <w:r>
-        <w:rPr>
-          <w:lang w:val="en-US" w:eastAsia="ja-JP"/>
-        </w:rPr>
-        <w:t xml:space="preserve">structure </w:t>
-      </w:r>
-      <w:r>
-        <w:rPr>
-          <w:lang w:val="en-US" w:eastAsia="ja-JP"/>
-        </w:rPr>
-        <w:t>is</w:t>
-      </w:r>
-      <w:r>
-        <w:rPr>
-          <w:lang w:val="en-US" w:eastAsia="ja-JP"/>
-        </w:rPr>
-        <w:t xml:space="preserve"> too different for multi zoom to be combined with single zoom.</w:t>
-      </w:r>
-    </w:p>
-    <w:p>
-      <w:pPr>
+      <w:bookmarkEnd w:id="55"/>
+    </w:p>
+    <w:p>
+      <w:pPr>
+        <w:rPr>
+          <w:lang w:val="en-US"/>
+        </w:rPr>
+      </w:pPr>
+      <w:r>
+        <w:rPr>
+          <w:lang w:val="en-US"/>
+        </w:rPr>
+        <w:t xml:space="preserve">The single zoom is called through the </w:t>
+      </w:r>
+      <w:proofErr w:type="spellStart"/>
+      <w:r>
         <w:rPr>
           <w:i/>
-          <w:lang w:val="en-US" w:eastAsia="ja-JP"/>
-        </w:rPr>
-      </w:pPr>
+          <w:lang w:val="en-US"/>
+        </w:rPr>
+        <w:t>drawSingleLevel</w:t>
+      </w:r>
+      <w:proofErr w:type="spellEnd"/>
+      <w:r>
+        <w:rPr>
+          <w:lang w:val="en-US"/>
+        </w:rPr>
+        <w:t xml:space="preserve"> method in the </w:t>
+      </w:r>
+      <w:proofErr w:type="spellStart"/>
       <w:r>
         <w:rPr>
           <w:i/>
-          <w:lang w:val="en-US" w:eastAsia="ja-JP"/>
-        </w:rPr>
-        <w:t>Note: W</w:t>
-      </w:r>
+          <w:lang w:val="en-US"/>
+        </w:rPr>
+        <w:t>DrawingController</w:t>
+      </w:r>
+      <w:proofErr w:type="spellEnd"/>
+      <w:r>
+        <w:rPr>
+          <w:lang w:val="en-US"/>
+        </w:rPr>
+        <w:t xml:space="preserve">. It’s called with an array of </w:t>
+      </w:r>
+      <w:proofErr w:type="spellStart"/>
       <w:r>
         <w:rPr>
           <w:i/>
-          <w:lang w:val="en-US" w:eastAsia="ja-JP"/>
-        </w:rPr>
-        <w:t xml:space="preserve">hen the multi zoom </w:t>
-      </w:r>
+          <w:lang w:val="en-US"/>
+        </w:rPr>
+        <w:t>AbstactDTOs</w:t>
+      </w:r>
+      <w:proofErr w:type="spellEnd"/>
+      <w:r>
+        <w:rPr>
+          <w:lang w:val="en-US"/>
+        </w:rPr>
+        <w:t xml:space="preserve"> which can be either </w:t>
+      </w:r>
+      <w:proofErr w:type="spellStart"/>
       <w:r>
         <w:rPr>
           <w:i/>
-          <w:lang w:val="en-US" w:eastAsia="ja-JP"/>
-        </w:rPr>
-        <w:t xml:space="preserve">became </w:t>
-      </w:r>
+          <w:lang w:val="en-US"/>
+        </w:rPr>
+        <w:t>AnalysedModuleDTOs</w:t>
+      </w:r>
+      <w:proofErr w:type="spellEnd"/>
+      <w:r>
+        <w:rPr>
+          <w:lang w:val="en-US"/>
+        </w:rPr>
+        <w:t xml:space="preserve"> or </w:t>
+      </w:r>
+      <w:proofErr w:type="spellStart"/>
       <w:r>
         <w:rPr>
           <w:i/>
-          <w:lang w:val="en-US" w:eastAsia="ja-JP"/>
-        </w:rPr>
-        <w:t>more feature complete later on in the project some changes were made for support for single zoom in the future.</w:t>
+          <w:lang w:val="en-US"/>
+        </w:rPr>
+        <w:t>ModuleDTOs</w:t>
+      </w:r>
+      <w:proofErr w:type="spellEnd"/>
+      <w:r>
+        <w:rPr>
+          <w:lang w:val="en-US"/>
+        </w:rPr>
+        <w:t>. From those modules figures are created, etc. for that level.</w:t>
       </w:r>
     </w:p>
     <w:p>
@@ -17187,122 +17423,16 @@
           <w:lang w:val="en-US" w:eastAsia="ja-JP"/>
         </w:rPr>
       </w:pPr>
-      <w:bookmarkStart w:id="55" w:name="_Toc364278837"/>
-      <w:bookmarkStart w:id="56" w:name="_Toc364281021"/>
-      <w:r>
-        <w:rPr>
-          <w:lang w:val="en-US" w:eastAsia="ja-JP"/>
-        </w:rPr>
-        <w:t>Single Zoom</w:t>
-      </w:r>
-      <w:bookmarkEnd w:id="55"/>
+      <w:bookmarkStart w:id="56" w:name="_Toc364278838"/>
+      <w:bookmarkStart w:id="57" w:name="_Toc364281022"/>
+      <w:r>
+        <w:rPr>
+          <w:lang w:val="en-US" w:eastAsia="ja-JP"/>
+        </w:rPr>
+        <w:t>Multi Zoom</w:t>
+      </w:r>
       <w:bookmarkEnd w:id="56"/>
-    </w:p>
-    <w:p>
-      <w:pPr>
-        <w:rPr>
-          <w:lang w:val="en-US"/>
-        </w:rPr>
-      </w:pPr>
-      <w:r>
-        <w:rPr>
-          <w:lang w:val="en-US"/>
-        </w:rPr>
-        <w:t xml:space="preserve">The single zoom is called through the </w:t>
-      </w:r>
-      <w:proofErr w:type="spellStart"/>
-      <w:r>
-        <w:rPr>
-          <w:i/>
-          <w:lang w:val="en-US"/>
-        </w:rPr>
-        <w:t>drawSingleLevel</w:t>
-      </w:r>
-      <w:proofErr w:type="spellEnd"/>
-      <w:r>
-        <w:rPr>
-          <w:lang w:val="en-US"/>
-        </w:rPr>
-        <w:t xml:space="preserve"> method in the </w:t>
-      </w:r>
-      <w:proofErr w:type="spellStart"/>
-      <w:r>
-        <w:rPr>
-          <w:i/>
-          <w:lang w:val="en-US"/>
-        </w:rPr>
-        <w:t>DrawingController</w:t>
-      </w:r>
-      <w:proofErr w:type="spellEnd"/>
-      <w:r>
-        <w:rPr>
-          <w:lang w:val="en-US"/>
-        </w:rPr>
-        <w:t xml:space="preserve">. It’s called with an array of </w:t>
-      </w:r>
-      <w:proofErr w:type="spellStart"/>
-      <w:r>
-        <w:rPr>
-          <w:i/>
-          <w:lang w:val="en-US"/>
-        </w:rPr>
-        <w:t>AbstactDTOs</w:t>
-      </w:r>
-      <w:proofErr w:type="spellEnd"/>
-      <w:r>
-        <w:rPr>
-          <w:lang w:val="en-US"/>
-        </w:rPr>
-        <w:t xml:space="preserve"> which can be either </w:t>
-      </w:r>
-      <w:proofErr w:type="spellStart"/>
-      <w:r>
-        <w:rPr>
-          <w:i/>
-          <w:lang w:val="en-US"/>
-        </w:rPr>
-        <w:t>AnalysedModuleDTOs</w:t>
-      </w:r>
-      <w:proofErr w:type="spellEnd"/>
-      <w:r>
-        <w:rPr>
-          <w:lang w:val="en-US"/>
-        </w:rPr>
-        <w:t xml:space="preserve"> or </w:t>
-      </w:r>
-      <w:proofErr w:type="spellStart"/>
-      <w:r>
-        <w:rPr>
-          <w:i/>
-          <w:lang w:val="en-US"/>
-        </w:rPr>
-        <w:t>ModuleDTOs</w:t>
-      </w:r>
-      <w:proofErr w:type="spellEnd"/>
-      <w:r>
-        <w:rPr>
-          <w:lang w:val="en-US"/>
-        </w:rPr>
-        <w:t>. From those modules figures are created, etc. for that level.</w:t>
-      </w:r>
-    </w:p>
-    <w:p>
-      <w:pPr>
-        <w:pStyle w:val="Heading3"/>
-        <w:rPr>
-          <w:lang w:val="en-US" w:eastAsia="ja-JP"/>
-        </w:rPr>
-      </w:pPr>
-      <w:bookmarkStart w:id="57" w:name="_Toc364278838"/>
-      <w:bookmarkStart w:id="58" w:name="_Toc364281022"/>
-      <w:r>
-        <w:rPr>
-          <w:lang w:val="en-US" w:eastAsia="ja-JP"/>
-        </w:rPr>
-        <w:t>Multi Zoom</w:t>
-      </w:r>
       <w:bookmarkEnd w:id="57"/>
-      <w:bookmarkEnd w:id="58"/>
     </w:p>
     <w:p>
       <w:pPr>
@@ -17476,7 +17606,6 @@
           <w:noProof/>
           <w:lang w:eastAsia="nl-NL"/>
         </w:rPr>
-        <w:lastRenderedPageBreak/>
         <w:drawing>
           <wp:inline distT="0" distB="0" distL="0" distR="0">
             <wp:extent cx="3895725" cy="1438275"/>
@@ -17615,7 +17744,14 @@
         <w:rPr>
           <w:lang w:val="en-US" w:eastAsia="ja-JP"/>
         </w:rPr>
-        <w:t>Selected modules can be zoomed on (using context zoom), with all other modules shown as context on the next zoom level down</w:t>
+        <w:t xml:space="preserve">Selected modules can be zoomed on (using context zoom), with all other modules shown as context </w:t>
+      </w:r>
+      <w:r>
+        <w:rPr>
+          <w:lang w:val="en-US" w:eastAsia="ja-JP"/>
+        </w:rPr>
+        <w:lastRenderedPageBreak/>
+        <w:t>on the next zoom level down</w:t>
       </w:r>
       <w:r>
         <w:rPr>
@@ -17804,6 +17940,96 @@
           <w:lang w:val="en-US" w:eastAsia="ja-JP"/>
         </w:rPr>
       </w:pPr>
+      <w:r>
+        <w:rPr>
+          <w:lang w:val="en-US" w:eastAsia="ja-JP"/>
+        </w:rPr>
+        <w:t>Context zoom</w:t>
+      </w:r>
+    </w:p>
+    <w:p>
+      <w:pPr>
+        <w:rPr>
+          <w:lang w:val="en-US" w:eastAsia="ja-JP"/>
+        </w:rPr>
+      </w:pPr>
+      <w:r>
+        <w:rPr>
+          <w:lang w:val="en-US" w:eastAsia="ja-JP"/>
+        </w:rPr>
+        <w:t>Similar to multi zoom, context zoom can be enabled by right clicking the zoom button. When using this zoom mode, all figures that were not selected are kept as they are and the figures that were are expanded as in the multi</w:t>
+      </w:r>
+      <w:r>
+        <w:rPr>
+          <w:lang w:val="en-US" w:eastAsia="ja-JP"/>
+        </w:rPr>
+        <w:t xml:space="preserve"> </w:t>
+      </w:r>
+      <w:r>
+        <w:rPr>
+          <w:lang w:val="en-US" w:eastAsia="ja-JP"/>
+        </w:rPr>
+        <w:t>zoom.</w:t>
+      </w:r>
+      <w:r>
+        <w:rPr>
+          <w:lang w:val="en-US" w:eastAsia="ja-JP"/>
+        </w:rPr>
+        <w:t xml:space="preserve"> The underlying mechanics (code) functions in a way very similar to </w:t>
+      </w:r>
+      <w:proofErr w:type="spellStart"/>
+      <w:r>
+        <w:rPr>
+          <w:lang w:val="en-US" w:eastAsia="ja-JP"/>
+        </w:rPr>
+        <w:t>multizoom</w:t>
+      </w:r>
+      <w:proofErr w:type="spellEnd"/>
+      <w:r>
+        <w:rPr>
+          <w:lang w:val="en-US" w:eastAsia="ja-JP"/>
+        </w:rPr>
+        <w:t>, except that all the figures that are “context” (figures that were not zoomed on) get a Boolean set on them (the ‘</w:t>
+      </w:r>
+      <w:proofErr w:type="spellStart"/>
+      <w:r>
+        <w:rPr>
+          <w:lang w:val="en-US" w:eastAsia="ja-JP"/>
+        </w:rPr>
+        <w:t>isContext</w:t>
+      </w:r>
+      <w:proofErr w:type="spellEnd"/>
+      <w:r>
+        <w:rPr>
+          <w:lang w:val="en-US" w:eastAsia="ja-JP"/>
+        </w:rPr>
+        <w:t xml:space="preserve">’ property of </w:t>
+      </w:r>
+      <w:proofErr w:type="spellStart"/>
+      <w:r>
+        <w:rPr>
+          <w:i/>
+          <w:lang w:val="en-US" w:eastAsia="ja-JP"/>
+        </w:rPr>
+        <w:t>BaseFigure</w:t>
+      </w:r>
+      <w:proofErr w:type="spellEnd"/>
+      <w:r>
+        <w:rPr>
+          <w:lang w:val="en-US" w:eastAsia="ja-JP"/>
+        </w:rPr>
+        <w:t>) to indicate that they are.</w:t>
+      </w:r>
+      <w:bookmarkStart w:id="58" w:name="_GoBack"/>
+      <w:bookmarkEnd w:id="58"/>
+    </w:p>
+    <w:p>
+      <w:pPr>
+        <w:pStyle w:val="Heading3"/>
+        <w:rPr>
+          <w:lang w:val="en-US" w:eastAsia="ja-JP"/>
+        </w:rPr>
+      </w:pPr>
       <w:bookmarkStart w:id="59" w:name="_Toc364278839"/>
       <w:bookmarkStart w:id="60" w:name="_Toc364281023"/>
       <w:r>
@@ -18131,7 +18357,6 @@
         <w:rPr>
           <w:lang w:val="en-US" w:eastAsia="ja-JP"/>
         </w:rPr>
-        <w:lastRenderedPageBreak/>
         <w:t>These options can be accessed through the options dialog</w:t>
       </w:r>
       <w:r>
@@ -18171,6 +18396,7 @@
           <w:noProof/>
           <w:lang w:eastAsia="nl-NL"/>
         </w:rPr>
+        <w:lastRenderedPageBreak/>
         <w:drawing>
           <wp:inline distT="0" distB="0" distL="0" distR="0" wp14:anchorId="307112DE" wp14:editId="7CED9E72">
             <wp:extent cx="4191000" cy="1798320"/>
@@ -27909,7 +28135,7 @@
           <v:shape id="_x0000_i1025" type="#_x0000_t75" style="width:525.6pt;height:448.8pt" o:ole="">
             <v:imagedata r:id="rId41" o:title=""/>
           </v:shape>
-          <o:OLEObject Type="Embed" ProgID="Visio.Drawing.11" ShapeID="_x0000_i1025" DrawAspect="Content" ObjectID="_1438250834" r:id="rId42"/>
+          <o:OLEObject Type="Embed" ProgID="Visio.Drawing.11" ShapeID="_x0000_i1025" DrawAspect="Content" ObjectID="_1438255004" r:id="rId42"/>
         </w:object>
       </w:r>
     </w:p>
@@ -27978,7 +28204,7 @@
           <w:rPr>
             <w:noProof/>
           </w:rPr>
-          <w:t>20</w:t>
+          <w:t>23</w:t>
         </w:r>
         <w:r>
           <w:rPr>
@@ -31952,7 +32178,7 @@
 </file>
 
 <file path=customXml/itemProps2.xml><?xml version="1.0" encoding="utf-8"?>
-<ds:datastoreItem xmlns:ds="http://schemas.openxmlformats.org/officeDocument/2006/customXml" ds:itemID="{11AB6C7A-47FB-4E65-8913-5179E3A6D3FA}">
+<ds:datastoreItem xmlns:ds="http://schemas.openxmlformats.org/officeDocument/2006/customXml" ds:itemID="{20D5F073-01FC-4197-9DD4-C2382E7FF004}">
   <ds:schemaRefs>
     <ds:schemaRef ds:uri="http://schemas.openxmlformats.org/officeDocument/2006/bibliography"/>
   </ds:schemaRefs>

</xml_diff>

<commit_message>
finished updating black box test screenshots and text
</commit_message>
<xml_diff>
--- a/doc/system/graphics/System Documentation/Graphics Service documentatie.docx
+++ b/doc/system/graphics/System Documentation/Graphics Service documentatie.docx
@@ -22084,8 +22084,6 @@
           <w:lang w:val="en-US"/>
         </w:rPr>
       </w:pPr>
-      <w:bookmarkStart w:id="80" w:name="_GoBack"/>
-      <w:bookmarkEnd w:id="80"/>
     </w:p>
     <w:tbl>
       <w:tblPr>
@@ -22299,8 +22297,8 @@
           <w:lang w:val="en-US"/>
         </w:rPr>
       </w:pPr>
-      <w:bookmarkStart w:id="81" w:name="_Toc364278850"/>
-      <w:bookmarkStart w:id="82" w:name="_Toc364281034"/>
+      <w:bookmarkStart w:id="80" w:name="_Toc364278850"/>
+      <w:bookmarkStart w:id="81" w:name="_Toc364281034"/>
       <w:r>
         <w:rPr>
           <w:lang w:val="en-US"/>
@@ -22317,8 +22315,8 @@
         </w:rPr>
         <w:t xml:space="preserve"> Architecture</w:t>
       </w:r>
+      <w:bookmarkEnd w:id="80"/>
       <w:bookmarkEnd w:id="81"/>
-      <w:bookmarkEnd w:id="82"/>
     </w:p>
     <w:p>
       <w:pPr>
@@ -23031,7 +23029,7 @@
       </w:tr>
       <w:tr>
         <w:trPr>
-          <w:trHeight w:val="1109"/>
+          <w:trHeight w:val="606"/>
         </w:trPr>
         <w:tc>
           <w:tcPr>
@@ -23119,7 +23117,7 @@
       </w:tr>
       <w:tr>
         <w:trPr>
-          <w:trHeight w:val="1109"/>
+          <w:trHeight w:val="557"/>
         </w:trPr>
         <w:tc>
           <w:tcPr>
@@ -23206,7 +23204,7 @@
       </w:tr>
       <w:tr>
         <w:trPr>
-          <w:trHeight w:val="1109"/>
+          <w:trHeight w:val="565"/>
         </w:trPr>
         <w:tc>
           <w:tcPr>
@@ -23222,7 +23220,6 @@
               <w:rPr>
                 <w:lang w:val="en-US"/>
               </w:rPr>
-              <w:lastRenderedPageBreak/>
               <w:t>Package zoom</w:t>
             </w:r>
           </w:p>
@@ -23321,418 +23318,27 @@
           <w:lang w:val="en-US"/>
         </w:rPr>
       </w:pPr>
-      <w:bookmarkStart w:id="83" w:name="_Toc364278851"/>
-      <w:bookmarkStart w:id="84" w:name="_Toc364281035"/>
-      <w:r>
-        <w:rPr>
-          <w:lang w:val="en-US"/>
-        </w:rPr>
-        <w:lastRenderedPageBreak/>
-        <w:t xml:space="preserve">Zoom on </w:t>
-      </w:r>
-      <w:r>
-        <w:t>Analysed</w:t>
-      </w:r>
-      <w:r>
-        <w:rPr>
-          <w:lang w:val="en-US"/>
-        </w:rPr>
-        <w:t xml:space="preserve"> Architecture</w:t>
-      </w:r>
-      <w:bookmarkEnd w:id="83"/>
-      <w:bookmarkEnd w:id="84"/>
-    </w:p>
-    <w:p>
-      <w:pPr>
-        <w:rPr>
-          <w:lang w:val="en-US"/>
-        </w:rPr>
-      </w:pPr>
-      <w:r>
-        <w:rPr>
-          <w:u w:val="single"/>
-          <w:lang w:val="en-US"/>
-        </w:rPr>
-        <w:t>Precondition</w:t>
-      </w:r>
-      <w:r>
-        <w:rPr>
-          <w:lang w:val="en-US"/>
-        </w:rPr>
-        <w:t xml:space="preserve">: </w:t>
-      </w:r>
-      <w:r>
-        <w:rPr>
-          <w:lang w:val="en-US"/>
-        </w:rPr>
-        <w:t xml:space="preserve">A user </w:t>
-      </w:r>
-      <w:r>
-        <w:rPr>
-          <w:lang w:val="en-US"/>
-        </w:rPr>
-        <w:t xml:space="preserve">has </w:t>
-      </w:r>
-      <w:proofErr w:type="spellStart"/>
-      <w:r>
-        <w:rPr>
-          <w:lang w:val="en-US"/>
-        </w:rPr>
-        <w:t>analysed</w:t>
-      </w:r>
-      <w:proofErr w:type="spellEnd"/>
-      <w:r>
-        <w:rPr>
-          <w:lang w:val="en-US"/>
-        </w:rPr>
-        <w:t xml:space="preserve"> an application and has opened the </w:t>
-      </w:r>
-      <w:proofErr w:type="spellStart"/>
-      <w:r>
-        <w:rPr>
-          <w:lang w:val="en-US"/>
-        </w:rPr>
-        <w:t>analysed</w:t>
-      </w:r>
-      <w:proofErr w:type="spellEnd"/>
-      <w:r>
-        <w:rPr>
-          <w:lang w:val="en-US"/>
-        </w:rPr>
-        <w:t xml:space="preserve"> Architecture Graphics frame.</w:t>
-      </w:r>
-    </w:p>
-    <w:p>
-      <w:pPr>
-        <w:rPr>
-          <w:u w:val="single"/>
-          <w:lang w:val="en-US"/>
-        </w:rPr>
-      </w:pPr>
-      <w:r>
-        <w:rPr>
-          <w:u w:val="single"/>
-          <w:lang w:val="en-US"/>
-        </w:rPr>
-        <w:t>Actions:</w:t>
-      </w:r>
-    </w:p>
-    <w:p>
-      <w:pPr>
-        <w:pStyle w:val="ListParagraph"/>
-        <w:numPr>
-          <w:ilvl w:val="0"/>
-          <w:numId w:val="20"/>
-        </w:numPr>
-        <w:rPr>
-          <w:lang w:val="en-US"/>
-        </w:rPr>
-      </w:pPr>
-      <w:r>
-        <w:rPr>
-          <w:lang w:val="en-US"/>
-        </w:rPr>
-        <w:t>Package zoom:</w:t>
-      </w:r>
-    </w:p>
-    <w:p>
-      <w:pPr>
-        <w:pStyle w:val="ListParagraph"/>
-        <w:numPr>
-          <w:ilvl w:val="1"/>
-          <w:numId w:val="20"/>
-        </w:numPr>
-        <w:rPr>
-          <w:lang w:val="en-US"/>
-        </w:rPr>
-      </w:pPr>
-      <w:r>
-        <w:rPr>
-          <w:lang w:val="en-US"/>
-        </w:rPr>
-        <w:t xml:space="preserve">A user </w:t>
-      </w:r>
-      <w:r>
-        <w:rPr>
-          <w:lang w:val="en-US"/>
-        </w:rPr>
-        <w:t>double clicks on the package [Data: domain]. (Figure 4)</w:t>
-      </w:r>
-    </w:p>
-    <w:p>
-      <w:pPr>
-        <w:pStyle w:val="ListParagraph"/>
-        <w:numPr>
-          <w:ilvl w:val="1"/>
-          <w:numId w:val="20"/>
-        </w:numPr>
-        <w:rPr>
-          <w:lang w:val="en-US"/>
-        </w:rPr>
-      </w:pPr>
-      <w:r>
-        <w:rPr>
-          <w:lang w:val="en-US"/>
-        </w:rPr>
-        <w:t>The system should clear the drawing’s existing figures, but this is not visible to the user.</w:t>
-      </w:r>
-    </w:p>
-    <w:p>
-      <w:pPr>
-        <w:pStyle w:val="ListParagraph"/>
-        <w:numPr>
-          <w:ilvl w:val="1"/>
-          <w:numId w:val="20"/>
-        </w:numPr>
-        <w:rPr>
-          <w:lang w:val="en-US"/>
-        </w:rPr>
-      </w:pPr>
-      <w:r>
-        <w:rPr>
-          <w:lang w:val="en-US"/>
-        </w:rPr>
-        <w:t>The system draws the following in the empty drawing:</w:t>
-      </w:r>
-    </w:p>
-    <w:p>
-      <w:pPr>
-        <w:pStyle w:val="ListParagraph"/>
-        <w:keepNext/>
-        <w:numPr>
-          <w:ilvl w:val="2"/>
-          <w:numId w:val="20"/>
-        </w:numPr>
-        <w:rPr>
-          <w:lang w:val="en-US"/>
-        </w:rPr>
-      </w:pPr>
-      <w:r>
-        <w:rPr>
-          <w:lang w:val="en-US"/>
-        </w:rPr>
-        <w:t>D</w:t>
-      </w:r>
-      <w:r>
-        <w:rPr>
-          <w:lang w:val="en-US"/>
-        </w:rPr>
-        <w:t xml:space="preserve">ata: Packages: blog </w:t>
-      </w:r>
-      <w:proofErr w:type="spellStart"/>
-      <w:r>
-        <w:rPr>
-          <w:lang w:val="en-US"/>
-        </w:rPr>
-        <w:t>facebook</w:t>
-      </w:r>
-      <w:proofErr w:type="spellEnd"/>
-      <w:r>
-        <w:rPr>
-          <w:lang w:val="en-US"/>
-        </w:rPr>
-        <w:t xml:space="preserve"> </w:t>
-      </w:r>
-      <w:proofErr w:type="spellStart"/>
-      <w:r>
-        <w:rPr>
-          <w:lang w:val="en-US"/>
-        </w:rPr>
-        <w:t>flickr</w:t>
-      </w:r>
-      <w:proofErr w:type="spellEnd"/>
-      <w:r>
-        <w:rPr>
-          <w:lang w:val="en-US"/>
-        </w:rPr>
-        <w:t xml:space="preserve"> </w:t>
-      </w:r>
-      <w:proofErr w:type="spellStart"/>
-      <w:r>
-        <w:rPr>
-          <w:lang w:val="en-US"/>
-        </w:rPr>
-        <w:t>foursquarealternative</w:t>
-      </w:r>
-      <w:proofErr w:type="spellEnd"/>
-      <w:r>
-        <w:rPr>
-          <w:lang w:val="en-US"/>
-        </w:rPr>
-        <w:t xml:space="preserve"> </w:t>
-      </w:r>
-      <w:proofErr w:type="spellStart"/>
-      <w:r>
-        <w:rPr>
-          <w:lang w:val="en-US"/>
-        </w:rPr>
-        <w:t>google_plus</w:t>
-      </w:r>
-      <w:proofErr w:type="spellEnd"/>
-      <w:r>
-        <w:rPr>
-          <w:lang w:val="en-US"/>
-        </w:rPr>
-        <w:t xml:space="preserve"> </w:t>
-      </w:r>
-      <w:proofErr w:type="spellStart"/>
-      <w:r>
-        <w:rPr>
-          <w:lang w:val="en-US"/>
-        </w:rPr>
-        <w:t>gowalla</w:t>
-      </w:r>
-      <w:proofErr w:type="spellEnd"/>
-      <w:r>
-        <w:rPr>
-          <w:lang w:val="en-US"/>
-        </w:rPr>
-        <w:t xml:space="preserve"> </w:t>
-      </w:r>
-      <w:proofErr w:type="spellStart"/>
-      <w:r>
-        <w:rPr>
-          <w:lang w:val="en-US"/>
-        </w:rPr>
-        <w:t>hyves</w:t>
-      </w:r>
-      <w:proofErr w:type="spellEnd"/>
-      <w:r>
-        <w:rPr>
-          <w:lang w:val="en-US"/>
-        </w:rPr>
-        <w:t xml:space="preserve"> language </w:t>
-      </w:r>
-      <w:proofErr w:type="spellStart"/>
-      <w:r>
-        <w:rPr>
-          <w:lang w:val="en-US"/>
-        </w:rPr>
-        <w:t>lastfm</w:t>
-      </w:r>
-      <w:proofErr w:type="spellEnd"/>
-      <w:r>
-        <w:rPr>
-          <w:lang w:val="en-US"/>
-        </w:rPr>
-        <w:t xml:space="preserve"> </w:t>
-      </w:r>
-      <w:proofErr w:type="spellStart"/>
-      <w:r>
-        <w:rPr>
-          <w:lang w:val="en-US"/>
-        </w:rPr>
-        <w:t>linkedin</w:t>
-      </w:r>
-      <w:proofErr w:type="spellEnd"/>
-      <w:r>
-        <w:rPr>
-          <w:lang w:val="en-US"/>
-        </w:rPr>
-        <w:t xml:space="preserve"> </w:t>
-      </w:r>
-      <w:proofErr w:type="spellStart"/>
-      <w:r>
-        <w:rPr>
-          <w:lang w:val="en-US"/>
-        </w:rPr>
-        <w:t>locationbased</w:t>
-      </w:r>
-      <w:proofErr w:type="spellEnd"/>
-      <w:r>
-        <w:rPr>
-          <w:lang w:val="en-US"/>
-        </w:rPr>
-        <w:t xml:space="preserve"> music </w:t>
-      </w:r>
-      <w:proofErr w:type="spellStart"/>
-      <w:r>
-        <w:rPr>
-          <w:lang w:val="en-US"/>
-        </w:rPr>
-        <w:t>netlog</w:t>
-      </w:r>
-      <w:proofErr w:type="spellEnd"/>
-      <w:r>
-        <w:rPr>
-          <w:lang w:val="en-US"/>
-        </w:rPr>
-        <w:t xml:space="preserve"> </w:t>
-      </w:r>
-      <w:proofErr w:type="spellStart"/>
-      <w:r>
-        <w:rPr>
-          <w:lang w:val="en-US"/>
-        </w:rPr>
-        <w:t>orkut</w:t>
-      </w:r>
-      <w:proofErr w:type="spellEnd"/>
-      <w:r>
-        <w:rPr>
-          <w:lang w:val="en-US"/>
-        </w:rPr>
-        <w:t xml:space="preserve"> </w:t>
-      </w:r>
-      <w:proofErr w:type="spellStart"/>
-      <w:r>
-        <w:rPr>
-          <w:lang w:val="en-US"/>
-        </w:rPr>
-        <w:t>pinterest</w:t>
-      </w:r>
-      <w:proofErr w:type="spellEnd"/>
-      <w:r>
-        <w:rPr>
-          <w:lang w:val="en-US"/>
-        </w:rPr>
-        <w:t xml:space="preserve">  </w:t>
-      </w:r>
-      <w:proofErr w:type="spellStart"/>
-      <w:r>
-        <w:rPr>
-          <w:lang w:val="en-US"/>
-        </w:rPr>
-        <w:t>shortcharacter</w:t>
-      </w:r>
-      <w:proofErr w:type="spellEnd"/>
-      <w:r>
-        <w:rPr>
-          <w:lang w:val="en-US"/>
-        </w:rPr>
-        <w:t xml:space="preserve"> </w:t>
-      </w:r>
-      <w:proofErr w:type="spellStart"/>
-      <w:r>
-        <w:rPr>
-          <w:lang w:val="en-US"/>
-        </w:rPr>
-        <w:t>spotify</w:t>
-      </w:r>
-      <w:proofErr w:type="spellEnd"/>
-      <w:r>
-        <w:rPr>
-          <w:lang w:val="en-US"/>
-        </w:rPr>
-        <w:t xml:space="preserve"> </w:t>
-      </w:r>
-      <w:proofErr w:type="spellStart"/>
-      <w:r>
-        <w:rPr>
-          <w:lang w:val="en-US"/>
-        </w:rPr>
-        <w:t>stumbleupon</w:t>
-      </w:r>
-      <w:proofErr w:type="spellEnd"/>
+      <w:bookmarkStart w:id="82" w:name="_Toc364278851"/>
+      <w:bookmarkStart w:id="83" w:name="_Toc364281035"/>
       <w:r>
         <w:rPr>
           <w:noProof/>
           <w:lang w:eastAsia="nl-NL"/>
         </w:rPr>
+        <w:lastRenderedPageBreak/>
         <w:drawing>
-          <wp:inline distT="0" distB="0" distL="0" distR="0" wp14:anchorId="28A4BD33" wp14:editId="52FB172E">
-            <wp:extent cx="4621961" cy="3200531"/>
-            <wp:effectExtent l="19050" t="0" r="7189" b="0"/>
-            <wp:docPr id="27" name="Picture 1"/>
+          <wp:anchor distT="0" distB="0" distL="114300" distR="114300" simplePos="0" relativeHeight="251686912" behindDoc="0" locked="0" layoutInCell="1" allowOverlap="1" wp14:anchorId="60EDE928" wp14:editId="22167E1F">
+            <wp:simplePos x="0" y="0"/>
+            <wp:positionH relativeFrom="column">
+              <wp:posOffset>6312535</wp:posOffset>
+            </wp:positionH>
+            <wp:positionV relativeFrom="paragraph">
+              <wp:posOffset>-107315</wp:posOffset>
+            </wp:positionV>
+            <wp:extent cx="2346960" cy="2486660"/>
+            <wp:effectExtent l="0" t="0" r="0" b="0"/>
+            <wp:wrapSquare wrapText="bothSides"/>
+            <wp:docPr id="24" name="Picture 24"/>
             <wp:cNvGraphicFramePr>
               <a:graphicFrameLocks xmlns:a="http://schemas.openxmlformats.org/drawingml/2006/main" noChangeAspect="1"/>
             </wp:cNvGraphicFramePr>
@@ -23740,78 +23346,472 @@
               <a:graphicData uri="http://schemas.openxmlformats.org/drawingml/2006/picture">
                 <pic:pic xmlns:pic="http://schemas.openxmlformats.org/drawingml/2006/picture">
                   <pic:nvPicPr>
-                    <pic:cNvPr id="0" name="Picture 1"/>
-                    <pic:cNvPicPr>
-                      <a:picLocks noChangeAspect="1" noChangeArrowheads="1"/>
-                    </pic:cNvPicPr>
+                    <pic:cNvPr id="0" name=""/>
+                    <pic:cNvPicPr/>
                   </pic:nvPicPr>
                   <pic:blipFill>
-                    <a:blip r:embed="rId31" cstate="print"/>
-                    <a:srcRect/>
+                    <a:blip r:embed="rId30">
+                      <a:extLst>
+                        <a:ext uri="{28A0092B-C50C-407E-A947-70E740481C1C}">
+                          <a14:useLocalDpi xmlns:a14="http://schemas.microsoft.com/office/drawing/2010/main" val="0"/>
+                        </a:ext>
+                      </a:extLst>
+                    </a:blip>
                     <a:stretch>
                       <a:fillRect/>
                     </a:stretch>
                   </pic:blipFill>
-                  <pic:spPr bwMode="auto">
+                  <pic:spPr>
                     <a:xfrm>
                       <a:off x="0" y="0"/>
-                      <a:ext cx="4623976" cy="3201926"/>
+                      <a:ext cx="2346960" cy="2486660"/>
                     </a:xfrm>
                     <a:prstGeom prst="rect">
                       <a:avLst/>
                     </a:prstGeom>
-                    <a:noFill/>
-                    <a:ln w="9525">
-                      <a:noFill/>
-                      <a:miter lim="800000"/>
-                      <a:headEnd/>
-                      <a:tailEnd/>
-                    </a:ln>
                   </pic:spPr>
                 </pic:pic>
               </a:graphicData>
             </a:graphic>
-          </wp:inline>
+            <wp14:sizeRelH relativeFrom="page">
+              <wp14:pctWidth>0</wp14:pctWidth>
+            </wp14:sizeRelH>
+            <wp14:sizeRelV relativeFrom="page">
+              <wp14:pctHeight>0</wp14:pctHeight>
+            </wp14:sizeRelV>
+          </wp:anchor>
         </w:drawing>
       </w:r>
-    </w:p>
-    <w:p>
-      <w:pPr>
-        <w:pStyle w:val="Caption"/>
-        <w:jc w:val="center"/>
-        <w:rPr>
-          <w:lang w:eastAsia="ja-JP"/>
-        </w:rPr>
-      </w:pPr>
-      <w:r>
-        <w:t>Figure</w:t>
-      </w:r>
-      <w:r>
-        <w:fldChar w:fldCharType="begin"/>
-      </w:r>
-      <w:r>
-        <w:instrText xml:space="preserve"> SEQ Figure \* ARABIC </w:instrText>
-      </w:r>
-      <w:r>
-        <w:fldChar w:fldCharType="separate"/>
-      </w:r>
+      <w:r>
+        <w:rPr>
+          <w:lang w:val="en-US"/>
+        </w:rPr>
+        <w:t xml:space="preserve">Zoom on </w:t>
+      </w:r>
+      <w:r>
+        <w:t>Analysed</w:t>
+      </w:r>
+      <w:r>
+        <w:rPr>
+          <w:lang w:val="en-US"/>
+        </w:rPr>
+        <w:t xml:space="preserve"> Architecture</w:t>
+      </w:r>
+      <w:bookmarkEnd w:id="82"/>
+      <w:bookmarkEnd w:id="83"/>
+    </w:p>
+    <w:p>
+      <w:pPr>
+        <w:rPr>
+          <w:lang w:val="en-US"/>
+        </w:rPr>
+      </w:pPr>
+      <w:r>
+        <w:rPr>
+          <w:u w:val="single"/>
+          <w:lang w:val="en-US"/>
+        </w:rPr>
+        <w:t>Precondition</w:t>
+      </w:r>
+      <w:r>
+        <w:rPr>
+          <w:lang w:val="en-US"/>
+        </w:rPr>
+        <w:t xml:space="preserve">: </w:t>
+      </w:r>
+      <w:r>
+        <w:rPr>
+          <w:lang w:val="en-US"/>
+        </w:rPr>
+        <w:t xml:space="preserve">A user </w:t>
+      </w:r>
+      <w:r>
+        <w:rPr>
+          <w:lang w:val="en-US"/>
+        </w:rPr>
+        <w:t xml:space="preserve">has </w:t>
+      </w:r>
+      <w:proofErr w:type="spellStart"/>
+      <w:r>
+        <w:rPr>
+          <w:lang w:val="en-US"/>
+        </w:rPr>
+        <w:t>analysed</w:t>
+      </w:r>
+      <w:proofErr w:type="spellEnd"/>
+      <w:r>
+        <w:rPr>
+          <w:lang w:val="en-US"/>
+        </w:rPr>
+        <w:t xml:space="preserve"> an application and has opened the </w:t>
+      </w:r>
+      <w:proofErr w:type="spellStart"/>
+      <w:r>
+        <w:rPr>
+          <w:lang w:val="en-US"/>
+        </w:rPr>
+        <w:t>analysed</w:t>
+      </w:r>
+      <w:proofErr w:type="spellEnd"/>
+      <w:r>
+        <w:rPr>
+          <w:lang w:val="en-US"/>
+        </w:rPr>
+        <w:t xml:space="preserve"> Architecture Graphics frame.</w:t>
+      </w:r>
+    </w:p>
+    <w:p>
+      <w:pPr>
+        <w:rPr>
+          <w:u w:val="single"/>
+          <w:lang w:val="en-US"/>
+        </w:rPr>
+      </w:pPr>
+      <w:r>
+        <w:rPr>
+          <w:u w:val="single"/>
+          <w:lang w:val="en-US"/>
+        </w:rPr>
+        <w:t>Actions:</w:t>
+      </w:r>
+    </w:p>
+    <w:p>
+      <w:pPr>
+        <w:pStyle w:val="ListParagraph"/>
+        <w:numPr>
+          <w:ilvl w:val="0"/>
+          <w:numId w:val="20"/>
+        </w:numPr>
+        <w:rPr>
+          <w:lang w:val="en-US"/>
+        </w:rPr>
+      </w:pPr>
+      <w:r>
+        <w:rPr>
+          <w:lang w:val="en-US"/>
+        </w:rPr>
+        <w:t>Package zoom:</w:t>
+      </w:r>
+    </w:p>
+    <w:p>
+      <w:pPr>
+        <w:pStyle w:val="ListParagraph"/>
+        <w:numPr>
+          <w:ilvl w:val="1"/>
+          <w:numId w:val="20"/>
+        </w:numPr>
+        <w:rPr>
+          <w:lang w:val="en-US"/>
+        </w:rPr>
+      </w:pPr>
+      <w:r>
+        <w:rPr>
+          <w:lang w:val="en-US"/>
+        </w:rPr>
+        <w:t xml:space="preserve">A user </w:t>
+      </w:r>
+      <w:r>
+        <w:rPr>
+          <w:lang w:val="en-US"/>
+        </w:rPr>
+        <w:t>double clicks on the package [Data: domain]. (Figure 4)</w:t>
+      </w:r>
+    </w:p>
+    <w:p>
+      <w:pPr>
+        <w:pStyle w:val="ListParagraph"/>
+        <w:numPr>
+          <w:ilvl w:val="1"/>
+          <w:numId w:val="20"/>
+        </w:numPr>
+        <w:rPr>
+          <w:lang w:val="en-US"/>
+        </w:rPr>
+      </w:pPr>
+      <w:r>
+        <w:rPr>
+          <w:lang w:val="en-US"/>
+        </w:rPr>
+        <w:t>The system should clear the drawing’s existing figures, but this is not visible to the user.</w:t>
+      </w:r>
+    </w:p>
+    <w:p>
+      <w:pPr>
+        <w:pStyle w:val="ListParagraph"/>
+        <w:numPr>
+          <w:ilvl w:val="1"/>
+          <w:numId w:val="20"/>
+        </w:numPr>
+        <w:rPr>
+          <w:lang w:val="en-US"/>
+        </w:rPr>
+      </w:pPr>
+      <w:r>
+        <w:rPr>
+          <w:lang w:val="en-US"/>
+        </w:rPr>
+        <w:t>The system draws the following in the empty drawing:</w:t>
+      </w:r>
+    </w:p>
+    <w:p>
+      <w:pPr>
+        <w:pStyle w:val="ListParagraph"/>
+        <w:keepNext/>
+        <w:numPr>
+          <w:ilvl w:val="2"/>
+          <w:numId w:val="20"/>
+        </w:numPr>
+        <w:rPr>
+          <w:lang w:val="en-US"/>
+        </w:rPr>
+      </w:pPr>
       <w:r>
         <w:rPr>
           <w:noProof/>
-        </w:rPr>
-        <w:t>4</w:t>
-      </w:r>
-      <w:r>
-        <w:fldChar w:fldCharType="end"/>
-      </w:r>
-      <w:r>
-        <w:t xml:space="preserve"> Action 1</w:t>
-      </w:r>
-    </w:p>
-    <w:p>
-      <w:pPr>
-        <w:rPr>
-          <w:lang w:eastAsia="ja-JP"/>
+          <w:lang w:eastAsia="nl-NL"/>
+        </w:rPr>
+        <w:pict>
+          <v:shape id="_x0000_s1047" type="#_x0000_t202" style="position:absolute;left:0;text-align:left;margin-left:507.2pt;margin-top:57.55pt;width:137.15pt;height:15.6pt;z-index:251687936;visibility:visible" o:gfxdata="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" stroked="f">
+            <v:textbox style="mso-next-textbox:#_x0000_s1047" inset="0,0,0,0">
+              <w:txbxContent>
+                <w:p>
+                  <w:pPr>
+                    <w:pStyle w:val="Caption"/>
+                    <w:rPr>
+                      <w:noProof/>
+                    </w:rPr>
+                  </w:pPr>
+                  <w:r>
+                    <w:t>Figure 4 Action 1</w:t>
+                  </w:r>
+                </w:p>
+              </w:txbxContent>
+            </v:textbox>
+            <w10:wrap type="square"/>
+          </v:shape>
+        </w:pict>
+      </w:r>
+      <w:r>
+        <w:rPr>
+          <w:lang w:val="en-US"/>
+        </w:rPr>
+        <w:t>D</w:t>
+      </w:r>
+      <w:r>
+        <w:rPr>
+          <w:lang w:val="en-US"/>
+        </w:rPr>
+        <w:t xml:space="preserve">ata: Packages: blog </w:t>
+      </w:r>
+      <w:proofErr w:type="spellStart"/>
+      <w:r>
+        <w:rPr>
+          <w:lang w:val="en-US"/>
+        </w:rPr>
+        <w:t>facebook</w:t>
+      </w:r>
+      <w:proofErr w:type="spellEnd"/>
+      <w:r>
+        <w:rPr>
+          <w:lang w:val="en-US"/>
+        </w:rPr>
+        <w:t xml:space="preserve"> </w:t>
+      </w:r>
+      <w:proofErr w:type="spellStart"/>
+      <w:r>
+        <w:rPr>
+          <w:lang w:val="en-US"/>
+        </w:rPr>
+        <w:t>flickr</w:t>
+      </w:r>
+      <w:proofErr w:type="spellEnd"/>
+      <w:r>
+        <w:rPr>
+          <w:lang w:val="en-US"/>
+        </w:rPr>
+        <w:t xml:space="preserve"> </w:t>
+      </w:r>
+      <w:proofErr w:type="spellStart"/>
+      <w:r>
+        <w:rPr>
+          <w:lang w:val="en-US"/>
+        </w:rPr>
+        <w:t>foursquarealternative</w:t>
+      </w:r>
+      <w:proofErr w:type="spellEnd"/>
+      <w:r>
+        <w:rPr>
+          <w:lang w:val="en-US"/>
+        </w:rPr>
+        <w:t xml:space="preserve"> </w:t>
+      </w:r>
+      <w:proofErr w:type="spellStart"/>
+      <w:r>
+        <w:rPr>
+          <w:lang w:val="en-US"/>
+        </w:rPr>
+        <w:t>google_plus</w:t>
+      </w:r>
+      <w:proofErr w:type="spellEnd"/>
+      <w:r>
+        <w:rPr>
+          <w:lang w:val="en-US"/>
+        </w:rPr>
+        <w:t xml:space="preserve"> </w:t>
+      </w:r>
+      <w:proofErr w:type="spellStart"/>
+      <w:r>
+        <w:rPr>
+          <w:lang w:val="en-US"/>
+        </w:rPr>
+        <w:t>gowalla</w:t>
+      </w:r>
+      <w:proofErr w:type="spellEnd"/>
+      <w:r>
+        <w:rPr>
+          <w:lang w:val="en-US"/>
+        </w:rPr>
+        <w:t xml:space="preserve"> </w:t>
+      </w:r>
+      <w:proofErr w:type="spellStart"/>
+      <w:r>
+        <w:rPr>
+          <w:lang w:val="en-US"/>
+        </w:rPr>
+        <w:t>hyves</w:t>
+      </w:r>
+      <w:proofErr w:type="spellEnd"/>
+      <w:r>
+        <w:rPr>
+          <w:lang w:val="en-US"/>
+        </w:rPr>
+        <w:t xml:space="preserve"> language </w:t>
+      </w:r>
+      <w:proofErr w:type="spellStart"/>
+      <w:r>
+        <w:rPr>
+          <w:lang w:val="en-US"/>
+        </w:rPr>
+        <w:t>lastfm</w:t>
+      </w:r>
+      <w:proofErr w:type="spellEnd"/>
+      <w:r>
+        <w:rPr>
+          <w:lang w:val="en-US"/>
+        </w:rPr>
+        <w:t xml:space="preserve"> </w:t>
+      </w:r>
+      <w:proofErr w:type="spellStart"/>
+      <w:r>
+        <w:rPr>
+          <w:lang w:val="en-US"/>
+        </w:rPr>
+        <w:t>linkedin</w:t>
+      </w:r>
+      <w:proofErr w:type="spellEnd"/>
+      <w:r>
+        <w:rPr>
+          <w:lang w:val="en-US"/>
+        </w:rPr>
+        <w:t xml:space="preserve"> </w:t>
+      </w:r>
+      <w:proofErr w:type="spellStart"/>
+      <w:r>
+        <w:rPr>
+          <w:lang w:val="en-US"/>
+        </w:rPr>
+        <w:t>locationbased</w:t>
+      </w:r>
+      <w:proofErr w:type="spellEnd"/>
+      <w:r>
+        <w:rPr>
+          <w:lang w:val="en-US"/>
+        </w:rPr>
+        <w:t xml:space="preserve"> music </w:t>
+      </w:r>
+      <w:proofErr w:type="spellStart"/>
+      <w:r>
+        <w:rPr>
+          <w:lang w:val="en-US"/>
+        </w:rPr>
+        <w:t>netlog</w:t>
+      </w:r>
+      <w:proofErr w:type="spellEnd"/>
+      <w:r>
+        <w:rPr>
+          <w:lang w:val="en-US"/>
+        </w:rPr>
+        <w:t xml:space="preserve"> </w:t>
+      </w:r>
+      <w:proofErr w:type="spellStart"/>
+      <w:r>
+        <w:rPr>
+          <w:lang w:val="en-US"/>
+        </w:rPr>
+        <w:t>orkut</w:t>
+      </w:r>
+      <w:proofErr w:type="spellEnd"/>
+      <w:r>
+        <w:rPr>
+          <w:lang w:val="en-US"/>
+        </w:rPr>
+        <w:t xml:space="preserve"> </w:t>
+      </w:r>
+      <w:proofErr w:type="spellStart"/>
+      <w:r>
+        <w:rPr>
+          <w:lang w:val="en-US"/>
+        </w:rPr>
+        <w:t>pinterest</w:t>
+      </w:r>
+      <w:proofErr w:type="spellEnd"/>
+      <w:r>
+        <w:rPr>
+          <w:lang w:val="en-US"/>
+        </w:rPr>
+        <w:t xml:space="preserve">  </w:t>
+      </w:r>
+      <w:proofErr w:type="spellStart"/>
+      <w:r>
+        <w:rPr>
+          <w:lang w:val="en-US"/>
+        </w:rPr>
+        <w:t>shortcharacter</w:t>
+      </w:r>
+      <w:proofErr w:type="spellEnd"/>
+      <w:r>
+        <w:rPr>
+          <w:lang w:val="en-US"/>
+        </w:rPr>
+        <w:t xml:space="preserve"> </w:t>
+      </w:r>
+      <w:proofErr w:type="spellStart"/>
+      <w:r>
+        <w:rPr>
+          <w:lang w:val="en-US"/>
+        </w:rPr>
+        <w:t>spotify</w:t>
+      </w:r>
+      <w:proofErr w:type="spellEnd"/>
+      <w:r>
+        <w:rPr>
+          <w:lang w:val="en-US"/>
+        </w:rPr>
+        <w:t xml:space="preserve"> </w:t>
+      </w:r>
+      <w:proofErr w:type="spellStart"/>
+      <w:r>
+        <w:rPr>
+          <w:lang w:val="en-US"/>
+        </w:rPr>
+        <w:t>stumbleupon</w:t>
+      </w:r>
+      <w:proofErr w:type="spellEnd"/>
+    </w:p>
+    <w:p>
+      <w:pPr>
+        <w:rPr>
+          <w:lang w:val="en-US" w:eastAsia="ja-JP"/>
         </w:rPr>
       </w:pPr>
     </w:p>
@@ -24061,8 +24061,8 @@
           <w:lang w:val="en-GB"/>
         </w:rPr>
       </w:pPr>
-      <w:bookmarkStart w:id="85" w:name="_Toc364278852"/>
-      <w:bookmarkStart w:id="86" w:name="_Toc364281036"/>
+      <w:bookmarkStart w:id="84" w:name="_Toc364278852"/>
+      <w:bookmarkStart w:id="85" w:name="_Toc364281036"/>
       <w:r>
         <w:rPr>
           <w:noProof/>
@@ -24070,18 +24070,18 @@
         </w:rPr>
         <w:lastRenderedPageBreak/>
         <w:drawing>
-          <wp:anchor distT="0" distB="0" distL="114300" distR="114300" simplePos="0" relativeHeight="251674624" behindDoc="0" locked="0" layoutInCell="1" allowOverlap="1" wp14:anchorId="7F80A1CE" wp14:editId="04CC61D0">
+          <wp:anchor distT="0" distB="0" distL="114300" distR="114300" simplePos="0" relativeHeight="251684864" behindDoc="0" locked="0" layoutInCell="1" allowOverlap="1" wp14:anchorId="0D0783E6" wp14:editId="745BC5ED">
             <wp:simplePos x="0" y="0"/>
             <wp:positionH relativeFrom="column">
-              <wp:posOffset>5281930</wp:posOffset>
+              <wp:posOffset>5287645</wp:posOffset>
             </wp:positionH>
             <wp:positionV relativeFrom="paragraph">
-              <wp:posOffset>-36195</wp:posOffset>
+              <wp:posOffset>-335915</wp:posOffset>
             </wp:positionV>
-            <wp:extent cx="3469640" cy="2406650"/>
+            <wp:extent cx="3411220" cy="2499360"/>
             <wp:effectExtent l="0" t="0" r="0" b="0"/>
             <wp:wrapSquare wrapText="bothSides"/>
-            <wp:docPr id="29" name="Afbeelding 24" descr="C:\Users\Guido\Intraserve\Dropbox\Thema Opdracht specialisatie\Results\Construction I\Test Screenshots\Select module.png"/>
+            <wp:docPr id="21" name="Picture 21"/>
             <wp:cNvGraphicFramePr>
               <a:graphicFrameLocks xmlns:a="http://schemas.openxmlformats.org/drawingml/2006/main" noChangeAspect="1"/>
             </wp:cNvGraphicFramePr>
@@ -24089,40 +24089,39 @@
               <a:graphicData uri="http://schemas.openxmlformats.org/drawingml/2006/picture">
                 <pic:pic xmlns:pic="http://schemas.openxmlformats.org/drawingml/2006/picture">
                   <pic:nvPicPr>
-                    <pic:cNvPr id="0" name="Picture 4" descr="C:\Users\Guido\Intraserve\Dropbox\Thema Opdracht specialisatie\Results\Construction I\Test Screenshots\Select module.png"/>
-                    <pic:cNvPicPr>
-                      <a:picLocks noChangeAspect="1" noChangeArrowheads="1"/>
-                    </pic:cNvPicPr>
+                    <pic:cNvPr id="0" name=""/>
+                    <pic:cNvPicPr/>
                   </pic:nvPicPr>
                   <pic:blipFill>
-                    <a:blip r:embed="rId32" cstate="print">
+                    <a:blip r:embed="rId31">
                       <a:extLst>
                         <a:ext uri="{28A0092B-C50C-407E-A947-70E740481C1C}">
                           <a14:useLocalDpi xmlns:a14="http://schemas.microsoft.com/office/drawing/2010/main" val="0"/>
                         </a:ext>
                       </a:extLst>
                     </a:blip>
-                    <a:srcRect/>
                     <a:stretch>
                       <a:fillRect/>
                     </a:stretch>
                   </pic:blipFill>
-                  <pic:spPr bwMode="auto">
+                  <pic:spPr>
                     <a:xfrm>
                       <a:off x="0" y="0"/>
-                      <a:ext cx="3469640" cy="2406650"/>
+                      <a:ext cx="3411220" cy="2499360"/>
                     </a:xfrm>
                     <a:prstGeom prst="rect">
                       <a:avLst/>
                     </a:prstGeom>
-                    <a:noFill/>
-                    <a:ln>
-                      <a:noFill/>
-                    </a:ln>
                   </pic:spPr>
                 </pic:pic>
               </a:graphicData>
             </a:graphic>
+            <wp14:sizeRelH relativeFrom="page">
+              <wp14:pctWidth>0</wp14:pctWidth>
+            </wp14:sizeRelH>
+            <wp14:sizeRelV relativeFrom="page">
+              <wp14:pctHeight>0</wp14:pctHeight>
+            </wp14:sizeRelV>
           </wp:anchor>
         </w:drawing>
       </w:r>
@@ -24144,8 +24143,8 @@
         </w:rPr>
         <w:t xml:space="preserve"> Architecture</w:t>
       </w:r>
+      <w:bookmarkEnd w:id="84"/>
       <w:bookmarkEnd w:id="85"/>
-      <w:bookmarkEnd w:id="86"/>
     </w:p>
     <w:p>
       <w:pPr>
@@ -24657,12 +24656,44 @@
     <w:p>
       <w:pPr>
         <w:pStyle w:val="Heading2"/>
+        <w:numPr>
+          <w:ilvl w:val="0"/>
+          <w:numId w:val="0"/>
+        </w:numPr>
+        <w:ind w:left="576" w:hanging="576"/>
         <w:rPr>
           <w:lang w:val="en-GB"/>
         </w:rPr>
       </w:pPr>
-      <w:bookmarkStart w:id="87" w:name="_Toc364278853"/>
-      <w:bookmarkStart w:id="88" w:name="_Toc364281037"/>
+      <w:bookmarkStart w:id="86" w:name="_Toc364278853"/>
+      <w:bookmarkStart w:id="87" w:name="_Toc364281037"/>
+    </w:p>
+    <w:p>
+      <w:pPr>
+        <w:rPr>
+          <w:rFonts w:asciiTheme="majorHAnsi" w:eastAsiaTheme="majorEastAsia" w:hAnsiTheme="majorHAnsi" w:cstheme="majorBidi"/>
+          <w:b/>
+          <w:bCs/>
+          <w:color w:val="4F81BD" w:themeColor="accent1"/>
+          <w:sz w:val="26"/>
+          <w:szCs w:val="26"/>
+          <w:lang w:val="en-GB"/>
+        </w:rPr>
+      </w:pPr>
+      <w:r>
+        <w:rPr>
+          <w:lang w:val="en-GB"/>
+        </w:rPr>
+        <w:br w:type="page"/>
+      </w:r>
+    </w:p>
+    <w:p>
+      <w:pPr>
+        <w:pStyle w:val="Heading2"/>
+        <w:rPr>
+          <w:lang w:val="en-GB"/>
+        </w:rPr>
+      </w:pPr>
       <w:r>
         <w:rPr>
           <w:noProof/>
@@ -24670,18 +24701,18 @@
         </w:rPr>
         <w:lastRenderedPageBreak/>
         <w:drawing>
-          <wp:anchor distT="0" distB="0" distL="114300" distR="114300" simplePos="0" relativeHeight="251676672" behindDoc="0" locked="0" layoutInCell="1" allowOverlap="1" wp14:anchorId="6844F768" wp14:editId="38D44047">
+          <wp:anchor distT="0" distB="0" distL="114300" distR="114300" simplePos="0" relativeHeight="251689984" behindDoc="0" locked="0" layoutInCell="1" allowOverlap="1" wp14:anchorId="3733FFA3" wp14:editId="60E2DB97">
             <wp:simplePos x="0" y="0"/>
             <wp:positionH relativeFrom="column">
-              <wp:posOffset>5281930</wp:posOffset>
+              <wp:posOffset>5622925</wp:posOffset>
             </wp:positionH>
             <wp:positionV relativeFrom="paragraph">
-              <wp:posOffset>-36195</wp:posOffset>
+              <wp:posOffset>-313055</wp:posOffset>
             </wp:positionV>
-            <wp:extent cx="3469640" cy="2406650"/>
+            <wp:extent cx="2992755" cy="2804160"/>
             <wp:effectExtent l="0" t="0" r="0" b="0"/>
             <wp:wrapSquare wrapText="bothSides"/>
-            <wp:docPr id="30" name="Afbeelding 28" descr="C:\Users\Guido\Intraserve\Dropbox\Thema Opdracht specialisatie\Results\Construction I\Test Screenshots\Select module.png"/>
+            <wp:docPr id="28" name="Picture 28"/>
             <wp:cNvGraphicFramePr>
               <a:graphicFrameLocks xmlns:a="http://schemas.openxmlformats.org/drawingml/2006/main" noChangeAspect="1"/>
             </wp:cNvGraphicFramePr>
@@ -24689,40 +24720,39 @@
               <a:graphicData uri="http://schemas.openxmlformats.org/drawingml/2006/picture">
                 <pic:pic xmlns:pic="http://schemas.openxmlformats.org/drawingml/2006/picture">
                   <pic:nvPicPr>
-                    <pic:cNvPr id="0" name="Picture 4" descr="C:\Users\Guido\Intraserve\Dropbox\Thema Opdracht specialisatie\Results\Construction I\Test Screenshots\Select module.png"/>
-                    <pic:cNvPicPr>
-                      <a:picLocks noChangeAspect="1" noChangeArrowheads="1"/>
-                    </pic:cNvPicPr>
+                    <pic:cNvPr id="0" name=""/>
+                    <pic:cNvPicPr/>
                   </pic:nvPicPr>
                   <pic:blipFill>
-                    <a:blip r:embed="rId32" cstate="print">
+                    <a:blip r:embed="rId32">
                       <a:extLst>
                         <a:ext uri="{28A0092B-C50C-407E-A947-70E740481C1C}">
                           <a14:useLocalDpi xmlns:a14="http://schemas.microsoft.com/office/drawing/2010/main" val="0"/>
                         </a:ext>
                       </a:extLst>
                     </a:blip>
-                    <a:srcRect/>
                     <a:stretch>
                       <a:fillRect/>
                     </a:stretch>
                   </pic:blipFill>
-                  <pic:spPr bwMode="auto">
+                  <pic:spPr>
                     <a:xfrm>
                       <a:off x="0" y="0"/>
-                      <a:ext cx="3469640" cy="2406650"/>
+                      <a:ext cx="2992755" cy="2804160"/>
                     </a:xfrm>
                     <a:prstGeom prst="rect">
                       <a:avLst/>
                     </a:prstGeom>
-                    <a:noFill/>
-                    <a:ln>
-                      <a:noFill/>
-                    </a:ln>
                   </pic:spPr>
                 </pic:pic>
               </a:graphicData>
             </a:graphic>
+            <wp14:sizeRelH relativeFrom="page">
+              <wp14:pctWidth>0</wp14:pctWidth>
+            </wp14:sizeRelH>
+            <wp14:sizeRelV relativeFrom="page">
+              <wp14:pctHeight>0</wp14:pctHeight>
+            </wp14:sizeRelV>
           </wp:anchor>
         </w:drawing>
       </w:r>
@@ -24744,8 +24774,8 @@
         </w:rPr>
         <w:t xml:space="preserve"> Architecture</w:t>
       </w:r>
+      <w:bookmarkEnd w:id="86"/>
       <w:bookmarkEnd w:id="87"/>
-      <w:bookmarkEnd w:id="88"/>
     </w:p>
     <w:p>
       <w:pPr>
@@ -24999,12 +25029,66 @@
       </w:pPr>
       <w:r>
         <w:rPr>
+          <w:lang w:val="en-GB"/>
+        </w:rPr>
+        <w:t>Orange: Medium</w:t>
+      </w:r>
+    </w:p>
+    <w:p>
+      <w:pPr>
+        <w:pStyle w:val="ListParagraph"/>
+        <w:numPr>
+          <w:ilvl w:val="2"/>
+          <w:numId w:val="21"/>
+        </w:numPr>
+        <w:rPr>
+          <w:lang w:val="en-GB"/>
+        </w:rPr>
+      </w:pPr>
+      <w:r>
+        <w:rPr>
+          <w:lang w:val="en-GB"/>
+        </w:rPr>
+        <w:t>Red: High</w:t>
+      </w:r>
+    </w:p>
+    <w:p>
+      <w:pPr>
+        <w:pStyle w:val="ListParagraph"/>
+        <w:numPr>
+          <w:ilvl w:val="1"/>
+          <w:numId w:val="21"/>
+        </w:numPr>
+        <w:rPr>
+          <w:lang w:val="en-GB"/>
+        </w:rPr>
+      </w:pPr>
+      <w:r>
+        <w:rPr>
+          <w:lang w:val="en-GB"/>
+        </w:rPr>
+        <w:t>The system draws the following violations:</w:t>
+      </w:r>
+    </w:p>
+    <w:p>
+      <w:pPr>
+        <w:pStyle w:val="ListParagraph"/>
+        <w:numPr>
+          <w:ilvl w:val="2"/>
+          <w:numId w:val="21"/>
+        </w:numPr>
+        <w:rPr>
+          <w:lang w:val="en-GB"/>
+        </w:rPr>
+      </w:pPr>
+      <w:r>
+        <w:rPr>
           <w:noProof/>
           <w:lang w:eastAsia="nl-NL"/>
         </w:rPr>
         <w:pict>
-          <v:shape id="_x0000_s1043" type="#_x0000_t202" style="position:absolute;left:0;text-align:left;margin-left:416.25pt;margin-top:6.55pt;width:300.8pt;height:21pt;z-index:251675648;visibility:visible" o:gfxdata="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" stroked="f">
-            <v:textbox style="mso-fit-shape-to-text:t" inset="0,0,0,0">
+          <v:shape id="_x0000_s1043" type="#_x0000_t202" style="position:absolute;left:0;text-align:left;margin-left:433.05pt;margin-top:1.9pt;width:300.8pt;height:21pt;z-index:251675648;visibility:visible" o:gfxdata="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" stroked="f">
+            <v:textbox style="mso-next-textbox:#_x0000_s1043;mso-fit-shape-to-text:t" inset="0,0,0,0">
               <w:txbxContent>
                 <w:p>
                   <w:pPr>
@@ -25038,60 +25122,6 @@
         <w:rPr>
           <w:lang w:val="en-GB"/>
         </w:rPr>
-        <w:t>Orange: Medium</w:t>
-      </w:r>
-    </w:p>
-    <w:p>
-      <w:pPr>
-        <w:pStyle w:val="ListParagraph"/>
-        <w:numPr>
-          <w:ilvl w:val="2"/>
-          <w:numId w:val="21"/>
-        </w:numPr>
-        <w:rPr>
-          <w:lang w:val="en-GB"/>
-        </w:rPr>
-      </w:pPr>
-      <w:r>
-        <w:rPr>
-          <w:lang w:val="en-GB"/>
-        </w:rPr>
-        <w:t>Red: High</w:t>
-      </w:r>
-    </w:p>
-    <w:p>
-      <w:pPr>
-        <w:pStyle w:val="ListParagraph"/>
-        <w:numPr>
-          <w:ilvl w:val="1"/>
-          <w:numId w:val="21"/>
-        </w:numPr>
-        <w:rPr>
-          <w:lang w:val="en-GB"/>
-        </w:rPr>
-      </w:pPr>
-      <w:r>
-        <w:rPr>
-          <w:lang w:val="en-GB"/>
-        </w:rPr>
-        <w:t>The system draws the following violations:</w:t>
-      </w:r>
-    </w:p>
-    <w:p>
-      <w:pPr>
-        <w:pStyle w:val="ListParagraph"/>
-        <w:numPr>
-          <w:ilvl w:val="2"/>
-          <w:numId w:val="21"/>
-        </w:numPr>
-        <w:rPr>
-          <w:lang w:val="en-GB"/>
-        </w:rPr>
-      </w:pPr>
-      <w:r>
-        <w:rPr>
-          <w:lang w:val="en-GB"/>
-        </w:rPr>
         <w:t>Data: violations between presentations and infrastructure. They are present on various physical paths are set and they are shown on every zoom level. *</w:t>
       </w:r>
     </w:p>
@@ -25295,8 +25325,8 @@
           <w:lang w:val="en-GB"/>
         </w:rPr>
       </w:pPr>
-      <w:bookmarkStart w:id="89" w:name="_Toc364278854"/>
-      <w:bookmarkStart w:id="90" w:name="_Toc364281038"/>
+      <w:bookmarkStart w:id="88" w:name="_Toc364278854"/>
+      <w:bookmarkStart w:id="89" w:name="_Toc364281038"/>
       <w:r>
         <w:rPr>
           <w:noProof/>
@@ -25304,18 +25334,18 @@
         </w:rPr>
         <w:lastRenderedPageBreak/>
         <w:drawing>
-          <wp:anchor distT="0" distB="0" distL="114300" distR="114300" simplePos="0" relativeHeight="251669504" behindDoc="0" locked="0" layoutInCell="1" allowOverlap="1" wp14:anchorId="3A8E56E7" wp14:editId="01A8ACEB">
+          <wp:anchor distT="0" distB="0" distL="114300" distR="114300" simplePos="0" relativeHeight="251692032" behindDoc="0" locked="0" layoutInCell="1" allowOverlap="1" wp14:anchorId="6D6B5DBF" wp14:editId="4AF85389">
             <wp:simplePos x="0" y="0"/>
             <wp:positionH relativeFrom="column">
-              <wp:posOffset>5281930</wp:posOffset>
+              <wp:posOffset>5554345</wp:posOffset>
             </wp:positionH>
             <wp:positionV relativeFrom="paragraph">
-              <wp:posOffset>-36195</wp:posOffset>
+              <wp:posOffset>-457835</wp:posOffset>
             </wp:positionV>
-            <wp:extent cx="3469640" cy="2406650"/>
+            <wp:extent cx="2841625" cy="2419350"/>
             <wp:effectExtent l="0" t="0" r="0" b="0"/>
             <wp:wrapSquare wrapText="bothSides"/>
-            <wp:docPr id="31" name="Afbeelding 11" descr="C:\Users\Guido\Intraserve\Dropbox\Thema Opdracht specialisatie\Results\Construction I\Test Screenshots\Select module.png"/>
+            <wp:docPr id="36" name="Picture 36"/>
             <wp:cNvGraphicFramePr>
               <a:graphicFrameLocks xmlns:a="http://schemas.openxmlformats.org/drawingml/2006/main" noChangeAspect="1"/>
             </wp:cNvGraphicFramePr>
@@ -25323,40 +25353,39 @@
               <a:graphicData uri="http://schemas.openxmlformats.org/drawingml/2006/picture">
                 <pic:pic xmlns:pic="http://schemas.openxmlformats.org/drawingml/2006/picture">
                   <pic:nvPicPr>
-                    <pic:cNvPr id="0" name="Picture 4" descr="C:\Users\Guido\Intraserve\Dropbox\Thema Opdracht specialisatie\Results\Construction I\Test Screenshots\Select module.png"/>
-                    <pic:cNvPicPr>
-                      <a:picLocks noChangeAspect="1" noChangeArrowheads="1"/>
-                    </pic:cNvPicPr>
+                    <pic:cNvPr id="0" name=""/>
+                    <pic:cNvPicPr/>
                   </pic:nvPicPr>
                   <pic:blipFill>
-                    <a:blip r:embed="rId32" cstate="print">
+                    <a:blip r:embed="rId33" cstate="print">
                       <a:extLst>
                         <a:ext uri="{28A0092B-C50C-407E-A947-70E740481C1C}">
                           <a14:useLocalDpi xmlns:a14="http://schemas.microsoft.com/office/drawing/2010/main" val="0"/>
                         </a:ext>
                       </a:extLst>
                     </a:blip>
-                    <a:srcRect/>
                     <a:stretch>
                       <a:fillRect/>
                     </a:stretch>
                   </pic:blipFill>
-                  <pic:spPr bwMode="auto">
+                  <pic:spPr>
                     <a:xfrm>
                       <a:off x="0" y="0"/>
-                      <a:ext cx="3469640" cy="2406650"/>
+                      <a:ext cx="2841625" cy="2419350"/>
                     </a:xfrm>
                     <a:prstGeom prst="rect">
                       <a:avLst/>
                     </a:prstGeom>
-                    <a:noFill/>
-                    <a:ln>
-                      <a:noFill/>
-                    </a:ln>
                   </pic:spPr>
                 </pic:pic>
               </a:graphicData>
             </a:graphic>
+            <wp14:sizeRelH relativeFrom="page">
+              <wp14:pctWidth>0</wp14:pctWidth>
+            </wp14:sizeRelH>
+            <wp14:sizeRelV relativeFrom="page">
+              <wp14:pctHeight>0</wp14:pctHeight>
+            </wp14:sizeRelV>
           </wp:anchor>
         </w:drawing>
       </w:r>
@@ -25375,8 +25404,8 @@
         </w:rPr>
         <w:t xml:space="preserve"> of selected figure</w:t>
       </w:r>
+      <w:bookmarkEnd w:id="88"/>
       <w:bookmarkEnd w:id="89"/>
-      <w:bookmarkEnd w:id="90"/>
     </w:p>
     <w:p>
       <w:pPr>
@@ -25554,53 +25583,98 @@
       </w:pPr>
       <w:r>
         <w:rPr>
-          <w:lang w:val="en-GB"/>
-        </w:rPr>
-        <w:t>When the violations are shown, these violations are shown in the properties of a module [</w:t>
-      </w:r>
-      <w:r>
-        <w:rPr>
-          <w:lang w:val="en-GB"/>
-        </w:rPr>
-        <w:t>Data:</w:t>
-      </w:r>
-      <w:r>
-        <w:rPr>
-          <w:lang w:val="en-GB"/>
-        </w:rPr>
-        <w:t xml:space="preserve"> </w:t>
-      </w:r>
-      <w:r>
-        <w:rPr>
-          <w:lang w:val="en-GB"/>
-        </w:rPr>
-        <w:t>more than one violation is visible in the properties pane</w:t>
-      </w:r>
-      <w:r>
-        <w:rPr>
-          <w:lang w:val="en-GB"/>
-        </w:rPr>
-        <w:t>].</w:t>
-      </w:r>
-    </w:p>
-    <w:p>
-      <w:pPr>
-        <w:pStyle w:val="ListParagraph"/>
-        <w:numPr>
-          <w:ilvl w:val="1"/>
-          <w:numId w:val="16"/>
-        </w:numPr>
-        <w:rPr>
-          <w:lang w:val="en-GB"/>
-        </w:rPr>
-      </w:pPr>
-      <w:r>
-        <w:rPr>
           <w:noProof/>
           <w:lang w:eastAsia="nl-NL"/>
         </w:rPr>
+        <w:drawing>
+          <wp:anchor distT="0" distB="0" distL="114300" distR="114300" simplePos="0" relativeHeight="251691008" behindDoc="0" locked="0" layoutInCell="1" allowOverlap="1" wp14:anchorId="45863F17" wp14:editId="4A2F1FFC">
+            <wp:simplePos x="0" y="0"/>
+            <wp:positionH relativeFrom="column">
+              <wp:posOffset>5455285</wp:posOffset>
+            </wp:positionH>
+            <wp:positionV relativeFrom="paragraph">
+              <wp:posOffset>354330</wp:posOffset>
+            </wp:positionV>
+            <wp:extent cx="3467100" cy="2956560"/>
+            <wp:effectExtent l="0" t="0" r="0" b="0"/>
+            <wp:wrapSquare wrapText="bothSides"/>
+            <wp:docPr id="35" name="Picture 35"/>
+            <wp:cNvGraphicFramePr>
+              <a:graphicFrameLocks xmlns:a="http://schemas.openxmlformats.org/drawingml/2006/main" noChangeAspect="1"/>
+            </wp:cNvGraphicFramePr>
+            <a:graphic xmlns:a="http://schemas.openxmlformats.org/drawingml/2006/main">
+              <a:graphicData uri="http://schemas.openxmlformats.org/drawingml/2006/picture">
+                <pic:pic xmlns:pic="http://schemas.openxmlformats.org/drawingml/2006/picture">
+                  <pic:nvPicPr>
+                    <pic:cNvPr id="0" name=""/>
+                    <pic:cNvPicPr/>
+                  </pic:nvPicPr>
+                  <pic:blipFill>
+                    <a:blip r:embed="rId34">
+                      <a:extLst>
+                        <a:ext uri="{28A0092B-C50C-407E-A947-70E740481C1C}">
+                          <a14:useLocalDpi xmlns:a14="http://schemas.microsoft.com/office/drawing/2010/main" val="0"/>
+                        </a:ext>
+                      </a:extLst>
+                    </a:blip>
+                    <a:stretch>
+                      <a:fillRect/>
+                    </a:stretch>
+                  </pic:blipFill>
+                  <pic:spPr>
+                    <a:xfrm>
+                      <a:off x="0" y="0"/>
+                      <a:ext cx="3467100" cy="2956560"/>
+                    </a:xfrm>
+                    <a:prstGeom prst="rect">
+                      <a:avLst/>
+                    </a:prstGeom>
+                  </pic:spPr>
+                </pic:pic>
+              </a:graphicData>
+            </a:graphic>
+            <wp14:sizeRelH relativeFrom="page">
+              <wp14:pctWidth>0</wp14:pctWidth>
+            </wp14:sizeRelH>
+            <wp14:sizeRelV relativeFrom="page">
+              <wp14:pctHeight>0</wp14:pctHeight>
+            </wp14:sizeRelV>
+          </wp:anchor>
+        </w:drawing>
+      </w:r>
+      <w:r>
+        <w:rPr>
+          <w:noProof/>
+          <w:lang w:eastAsia="nl-NL"/>
+        </w:rPr>
         <w:pict>
-          <v:shape id="Text Box 7" o:spid="_x0000_s1039" type="#_x0000_t202" style="position:absolute;left:0;text-align:left;margin-left:416.25pt;margin-top:16pt;width:300.8pt;height:21pt;z-index:251667456;visibility:visible" o:gfxdata="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" stroked="f">
+          <v:shape id="_x0000_s1048" type="#_x0000_t202" style="position:absolute;left:0;text-align:left;margin-left:526.85pt;margin-top:4.75pt;width:77.05pt;height:21pt;z-index:251688960;visibility:visible;mso-position-horizontal-relative:text;mso-position-vertical-relative:text" o:gfxdata="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" stroked="f">
+            <v:textbox style="mso-fit-shape-to-text:t" inset="0,0,0,0">
+              <w:txbxContent>
+                <w:p>
+                  <w:pPr>
+                    <w:pStyle w:val="Caption"/>
+                    <w:rPr>
+                      <w:noProof/>
+                    </w:rPr>
+                  </w:pPr>
+                  <w:r>
+                    <w:t>Figure8 Action 1 \/</w:t>
+                  </w:r>
+                </w:p>
+              </w:txbxContent>
+            </v:textbox>
+            <w10:wrap type="square"/>
+          </v:shape>
+        </w:pict>
+      </w:r>
+      <w:r>
+        <w:rPr>
+          <w:noProof/>
+          <w:lang w:eastAsia="nl-NL"/>
+        </w:rPr>
+        <w:pict>
+          <v:shape id="Text Box 7" o:spid="_x0000_s1039" type="#_x0000_t202" style="position:absolute;left:0;text-align:left;margin-left:421.05pt;margin-top:4.75pt;width:300.8pt;height:21pt;z-index:251667456;visibility:visible;mso-position-horizontal-relative:text;mso-position-vertical-relative:text" o:gfxdata="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" stroked="f">
             <v:textbox style="mso-fit-shape-to-text:t" inset="0,0,0,0">
               <w:txbxContent>
                 <w:p>
@@ -25624,6 +25698,9 @@
                   <w:r>
                     <w:t xml:space="preserve"> Action 1</w:t>
                   </w:r>
+                  <w:r>
+                    <w:t xml:space="preserve"> /\</w:t>
+                  </w:r>
                 </w:p>
               </w:txbxContent>
             </v:textbox>
@@ -25635,6 +25712,48 @@
         <w:rPr>
           <w:lang w:val="en-GB"/>
         </w:rPr>
+        <w:t>When the violations are shown, these violations are shown in the properties of a module [</w:t>
+      </w:r>
+      <w:r>
+        <w:rPr>
+          <w:lang w:val="en-GB"/>
+        </w:rPr>
+        <w:t>Data:</w:t>
+      </w:r>
+      <w:r>
+        <w:rPr>
+          <w:lang w:val="en-GB"/>
+        </w:rPr>
+        <w:t xml:space="preserve"> </w:t>
+      </w:r>
+      <w:r>
+        <w:rPr>
+          <w:lang w:val="en-GB"/>
+        </w:rPr>
+        <w:t>more than one violation is visible in the properties pane</w:t>
+      </w:r>
+      <w:r>
+        <w:rPr>
+          <w:lang w:val="en-GB"/>
+        </w:rPr>
+        <w:t>].</w:t>
+      </w:r>
+    </w:p>
+    <w:p>
+      <w:pPr>
+        <w:pStyle w:val="ListParagraph"/>
+        <w:numPr>
+          <w:ilvl w:val="1"/>
+          <w:numId w:val="16"/>
+        </w:numPr>
+        <w:rPr>
+          <w:lang w:val="en-GB"/>
+        </w:rPr>
+      </w:pPr>
+      <w:r>
+        <w:rPr>
+          <w:lang w:val="en-GB"/>
+        </w:rPr>
         <w:t>When the dependencies are shown in the properties of a dependency [</w:t>
       </w:r>
       <w:r>
@@ -25656,24 +25775,449 @@
           <w:lang w:val="en-GB"/>
         </w:rPr>
       </w:pPr>
+    </w:p>
+    <w:tbl>
+      <w:tblPr>
+        <w:tblStyle w:val="TableGrid"/>
+        <w:tblW w:w="0" w:type="auto"/>
+        <w:tblLook w:val="04A0" w:firstRow="1" w:lastRow="0" w:firstColumn="1" w:lastColumn="0" w:noHBand="0" w:noVBand="1"/>
+      </w:tblPr>
+      <w:tblGrid>
+        <w:gridCol w:w="2722"/>
+        <w:gridCol w:w="1781"/>
+        <w:gridCol w:w="1275"/>
+        <w:gridCol w:w="1276"/>
+      </w:tblGrid>
+      <w:tr>
+        <w:tc>
+          <w:tcPr>
+            <w:tcW w:w="2722" w:type="dxa"/>
+          </w:tcPr>
+          <w:p>
+            <w:pPr>
+              <w:rPr>
+                <w:b/>
+                <w:lang w:val="en-GB"/>
+              </w:rPr>
+            </w:pPr>
+            <w:r>
+              <w:rPr>
+                <w:b/>
+                <w:lang w:val="en-GB"/>
+              </w:rPr>
+              <w:t>Expected Result</w:t>
+            </w:r>
+          </w:p>
+        </w:tc>
+        <w:tc>
+          <w:tcPr>
+            <w:tcW w:w="1781" w:type="dxa"/>
+          </w:tcPr>
+          <w:p>
+            <w:pPr>
+              <w:rPr>
+                <w:b/>
+                <w:lang w:val="en-GB"/>
+              </w:rPr>
+            </w:pPr>
+            <w:r>
+              <w:rPr>
+                <w:b/>
+                <w:lang w:val="en-GB"/>
+              </w:rPr>
+              <w:t>Realized Result</w:t>
+            </w:r>
+          </w:p>
+        </w:tc>
+        <w:tc>
+          <w:tcPr>
+            <w:tcW w:w="1275" w:type="dxa"/>
+          </w:tcPr>
+          <w:p>
+            <w:pPr>
+              <w:rPr>
+                <w:b/>
+                <w:lang w:val="en-GB"/>
+              </w:rPr>
+            </w:pPr>
+            <w:r>
+              <w:rPr>
+                <w:b/>
+                <w:lang w:val="en-GB"/>
+              </w:rPr>
+              <w:t>Satisfying?</w:t>
+            </w:r>
+          </w:p>
+        </w:tc>
+        <w:tc>
+          <w:tcPr>
+            <w:tcW w:w="1276" w:type="dxa"/>
+          </w:tcPr>
+          <w:p>
+            <w:pPr>
+              <w:rPr>
+                <w:b/>
+                <w:lang w:val="en-GB"/>
+              </w:rPr>
+            </w:pPr>
+            <w:r>
+              <w:rPr>
+                <w:b/>
+                <w:lang w:val="en-GB"/>
+              </w:rPr>
+              <w:t>Solution</w:t>
+            </w:r>
+          </w:p>
+        </w:tc>
+      </w:tr>
+      <w:tr>
+        <w:trPr>
+          <w:trHeight w:val="735"/>
+        </w:trPr>
+        <w:tc>
+          <w:tcPr>
+            <w:tcW w:w="2722" w:type="dxa"/>
+          </w:tcPr>
+          <w:p>
+            <w:pPr>
+              <w:rPr>
+                <w:lang w:val="en-GB"/>
+              </w:rPr>
+            </w:pPr>
+            <w:r>
+              <w:rPr>
+                <w:lang w:val="en-GB"/>
+              </w:rPr>
+              <w:t xml:space="preserve">The </w:t>
+            </w:r>
+            <w:r>
+              <w:rPr>
+                <w:lang w:val="en-GB"/>
+              </w:rPr>
+              <w:t xml:space="preserve">dependencies </w:t>
+            </w:r>
+            <w:r>
+              <w:rPr>
+                <w:lang w:val="en-GB"/>
+              </w:rPr>
+              <w:t xml:space="preserve">of the </w:t>
+            </w:r>
+            <w:r>
+              <w:rPr>
+                <w:lang w:val="en-GB"/>
+              </w:rPr>
+              <w:t xml:space="preserve">physical </w:t>
+            </w:r>
+            <w:r>
+              <w:rPr>
+                <w:lang w:val="en-GB"/>
+              </w:rPr>
+              <w:t>selected module are shown.</w:t>
+            </w:r>
+          </w:p>
+        </w:tc>
+        <w:tc>
+          <w:tcPr>
+            <w:tcW w:w="1781" w:type="dxa"/>
+          </w:tcPr>
+          <w:p>
+            <w:pPr>
+              <w:rPr>
+                <w:lang w:val="en-GB"/>
+              </w:rPr>
+            </w:pPr>
+          </w:p>
+        </w:tc>
+        <w:tc>
+          <w:tcPr>
+            <w:tcW w:w="1275" w:type="dxa"/>
+            <w:shd w:val="clear" w:color="auto" w:fill="auto"/>
+          </w:tcPr>
+          <w:p>
+            <w:pPr>
+              <w:rPr>
+                <w:color w:val="FF0000"/>
+                <w:highlight w:val="yellow"/>
+                <w:lang w:val="en-GB"/>
+              </w:rPr>
+            </w:pPr>
+          </w:p>
+        </w:tc>
+        <w:tc>
+          <w:tcPr>
+            <w:tcW w:w="1276" w:type="dxa"/>
+            <w:shd w:val="clear" w:color="auto" w:fill="FFFFFF" w:themeFill="background1"/>
+          </w:tcPr>
+          <w:p>
+            <w:pPr>
+              <w:rPr>
+                <w:highlight w:val="yellow"/>
+                <w:lang w:val="en-GB"/>
+              </w:rPr>
+            </w:pPr>
+          </w:p>
+        </w:tc>
+      </w:tr>
+      <w:tr>
+        <w:trPr>
+          <w:trHeight w:val="689"/>
+        </w:trPr>
+        <w:tc>
+          <w:tcPr>
+            <w:tcW w:w="2722" w:type="dxa"/>
+          </w:tcPr>
+          <w:p>
+            <w:pPr>
+              <w:rPr>
+                <w:lang w:val="en-GB"/>
+              </w:rPr>
+            </w:pPr>
+            <w:r>
+              <w:rPr>
+                <w:lang w:val="en-GB"/>
+              </w:rPr>
+              <w:t xml:space="preserve">The </w:t>
+            </w:r>
+            <w:r>
+              <w:rPr>
+                <w:lang w:val="en-GB"/>
+              </w:rPr>
+              <w:t xml:space="preserve">dependencies </w:t>
+            </w:r>
+            <w:r>
+              <w:rPr>
+                <w:lang w:val="en-GB"/>
+              </w:rPr>
+              <w:t xml:space="preserve">of </w:t>
+            </w:r>
+            <w:r>
+              <w:rPr>
+                <w:lang w:val="en-GB"/>
+              </w:rPr>
+              <w:t xml:space="preserve">the logical </w:t>
+            </w:r>
+            <w:r>
+              <w:rPr>
+                <w:lang w:val="en-GB"/>
+              </w:rPr>
+              <w:t>selected module are shown.</w:t>
+            </w:r>
+          </w:p>
+        </w:tc>
+        <w:tc>
+          <w:tcPr>
+            <w:tcW w:w="1781" w:type="dxa"/>
+          </w:tcPr>
+          <w:p>
+            <w:pPr>
+              <w:rPr>
+                <w:lang w:val="en-GB"/>
+              </w:rPr>
+            </w:pPr>
+          </w:p>
+        </w:tc>
+        <w:tc>
+          <w:tcPr>
+            <w:tcW w:w="1275" w:type="dxa"/>
+            <w:shd w:val="clear" w:color="auto" w:fill="auto"/>
+          </w:tcPr>
+          <w:p>
+            <w:pPr>
+              <w:rPr>
+                <w:color w:val="FF0000"/>
+                <w:highlight w:val="yellow"/>
+                <w:lang w:val="en-GB"/>
+              </w:rPr>
+            </w:pPr>
+          </w:p>
+        </w:tc>
+        <w:tc>
+          <w:tcPr>
+            <w:tcW w:w="1276" w:type="dxa"/>
+            <w:shd w:val="clear" w:color="auto" w:fill="FFFFFF" w:themeFill="background1"/>
+          </w:tcPr>
+          <w:p>
+            <w:pPr>
+              <w:rPr>
+                <w:highlight w:val="yellow"/>
+                <w:lang w:val="en-GB"/>
+              </w:rPr>
+            </w:pPr>
+          </w:p>
+        </w:tc>
+      </w:tr>
+      <w:tr>
+        <w:trPr>
+          <w:trHeight w:val="558"/>
+        </w:trPr>
+        <w:tc>
+          <w:tcPr>
+            <w:tcW w:w="2722" w:type="dxa"/>
+          </w:tcPr>
+          <w:p>
+            <w:pPr>
+              <w:rPr>
+                <w:lang w:val="en-GB"/>
+              </w:rPr>
+            </w:pPr>
+            <w:r>
+              <w:rPr>
+                <w:lang w:val="en-GB"/>
+              </w:rPr>
+              <w:t>The violations of the physical selected module are shown.</w:t>
+            </w:r>
+          </w:p>
+        </w:tc>
+        <w:tc>
+          <w:tcPr>
+            <w:tcW w:w="1781" w:type="dxa"/>
+          </w:tcPr>
+          <w:p>
+            <w:pPr>
+              <w:rPr>
+                <w:lang w:val="en-GB"/>
+              </w:rPr>
+            </w:pPr>
+          </w:p>
+        </w:tc>
+        <w:tc>
+          <w:tcPr>
+            <w:tcW w:w="1275" w:type="dxa"/>
+            <w:shd w:val="clear" w:color="auto" w:fill="auto"/>
+          </w:tcPr>
+          <w:p>
+            <w:pPr>
+              <w:rPr>
+                <w:color w:val="FF0000"/>
+                <w:highlight w:val="yellow"/>
+                <w:lang w:val="en-GB"/>
+              </w:rPr>
+            </w:pPr>
+          </w:p>
+        </w:tc>
+        <w:tc>
+          <w:tcPr>
+            <w:tcW w:w="1276" w:type="dxa"/>
+            <w:shd w:val="clear" w:color="auto" w:fill="FFFFFF" w:themeFill="background1"/>
+          </w:tcPr>
+          <w:p>
+            <w:pPr>
+              <w:rPr>
+                <w:highlight w:val="yellow"/>
+                <w:lang w:val="en-GB"/>
+              </w:rPr>
+            </w:pPr>
+          </w:p>
+        </w:tc>
+      </w:tr>
+      <w:tr>
+        <w:trPr>
+          <w:trHeight w:val="566"/>
+        </w:trPr>
+        <w:tc>
+          <w:tcPr>
+            <w:tcW w:w="2722" w:type="dxa"/>
+          </w:tcPr>
+          <w:p>
+            <w:pPr>
+              <w:rPr>
+                <w:lang w:val="en-US"/>
+              </w:rPr>
+            </w:pPr>
+            <w:r>
+              <w:rPr>
+                <w:lang w:val="en-US"/>
+              </w:rPr>
+              <w:t>The violations of the logical selected module are shown.</w:t>
+            </w:r>
+          </w:p>
+        </w:tc>
+        <w:tc>
+          <w:tcPr>
+            <w:tcW w:w="1781" w:type="dxa"/>
+          </w:tcPr>
+          <w:p>
+            <w:pPr>
+              <w:rPr>
+                <w:lang w:val="en-GB"/>
+              </w:rPr>
+            </w:pPr>
+          </w:p>
+        </w:tc>
+        <w:tc>
+          <w:tcPr>
+            <w:tcW w:w="1275" w:type="dxa"/>
+            <w:shd w:val="clear" w:color="auto" w:fill="auto"/>
+          </w:tcPr>
+          <w:p>
+            <w:pPr>
+              <w:rPr>
+                <w:color w:val="FF0000"/>
+                <w:highlight w:val="yellow"/>
+                <w:lang w:val="en-GB"/>
+              </w:rPr>
+            </w:pPr>
+          </w:p>
+        </w:tc>
+        <w:tc>
+          <w:tcPr>
+            <w:tcW w:w="1276" w:type="dxa"/>
+            <w:shd w:val="clear" w:color="auto" w:fill="FFFFFF" w:themeFill="background1"/>
+          </w:tcPr>
+          <w:p>
+            <w:pPr>
+              <w:rPr>
+                <w:highlight w:val="yellow"/>
+                <w:lang w:val="en-GB"/>
+              </w:rPr>
+            </w:pPr>
+          </w:p>
+        </w:tc>
+      </w:tr>
+    </w:tbl>
+    <w:p>
+      <w:pPr>
+        <w:pStyle w:val="Heading1"/>
+        <w:rPr>
+          <w:lang w:val="en-GB"/>
+        </w:rPr>
+        <w:sectPr>
+          <w:pgSz w:w="16838" w:h="11906" w:orient="landscape"/>
+          <w:pgMar w:top="1417" w:right="1417" w:bottom="1417" w:left="1417" w:header="708" w:footer="708" w:gutter="0"/>
+          <w:cols w:space="708"/>
+          <w:titlePg/>
+          <w:docGrid w:linePitch="360"/>
+        </w:sectPr>
+      </w:pPr>
+    </w:p>
+    <w:p>
+      <w:pPr>
+        <w:pStyle w:val="Heading2"/>
+        <w:rPr>
+          <w:lang w:val="en-GB"/>
+        </w:rPr>
+      </w:pPr>
+      <w:bookmarkStart w:id="90" w:name="_Toc364278856"/>
+      <w:bookmarkStart w:id="91" w:name="_Toc364281040"/>
       <w:r>
         <w:rPr>
           <w:noProof/>
           <w:lang w:eastAsia="nl-NL"/>
         </w:rPr>
+        <w:lastRenderedPageBreak/>
         <w:drawing>
-          <wp:anchor distT="0" distB="0" distL="114300" distR="114300" simplePos="0" relativeHeight="251670528" behindDoc="0" locked="0" layoutInCell="1" allowOverlap="1" wp14:anchorId="117682BB" wp14:editId="0A81F237">
+          <wp:anchor distT="0" distB="0" distL="114300" distR="114300" simplePos="0" relativeHeight="251693056" behindDoc="0" locked="0" layoutInCell="1" allowOverlap="1">
             <wp:simplePos x="0" y="0"/>
             <wp:positionH relativeFrom="column">
-              <wp:posOffset>5282565</wp:posOffset>
+              <wp:posOffset>5843905</wp:posOffset>
             </wp:positionH>
             <wp:positionV relativeFrom="paragraph">
-              <wp:posOffset>54610</wp:posOffset>
+              <wp:posOffset>-504190</wp:posOffset>
             </wp:positionV>
-            <wp:extent cx="3470275" cy="2406650"/>
+            <wp:extent cx="2804160" cy="2712720"/>
             <wp:effectExtent l="0" t="0" r="0" b="0"/>
             <wp:wrapSquare wrapText="bothSides"/>
-            <wp:docPr id="32" name="Afbeelding 13" descr="C:\Users\Guido\Intraserve\Dropbox\Thema Opdracht specialisatie\Results\Construction I\Test Screenshots\Select dependency.png"/>
+            <wp:docPr id="37" name="Picture 37"/>
             <wp:cNvGraphicFramePr>
               <a:graphicFrameLocks xmlns:a="http://schemas.openxmlformats.org/drawingml/2006/main" noChangeAspect="1"/>
             </wp:cNvGraphicFramePr>
@@ -25681,13 +26225,13 @@
               <a:graphicData uri="http://schemas.openxmlformats.org/drawingml/2006/picture">
                 <pic:pic xmlns:pic="http://schemas.openxmlformats.org/drawingml/2006/picture">
                   <pic:nvPicPr>
-                    <pic:cNvPr id="0" name="Picture 6" descr="C:\Users\Guido\Intraserve\Dropbox\Thema Opdracht specialisatie\Results\Construction I\Test Screenshots\Select dependency.png"/>
+                    <pic:cNvPr id="0" name="Picture 6"/>
                     <pic:cNvPicPr>
                       <a:picLocks noChangeAspect="1" noChangeArrowheads="1"/>
                     </pic:cNvPicPr>
                   </pic:nvPicPr>
                   <pic:blipFill>
-                    <a:blip r:embed="rId33" cstate="print">
+                    <a:blip r:embed="rId35">
                       <a:extLst>
                         <a:ext uri="{28A0092B-C50C-407E-A947-70E740481C1C}">
                           <a14:useLocalDpi xmlns:a14="http://schemas.microsoft.com/office/drawing/2010/main" val="0"/>
@@ -25702,7 +26246,7 @@
                   <pic:spPr bwMode="auto">
                     <a:xfrm>
                       <a:off x="0" y="0"/>
-                      <a:ext cx="3470275" cy="2406650"/>
+                      <a:ext cx="2804160" cy="2712720"/>
                     </a:xfrm>
                     <a:prstGeom prst="rect">
                       <a:avLst/>
@@ -25715,494 +26259,165 @@
                 </pic:pic>
               </a:graphicData>
             </a:graphic>
+            <wp14:sizeRelH relativeFrom="page">
+              <wp14:pctWidth>0</wp14:pctWidth>
+            </wp14:sizeRelH>
+            <wp14:sizeRelV relativeFrom="page">
+              <wp14:pctHeight>0</wp14:pctHeight>
+            </wp14:sizeRelV>
           </wp:anchor>
         </w:drawing>
       </w:r>
-    </w:p>
-    <w:tbl>
-      <w:tblPr>
-        <w:tblStyle w:val="TableGrid"/>
-        <w:tblW w:w="0" w:type="auto"/>
-        <w:tblLook w:val="04A0" w:firstRow="1" w:lastRow="0" w:firstColumn="1" w:lastColumn="0" w:noHBand="0" w:noVBand="1"/>
-      </w:tblPr>
-      <w:tblGrid>
-        <w:gridCol w:w="2722"/>
-        <w:gridCol w:w="2524"/>
-        <w:gridCol w:w="1223"/>
-        <w:gridCol w:w="1886"/>
-      </w:tblGrid>
-      <w:tr>
-        <w:tc>
-          <w:tcPr>
-            <w:tcW w:w="2722" w:type="dxa"/>
-          </w:tcPr>
-          <w:p>
-            <w:pPr>
-              <w:rPr>
-                <w:b/>
-                <w:lang w:val="en-GB"/>
-              </w:rPr>
-            </w:pPr>
-            <w:r>
-              <w:rPr>
-                <w:b/>
-                <w:lang w:val="en-GB"/>
-              </w:rPr>
-              <w:t>Expected Result</w:t>
-            </w:r>
-          </w:p>
-        </w:tc>
-        <w:tc>
-          <w:tcPr>
-            <w:tcW w:w="2524" w:type="dxa"/>
-          </w:tcPr>
-          <w:p>
-            <w:pPr>
-              <w:rPr>
-                <w:b/>
-                <w:lang w:val="en-GB"/>
-              </w:rPr>
-            </w:pPr>
-            <w:r>
-              <w:rPr>
-                <w:b/>
-                <w:lang w:val="en-GB"/>
-              </w:rPr>
-              <w:t>Realized Result</w:t>
-            </w:r>
-          </w:p>
-        </w:tc>
-        <w:tc>
-          <w:tcPr>
-            <w:tcW w:w="1223" w:type="dxa"/>
-          </w:tcPr>
-          <w:p>
-            <w:pPr>
-              <w:rPr>
-                <w:b/>
-                <w:lang w:val="en-GB"/>
-              </w:rPr>
-            </w:pPr>
-            <w:r>
-              <w:rPr>
-                <w:b/>
-                <w:lang w:val="en-GB"/>
-              </w:rPr>
-              <w:t>Satisfying?</w:t>
-            </w:r>
-          </w:p>
-        </w:tc>
-        <w:tc>
-          <w:tcPr>
-            <w:tcW w:w="1886" w:type="dxa"/>
-          </w:tcPr>
-          <w:p>
-            <w:pPr>
-              <w:rPr>
-                <w:b/>
-                <w:lang w:val="en-GB"/>
-              </w:rPr>
-            </w:pPr>
-            <w:r>
-              <w:rPr>
-                <w:b/>
-                <w:lang w:val="en-GB"/>
-              </w:rPr>
-              <w:t>Solution</w:t>
-            </w:r>
-          </w:p>
-        </w:tc>
-      </w:tr>
-      <w:tr>
-        <w:trPr>
-          <w:trHeight w:val="1109"/>
-        </w:trPr>
-        <w:tc>
-          <w:tcPr>
-            <w:tcW w:w="2722" w:type="dxa"/>
-          </w:tcPr>
-          <w:p>
-            <w:pPr>
-              <w:rPr>
-                <w:lang w:val="en-GB"/>
-              </w:rPr>
-            </w:pPr>
-            <w:r>
-              <w:rPr>
-                <w:lang w:val="en-GB"/>
-              </w:rPr>
-              <w:t xml:space="preserve">The </w:t>
-            </w:r>
-            <w:r>
-              <w:rPr>
-                <w:lang w:val="en-GB"/>
-              </w:rPr>
-              <w:t xml:space="preserve">dependencies </w:t>
-            </w:r>
-            <w:r>
-              <w:rPr>
-                <w:lang w:val="en-GB"/>
-              </w:rPr>
-              <w:t xml:space="preserve">of the </w:t>
-            </w:r>
-            <w:r>
-              <w:rPr>
-                <w:lang w:val="en-GB"/>
-              </w:rPr>
-              <w:t xml:space="preserve">physical </w:t>
-            </w:r>
-            <w:r>
-              <w:rPr>
-                <w:lang w:val="en-GB"/>
-              </w:rPr>
-              <w:t>selected module are shown.</w:t>
-            </w:r>
-          </w:p>
-        </w:tc>
-        <w:tc>
-          <w:tcPr>
-            <w:tcW w:w="2524" w:type="dxa"/>
-          </w:tcPr>
-          <w:p>
-            <w:pPr>
-              <w:rPr>
-                <w:lang w:val="en-GB"/>
-              </w:rPr>
-            </w:pPr>
-          </w:p>
-        </w:tc>
-        <w:tc>
-          <w:tcPr>
-            <w:tcW w:w="1223" w:type="dxa"/>
-            <w:shd w:val="clear" w:color="auto" w:fill="auto"/>
-          </w:tcPr>
-          <w:p>
-            <w:pPr>
-              <w:rPr>
-                <w:color w:val="FF0000"/>
-                <w:highlight w:val="yellow"/>
-                <w:lang w:val="en-GB"/>
-              </w:rPr>
-            </w:pPr>
-          </w:p>
-        </w:tc>
-        <w:tc>
-          <w:tcPr>
-            <w:tcW w:w="1886" w:type="dxa"/>
-            <w:shd w:val="clear" w:color="auto" w:fill="FFFFFF" w:themeFill="background1"/>
-          </w:tcPr>
-          <w:p>
-            <w:pPr>
-              <w:rPr>
-                <w:highlight w:val="yellow"/>
-                <w:lang w:val="en-GB"/>
-              </w:rPr>
-            </w:pPr>
-          </w:p>
-        </w:tc>
-      </w:tr>
-      <w:tr>
-        <w:trPr>
-          <w:trHeight w:val="1109"/>
-        </w:trPr>
-        <w:tc>
-          <w:tcPr>
-            <w:tcW w:w="2722" w:type="dxa"/>
-          </w:tcPr>
-          <w:p>
-            <w:pPr>
-              <w:rPr>
-                <w:lang w:val="en-GB"/>
-              </w:rPr>
-            </w:pPr>
-            <w:r>
-              <w:rPr>
-                <w:lang w:val="en-GB"/>
-              </w:rPr>
-              <w:t xml:space="preserve">The </w:t>
-            </w:r>
-            <w:r>
-              <w:rPr>
-                <w:lang w:val="en-GB"/>
-              </w:rPr>
-              <w:t xml:space="preserve">dependencies </w:t>
-            </w:r>
-            <w:r>
-              <w:rPr>
-                <w:lang w:val="en-GB"/>
-              </w:rPr>
-              <w:t xml:space="preserve">of </w:t>
-            </w:r>
-            <w:r>
-              <w:rPr>
-                <w:lang w:val="en-GB"/>
-              </w:rPr>
-              <w:t xml:space="preserve">the logical </w:t>
-            </w:r>
-            <w:r>
-              <w:rPr>
-                <w:lang w:val="en-GB"/>
-              </w:rPr>
-              <w:t>selected module are shown.</w:t>
-            </w:r>
-          </w:p>
-        </w:tc>
-        <w:tc>
-          <w:tcPr>
-            <w:tcW w:w="2524" w:type="dxa"/>
-          </w:tcPr>
-          <w:p>
-            <w:pPr>
-              <w:rPr>
-                <w:lang w:val="en-GB"/>
-              </w:rPr>
-            </w:pPr>
-          </w:p>
-        </w:tc>
-        <w:tc>
-          <w:tcPr>
-            <w:tcW w:w="1223" w:type="dxa"/>
-            <w:shd w:val="clear" w:color="auto" w:fill="auto"/>
-          </w:tcPr>
-          <w:p>
-            <w:pPr>
-              <w:rPr>
-                <w:color w:val="FF0000"/>
-                <w:highlight w:val="yellow"/>
-                <w:lang w:val="en-GB"/>
-              </w:rPr>
-            </w:pPr>
-          </w:p>
-        </w:tc>
-        <w:tc>
-          <w:tcPr>
-            <w:tcW w:w="1886" w:type="dxa"/>
-            <w:shd w:val="clear" w:color="auto" w:fill="FFFFFF" w:themeFill="background1"/>
-          </w:tcPr>
-          <w:p>
-            <w:pPr>
-              <w:rPr>
-                <w:highlight w:val="yellow"/>
-                <w:lang w:val="en-GB"/>
-              </w:rPr>
-            </w:pPr>
-          </w:p>
-        </w:tc>
-      </w:tr>
-      <w:tr>
-        <w:trPr>
-          <w:trHeight w:val="1109"/>
-        </w:trPr>
-        <w:tc>
-          <w:tcPr>
-            <w:tcW w:w="2722" w:type="dxa"/>
-          </w:tcPr>
-          <w:p>
-            <w:pPr>
-              <w:rPr>
-                <w:lang w:val="en-GB"/>
-              </w:rPr>
-            </w:pPr>
-            <w:r>
-              <w:rPr>
-                <w:lang w:val="en-GB"/>
-              </w:rPr>
-              <w:lastRenderedPageBreak/>
-              <w:t>The violations of the physical selected module are shown.</w:t>
-            </w:r>
-          </w:p>
-        </w:tc>
-        <w:tc>
-          <w:tcPr>
-            <w:tcW w:w="2524" w:type="dxa"/>
-          </w:tcPr>
-          <w:p>
-            <w:pPr>
-              <w:rPr>
-                <w:lang w:val="en-GB"/>
-              </w:rPr>
-            </w:pPr>
-          </w:p>
-        </w:tc>
-        <w:tc>
-          <w:tcPr>
-            <w:tcW w:w="1223" w:type="dxa"/>
-            <w:shd w:val="clear" w:color="auto" w:fill="auto"/>
-          </w:tcPr>
-          <w:p>
-            <w:pPr>
-              <w:rPr>
-                <w:color w:val="FF0000"/>
-                <w:highlight w:val="yellow"/>
-                <w:lang w:val="en-GB"/>
-              </w:rPr>
-            </w:pPr>
-          </w:p>
-        </w:tc>
-        <w:tc>
-          <w:tcPr>
-            <w:tcW w:w="1886" w:type="dxa"/>
-            <w:shd w:val="clear" w:color="auto" w:fill="FFFFFF" w:themeFill="background1"/>
-          </w:tcPr>
-          <w:p>
-            <w:pPr>
-              <w:rPr>
-                <w:highlight w:val="yellow"/>
-                <w:lang w:val="en-GB"/>
-              </w:rPr>
-            </w:pPr>
-          </w:p>
-        </w:tc>
-      </w:tr>
-      <w:tr>
-        <w:trPr>
-          <w:trHeight w:val="1109"/>
-        </w:trPr>
-        <w:tc>
-          <w:tcPr>
-            <w:tcW w:w="2722" w:type="dxa"/>
-          </w:tcPr>
-          <w:p>
-            <w:pPr>
-              <w:rPr>
-                <w:lang w:val="en-US"/>
-              </w:rPr>
-            </w:pPr>
-            <w:r>
-              <w:rPr>
-                <w:lang w:val="en-US"/>
-              </w:rPr>
-              <w:t>The violations of the logical selected module are shown.</w:t>
-            </w:r>
-          </w:p>
-        </w:tc>
-        <w:tc>
-          <w:tcPr>
-            <w:tcW w:w="2524" w:type="dxa"/>
-          </w:tcPr>
-          <w:p>
-            <w:pPr>
-              <w:rPr>
-                <w:lang w:val="en-GB"/>
-              </w:rPr>
-            </w:pPr>
-          </w:p>
-        </w:tc>
-        <w:tc>
-          <w:tcPr>
-            <w:tcW w:w="1223" w:type="dxa"/>
-            <w:shd w:val="clear" w:color="auto" w:fill="auto"/>
-          </w:tcPr>
-          <w:p>
-            <w:pPr>
-              <w:rPr>
-                <w:color w:val="FF0000"/>
-                <w:highlight w:val="yellow"/>
-                <w:lang w:val="en-GB"/>
-              </w:rPr>
-            </w:pPr>
-          </w:p>
-        </w:tc>
-        <w:tc>
-          <w:tcPr>
-            <w:tcW w:w="1886" w:type="dxa"/>
-            <w:shd w:val="clear" w:color="auto" w:fill="FFFFFF" w:themeFill="background1"/>
-          </w:tcPr>
-          <w:p>
-            <w:pPr>
-              <w:rPr>
-                <w:highlight w:val="yellow"/>
-                <w:lang w:val="en-GB"/>
-              </w:rPr>
-            </w:pPr>
-          </w:p>
-        </w:tc>
-      </w:tr>
-    </w:tbl>
-    <w:p>
-      <w:pPr>
-        <w:pStyle w:val="Heading1"/>
+      <w:r>
+        <w:t>Export</w:t>
+      </w:r>
+      <w:r>
         <w:rPr>
           <w:lang w:val="en-GB"/>
         </w:rPr>
-        <w:sectPr>
-          <w:pgSz w:w="16838" w:h="11906" w:orient="landscape"/>
-          <w:pgMar w:top="1417" w:right="1417" w:bottom="1417" w:left="1417" w:header="708" w:footer="708" w:gutter="0"/>
-          <w:cols w:space="708"/>
-          <w:titlePg/>
-          <w:docGrid w:linePitch="360"/>
-        </w:sectPr>
-      </w:pPr>
-      <w:bookmarkStart w:id="91" w:name="_Toc364278855"/>
-      <w:bookmarkStart w:id="92" w:name="_Toc364281039"/>
+        <w:t xml:space="preserve"> to image</w:t>
+      </w:r>
+      <w:bookmarkEnd w:id="90"/>
+      <w:bookmarkEnd w:id="91"/>
+    </w:p>
+    <w:p>
+      <w:pPr>
+        <w:rPr>
+          <w:lang w:val="en-GB"/>
+        </w:rPr>
+      </w:pPr>
+      <w:r>
+        <w:rPr>
+          <w:u w:val="single"/>
+          <w:lang w:val="en-GB"/>
+        </w:rPr>
+        <w:t>Precondition:</w:t>
+      </w:r>
+      <w:r>
+        <w:rPr>
+          <w:lang w:val="en-GB"/>
+        </w:rPr>
+        <w:t xml:space="preserve"> </w:t>
+      </w:r>
+      <w:r>
+        <w:rPr>
+          <w:lang w:val="en-GB"/>
+        </w:rPr>
+        <w:t xml:space="preserve">A user </w:t>
+      </w:r>
+      <w:r>
+        <w:rPr>
+          <w:lang w:val="en-GB"/>
+        </w:rPr>
+        <w:t xml:space="preserve">has analysed or defined an architecture through </w:t>
+      </w:r>
+      <w:proofErr w:type="gramStart"/>
+      <w:r>
+        <w:rPr>
+          <w:lang w:val="en-GB"/>
+        </w:rPr>
+        <w:t>the analyse</w:t>
+      </w:r>
+      <w:proofErr w:type="gramEnd"/>
+      <w:r>
+        <w:rPr>
+          <w:lang w:val="en-GB"/>
+        </w:rPr>
+        <w:t xml:space="preserve"> or define User Interface and the analyse or define service, and has opened the Analysed or Defined Architecture Graphics.</w:t>
+      </w:r>
+    </w:p>
+    <w:p>
+      <w:pPr>
+        <w:rPr>
+          <w:u w:val="single"/>
+          <w:lang w:val="en-GB"/>
+        </w:rPr>
+      </w:pPr>
+      <w:r>
+        <w:rPr>
+          <w:u w:val="single"/>
+          <w:lang w:val="en-GB"/>
+        </w:rPr>
+        <w:t>Actions</w:t>
+      </w:r>
+    </w:p>
+    <w:p>
+      <w:pPr>
+        <w:pStyle w:val="ListParagraph"/>
+        <w:numPr>
+          <w:ilvl w:val="0"/>
+          <w:numId w:val="17"/>
+        </w:numPr>
+        <w:rPr>
+          <w:lang w:val="en-GB"/>
+        </w:rPr>
+      </w:pPr>
+      <w:r>
+        <w:rPr>
+          <w:lang w:val="en-GB"/>
+        </w:rPr>
+        <w:t xml:space="preserve">In the graphics menu bar </w:t>
+      </w:r>
+      <w:r>
+        <w:rPr>
+          <w:lang w:val="en-GB"/>
+        </w:rPr>
+        <w:t xml:space="preserve">a user </w:t>
+      </w:r>
+      <w:r>
+        <w:rPr>
+          <w:lang w:val="en-GB"/>
+        </w:rPr>
+        <w:t>clicks “Export to image” (name subject to change.)</w:t>
+      </w:r>
+    </w:p>
+    <w:p>
+      <w:pPr>
+        <w:pStyle w:val="ListParagraph"/>
+        <w:numPr>
+          <w:ilvl w:val="0"/>
+          <w:numId w:val="17"/>
+        </w:numPr>
+        <w:rPr>
+          <w:lang w:val="en-GB"/>
+        </w:rPr>
+      </w:pPr>
+      <w:r>
+        <w:rPr>
+          <w:lang w:val="en-GB"/>
+        </w:rPr>
+        <w:t>The Export to Image Frame is shown for the shown architecture. It should show the documents folder.</w:t>
+      </w:r>
+    </w:p>
+    <w:p>
+      <w:pPr>
+        <w:pStyle w:val="ListParagraph"/>
+        <w:numPr>
+          <w:ilvl w:val="0"/>
+          <w:numId w:val="17"/>
+        </w:numPr>
+        <w:rPr>
+          <w:lang w:val="en-GB"/>
+        </w:rPr>
+      </w:pPr>
       <w:r>
         <w:rPr>
           <w:noProof/>
           <w:lang w:eastAsia="nl-NL"/>
         </w:rPr>
-        <w:pict>
-          <v:shape id="Text Box 8" o:spid="_x0000_s1040" type="#_x0000_t202" style="position:absolute;left:0;text-align:left;margin-left:416.25pt;margin-top:75pt;width:273.55pt;height:21pt;z-index:251668480;visibility:visible;mso-position-horizontal-relative:text;mso-position-vertical-relative:text" o:gfxdata="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" stroked="f">
-            <v:textbox style="mso-next-textbox:#Text Box 8;mso-fit-shape-to-text:t" inset="0,0,0,0">
-              <w:txbxContent>
-                <w:p>
-                  <w:pPr>
-                    <w:pStyle w:val="Caption"/>
-                    <w:rPr>
-                      <w:noProof/>
-                    </w:rPr>
-                  </w:pPr>
-                  <w:r>
-                    <w:t>Figure</w:t>
-                  </w:r>
-                  <w:fldSimple w:instr=" SEQ Figure \* ARABIC ">
-                    <w:r>
-                      <w:rPr>
-                        <w:noProof/>
-                      </w:rPr>
-                      <w:t>8</w:t>
-                    </w:r>
-                  </w:fldSimple>
-                  <w:r>
-                    <w:t xml:space="preserve"> Action 2</w:t>
-                  </w:r>
-                </w:p>
-              </w:txbxContent>
-            </v:textbox>
-            <w10:wrap type="square"/>
-          </v:shape>
-        </w:pict>
-      </w:r>
-      <w:bookmarkEnd w:id="91"/>
-      <w:bookmarkEnd w:id="92"/>
-    </w:p>
-    <w:p>
-      <w:pPr>
-        <w:pStyle w:val="Heading2"/>
-        <w:rPr>
-          <w:lang w:val="en-GB"/>
-        </w:rPr>
-      </w:pPr>
-      <w:bookmarkStart w:id="93" w:name="_Toc364278856"/>
-      <w:bookmarkStart w:id="94" w:name="_Toc364281040"/>
-      <w:r>
-        <w:rPr>
-          <w:noProof/>
-          <w:lang w:eastAsia="nl-NL"/>
-        </w:rPr>
-        <w:lastRenderedPageBreak/>
         <w:drawing>
-          <wp:anchor distT="0" distB="0" distL="114300" distR="114300" simplePos="0" relativeHeight="251666432" behindDoc="0" locked="0" layoutInCell="1" allowOverlap="1" wp14:anchorId="190646C1" wp14:editId="20D523EB">
+          <wp:anchor distT="0" distB="0" distL="114300" distR="114300" simplePos="0" relativeHeight="251694080" behindDoc="0" locked="0" layoutInCell="1" allowOverlap="1" wp14:anchorId="678602B9" wp14:editId="1B234E79">
             <wp:simplePos x="0" y="0"/>
             <wp:positionH relativeFrom="column">
-              <wp:posOffset>5283200</wp:posOffset>
+              <wp:posOffset>5592445</wp:posOffset>
             </wp:positionH>
             <wp:positionV relativeFrom="paragraph">
-              <wp:posOffset>91440</wp:posOffset>
+              <wp:posOffset>408305</wp:posOffset>
             </wp:positionV>
-            <wp:extent cx="3495040" cy="2423795"/>
+            <wp:extent cx="3345180" cy="2374265"/>
             <wp:effectExtent l="0" t="0" r="0" b="0"/>
             <wp:wrapSquare wrapText="bothSides"/>
-            <wp:docPr id="33" name="Afbeelding 7" descr="C:\Users\Guido\Intraserve\Dropbox\Thema Opdracht specialisatie\Results\Construction I\Test Screenshots\Zoomed.png"/>
+            <wp:docPr id="38" name="Picture 38"/>
             <wp:cNvGraphicFramePr>
               <a:graphicFrameLocks xmlns:a="http://schemas.openxmlformats.org/drawingml/2006/main" noChangeAspect="1"/>
             </wp:cNvGraphicFramePr>
@@ -26210,182 +26425,49 @@
               <a:graphicData uri="http://schemas.openxmlformats.org/drawingml/2006/picture">
                 <pic:pic xmlns:pic="http://schemas.openxmlformats.org/drawingml/2006/picture">
                   <pic:nvPicPr>
-                    <pic:cNvPr id="0" name="Picture 2" descr="C:\Users\Guido\Intraserve\Dropbox\Thema Opdracht specialisatie\Results\Construction I\Test Screenshots\Zoomed.png"/>
-                    <pic:cNvPicPr>
-                      <a:picLocks noChangeAspect="1" noChangeArrowheads="1"/>
-                    </pic:cNvPicPr>
+                    <pic:cNvPr id="0" name=""/>
+                    <pic:cNvPicPr/>
                   </pic:nvPicPr>
                   <pic:blipFill>
-                    <a:blip r:embed="rId34" cstate="print">
+                    <a:blip r:embed="rId36">
                       <a:extLst>
                         <a:ext uri="{28A0092B-C50C-407E-A947-70E740481C1C}">
                           <a14:useLocalDpi xmlns:a14="http://schemas.microsoft.com/office/drawing/2010/main" val="0"/>
                         </a:ext>
                       </a:extLst>
                     </a:blip>
-                    <a:srcRect/>
                     <a:stretch>
                       <a:fillRect/>
                     </a:stretch>
                   </pic:blipFill>
-                  <pic:spPr bwMode="auto">
+                  <pic:spPr>
                     <a:xfrm>
                       <a:off x="0" y="0"/>
-                      <a:ext cx="3495040" cy="2423795"/>
+                      <a:ext cx="3345180" cy="2374265"/>
                     </a:xfrm>
                     <a:prstGeom prst="rect">
                       <a:avLst/>
                     </a:prstGeom>
-                    <a:noFill/>
-                    <a:ln>
-                      <a:noFill/>
-                    </a:ln>
                   </pic:spPr>
                 </pic:pic>
               </a:graphicData>
             </a:graphic>
+            <wp14:sizeRelH relativeFrom="page">
+              <wp14:pctWidth>0</wp14:pctWidth>
+            </wp14:sizeRelH>
+            <wp14:sizeRelV relativeFrom="page">
+              <wp14:pctHeight>0</wp14:pctHeight>
+            </wp14:sizeRelV>
           </wp:anchor>
         </w:drawing>
       </w:r>
       <w:r>
-        <w:t>Export</w:t>
-      </w:r>
-      <w:r>
-        <w:rPr>
-          <w:lang w:val="en-GB"/>
-        </w:rPr>
-        <w:t xml:space="preserve"> to image</w:t>
-      </w:r>
-      <w:bookmarkEnd w:id="93"/>
-      <w:bookmarkEnd w:id="94"/>
-    </w:p>
-    <w:p>
-      <w:pPr>
-        <w:rPr>
-          <w:lang w:val="en-GB"/>
-        </w:rPr>
-      </w:pPr>
-      <w:r>
-        <w:rPr>
-          <w:u w:val="single"/>
-          <w:lang w:val="en-GB"/>
-        </w:rPr>
-        <w:t>Precondition:</w:t>
-      </w:r>
-      <w:r>
-        <w:rPr>
-          <w:lang w:val="en-GB"/>
-        </w:rPr>
-        <w:t xml:space="preserve"> </w:t>
-      </w:r>
-      <w:r>
-        <w:rPr>
-          <w:lang w:val="en-GB"/>
-        </w:rPr>
-        <w:t xml:space="preserve">A user </w:t>
-      </w:r>
-      <w:r>
-        <w:rPr>
-          <w:lang w:val="en-GB"/>
-        </w:rPr>
-        <w:t xml:space="preserve">has analysed or defined an architecture through </w:t>
-      </w:r>
-      <w:proofErr w:type="gramStart"/>
-      <w:r>
-        <w:rPr>
-          <w:lang w:val="en-GB"/>
-        </w:rPr>
-        <w:t>the analyse</w:t>
-      </w:r>
-      <w:proofErr w:type="gramEnd"/>
-      <w:r>
-        <w:rPr>
-          <w:lang w:val="en-GB"/>
-        </w:rPr>
-        <w:t xml:space="preserve"> or define User Interface and the analyse or define service, and has opened the Analysed or Defined Architecture Graphics.</w:t>
-      </w:r>
-    </w:p>
-    <w:p>
-      <w:pPr>
-        <w:rPr>
-          <w:u w:val="single"/>
-          <w:lang w:val="en-GB"/>
-        </w:rPr>
-      </w:pPr>
-      <w:r>
-        <w:rPr>
-          <w:u w:val="single"/>
-          <w:lang w:val="en-GB"/>
-        </w:rPr>
-        <w:t>Actions</w:t>
-      </w:r>
-    </w:p>
-    <w:p>
-      <w:pPr>
-        <w:pStyle w:val="ListParagraph"/>
-        <w:numPr>
-          <w:ilvl w:val="0"/>
-          <w:numId w:val="17"/>
-        </w:numPr>
-        <w:rPr>
-          <w:lang w:val="en-GB"/>
-        </w:rPr>
-      </w:pPr>
-      <w:r>
-        <w:rPr>
-          <w:lang w:val="en-GB"/>
-        </w:rPr>
-        <w:t xml:space="preserve">In the graphics menu bar </w:t>
-      </w:r>
-      <w:r>
-        <w:rPr>
-          <w:lang w:val="en-GB"/>
-        </w:rPr>
-        <w:t xml:space="preserve">a user </w:t>
-      </w:r>
-      <w:r>
-        <w:rPr>
-          <w:lang w:val="en-GB"/>
-        </w:rPr>
-        <w:t>clicks “Export to image” (name subject to change.)</w:t>
-      </w:r>
-    </w:p>
-    <w:p>
-      <w:pPr>
-        <w:pStyle w:val="ListParagraph"/>
-        <w:numPr>
-          <w:ilvl w:val="0"/>
-          <w:numId w:val="17"/>
-        </w:numPr>
-        <w:rPr>
-          <w:lang w:val="en-GB"/>
-        </w:rPr>
-      </w:pPr>
-      <w:r>
-        <w:rPr>
-          <w:lang w:val="en-GB"/>
-        </w:rPr>
-        <w:t>The Export to Image Frame is shown for the shown architecture. It should show the documents folder.</w:t>
-      </w:r>
-    </w:p>
-    <w:p>
-      <w:pPr>
-        <w:pStyle w:val="ListParagraph"/>
-        <w:numPr>
-          <w:ilvl w:val="0"/>
-          <w:numId w:val="17"/>
-        </w:numPr>
-        <w:rPr>
-          <w:lang w:val="en-GB"/>
-        </w:rPr>
-      </w:pPr>
-      <w:r>
         <w:rPr>
           <w:noProof/>
           <w:lang w:eastAsia="nl-NL"/>
         </w:rPr>
         <w:pict>
-          <v:shape id="Text Box 5" o:spid="_x0000_s1037" type="#_x0000_t202" style="position:absolute;left:0;text-align:left;margin-left:416.25pt;margin-top:32.5pt;width:300.8pt;height:21pt;z-index:251664384;visibility:visible" o:gfxdata="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" stroked="f">
+          <v:shape id="Text Box 5" o:spid="_x0000_s1037" type="#_x0000_t202" style="position:absolute;left:0;text-align:left;margin-left:459.45pt;margin-top:19.55pt;width:300.8pt;height:21pt;z-index:251664384;visibility:visible;mso-position-horizontal-relative:text;mso-position-vertical-relative:text" o:gfxdata="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" stroked="f">
             <v:textbox style="mso-fit-shape-to-text:t" inset="0,0,0,0">
               <w:txbxContent>
                 <w:p>
@@ -26454,6 +26536,8 @@
         </w:rPr>
         <w:t>].</w:t>
       </w:r>
+      <w:bookmarkStart w:id="92" w:name="_GoBack"/>
+      <w:bookmarkEnd w:id="92"/>
     </w:p>
     <w:p>
       <w:pPr>
@@ -26468,68 +26552,6 @@
           <w:lang w:val="en-GB"/>
         </w:rPr>
       </w:pPr>
-      <w:r>
-        <w:rPr>
-          <w:noProof/>
-          <w:lang w:eastAsia="nl-NL"/>
-        </w:rPr>
-        <w:drawing>
-          <wp:anchor distT="0" distB="0" distL="114300" distR="114300" simplePos="0" relativeHeight="251677696" behindDoc="0" locked="0" layoutInCell="1" allowOverlap="1" wp14:anchorId="67A70168" wp14:editId="0CEDD085">
-            <wp:simplePos x="0" y="0"/>
-            <wp:positionH relativeFrom="margin">
-              <wp:posOffset>5377180</wp:posOffset>
-            </wp:positionH>
-            <wp:positionV relativeFrom="margin">
-              <wp:posOffset>2912110</wp:posOffset>
-            </wp:positionV>
-            <wp:extent cx="3504565" cy="2458085"/>
-            <wp:effectExtent l="19050" t="0" r="635" b="0"/>
-            <wp:wrapSquare wrapText="bothSides"/>
-            <wp:docPr id="34" name="Afbeelding 8" descr="C:\Users\Guido\Intraserve\Dropbox\Thema Opdracht specialisatie\Results\Construction I\Test Screenshots\Export to image.png"/>
-            <wp:cNvGraphicFramePr>
-              <a:graphicFrameLocks xmlns:a="http://schemas.openxmlformats.org/drawingml/2006/main" noChangeAspect="1"/>
-            </wp:cNvGraphicFramePr>
-            <a:graphic xmlns:a="http://schemas.openxmlformats.org/drawingml/2006/main">
-              <a:graphicData uri="http://schemas.openxmlformats.org/drawingml/2006/picture">
-                <pic:pic xmlns:pic="http://schemas.openxmlformats.org/drawingml/2006/picture">
-                  <pic:nvPicPr>
-                    <pic:cNvPr id="0" name="Picture 3" descr="C:\Users\Guido\Intraserve\Dropbox\Thema Opdracht specialisatie\Results\Construction I\Test Screenshots\Export to image.png"/>
-                    <pic:cNvPicPr>
-                      <a:picLocks noChangeAspect="1" noChangeArrowheads="1"/>
-                    </pic:cNvPicPr>
-                  </pic:nvPicPr>
-                  <pic:blipFill>
-                    <a:blip r:embed="rId35" cstate="print">
-                      <a:extLst>
-                        <a:ext uri="{28A0092B-C50C-407E-A947-70E740481C1C}">
-                          <a14:useLocalDpi xmlns:a14="http://schemas.microsoft.com/office/drawing/2010/main" val="0"/>
-                        </a:ext>
-                      </a:extLst>
-                    </a:blip>
-                    <a:srcRect/>
-                    <a:stretch>
-                      <a:fillRect/>
-                    </a:stretch>
-                  </pic:blipFill>
-                  <pic:spPr bwMode="auto">
-                    <a:xfrm>
-                      <a:off x="0" y="0"/>
-                      <a:ext cx="3504565" cy="2458085"/>
-                    </a:xfrm>
-                    <a:prstGeom prst="rect">
-                      <a:avLst/>
-                    </a:prstGeom>
-                    <a:noFill/>
-                    <a:ln>
-                      <a:noFill/>
-                    </a:ln>
-                  </pic:spPr>
-                </pic:pic>
-              </a:graphicData>
-            </a:graphic>
-          </wp:anchor>
-        </w:drawing>
-      </w:r>
     </w:p>
     <w:tbl>
       <w:tblPr>
@@ -26704,15 +26726,15 @@
           <w:docGrid w:linePitch="360"/>
         </w:sectPr>
       </w:pPr>
-      <w:bookmarkStart w:id="95" w:name="_Toc364278857"/>
-      <w:bookmarkStart w:id="96" w:name="_Toc364281041"/>
+      <w:bookmarkStart w:id="93" w:name="_Toc364278857"/>
+      <w:bookmarkStart w:id="94" w:name="_Toc364281041"/>
       <w:r>
         <w:rPr>
           <w:noProof/>
           <w:lang w:eastAsia="nl-NL"/>
         </w:rPr>
         <w:pict>
-          <v:shape id="Text Box 6" o:spid="_x0000_s1038" type="#_x0000_t202" style="position:absolute;left:0;text-align:left;margin-left:416.25pt;margin-top:108.2pt;width:273.55pt;height:21pt;z-index:251665408;visibility:visible;mso-position-horizontal-relative:text;mso-position-vertical-relative:text" o:gfxdata="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" stroked="f">
+          <v:shape id="Text Box 6" o:spid="_x0000_s1038" type="#_x0000_t202" style="position:absolute;left:0;text-align:left;margin-left:440.25pt;margin-top:58.1pt;width:273.55pt;height:21pt;z-index:251665408;visibility:visible;mso-position-horizontal-relative:text;mso-position-vertical-relative:text" o:gfxdata="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" stroked="f">
             <v:textbox style="mso-fit-shape-to-text:t" inset="0,0,0,0">
               <w:txbxContent>
                 <w:p>
@@ -26743,392 +26765,392 @@
           </v:shape>
         </w:pict>
       </w:r>
+      <w:bookmarkEnd w:id="93"/>
+      <w:bookmarkEnd w:id="94"/>
+    </w:p>
+    <w:p>
+      <w:pPr>
+        <w:pStyle w:val="Heading1"/>
+        <w:rPr>
+          <w:lang w:val="en-GB"/>
+        </w:rPr>
+      </w:pPr>
+      <w:bookmarkStart w:id="95" w:name="_Toc364278858"/>
+      <w:bookmarkStart w:id="96" w:name="_Toc364281042"/>
+      <w:r>
+        <w:lastRenderedPageBreak/>
+        <w:t>White</w:t>
+      </w:r>
+      <w:r>
+        <w:rPr>
+          <w:lang w:val="en-GB"/>
+        </w:rPr>
+        <w:t xml:space="preserve"> Box Tests</w:t>
+      </w:r>
       <w:bookmarkEnd w:id="95"/>
       <w:bookmarkEnd w:id="96"/>
     </w:p>
     <w:p>
       <w:pPr>
-        <w:pStyle w:val="Heading1"/>
-        <w:rPr>
-          <w:lang w:val="en-GB"/>
-        </w:rPr>
-      </w:pPr>
-      <w:bookmarkStart w:id="97" w:name="_Toc364278858"/>
-      <w:bookmarkStart w:id="98" w:name="_Toc364281042"/>
-      <w:r>
+        <w:rPr>
+          <w:lang w:val="en-GB" w:eastAsia="ja-JP"/>
+        </w:rPr>
+      </w:pPr>
+      <w:r>
+        <w:rPr>
+          <w:rFonts w:hint="eastAsia"/>
+          <w:lang w:val="en-GB" w:eastAsia="ja-JP"/>
+        </w:rPr>
+        <w:t xml:space="preserve">In the HUSACCT project itself several JUnit tests are included. Much of the Graphics Service cannot be tested however, as it is all part of the </w:t>
+      </w:r>
+      <w:proofErr w:type="spellStart"/>
+      <w:r>
+        <w:rPr>
+          <w:rFonts w:hint="eastAsia"/>
+          <w:lang w:val="en-GB" w:eastAsia="ja-JP"/>
+        </w:rPr>
+        <w:t>JHotDraw</w:t>
+      </w:r>
+      <w:proofErr w:type="spellEnd"/>
+      <w:r>
+        <w:rPr>
+          <w:rFonts w:hint="eastAsia"/>
+          <w:lang w:val="en-GB" w:eastAsia="ja-JP"/>
+        </w:rPr>
+        <w:t xml:space="preserve"> library which can only be tested manually.</w:t>
+      </w:r>
+    </w:p>
+    <w:p>
+      <w:pPr>
+        <w:rPr>
+          <w:lang w:val="en-GB" w:eastAsia="ja-JP"/>
+        </w:rPr>
+      </w:pPr>
+    </w:p>
+    <w:p>
+      <w:pPr>
+        <w:rPr>
+          <w:lang w:val="en-US" w:eastAsia="ja-JP"/>
+        </w:rPr>
+      </w:pPr>
+      <w:r>
+        <w:rPr>
+          <w:lang w:val="en-US" w:eastAsia="ja-JP"/>
+        </w:rPr>
+        <w:br w:type="page"/>
+      </w:r>
+    </w:p>
+    <w:p>
+      <w:pPr>
+        <w:pStyle w:val="Heading2"/>
+        <w:rPr>
+          <w:lang w:eastAsia="ja-JP"/>
+        </w:rPr>
+      </w:pPr>
+      <w:bookmarkStart w:id="97" w:name="_Toc364278859"/>
+      <w:bookmarkStart w:id="98" w:name="_Toc364281043"/>
+      <w:r>
+        <w:rPr>
+          <w:rFonts w:hint="eastAsia"/>
+        </w:rPr>
         <w:lastRenderedPageBreak/>
-        <w:t>White</w:t>
-      </w:r>
-      <w:r>
-        <w:rPr>
-          <w:lang w:val="en-GB"/>
-        </w:rPr>
-        <w:t xml:space="preserve"> Box Tests</w:t>
+        <w:t>Improvements</w:t>
       </w:r>
       <w:bookmarkEnd w:id="97"/>
       <w:bookmarkEnd w:id="98"/>
     </w:p>
     <w:p>
       <w:pPr>
-        <w:rPr>
-          <w:lang w:val="en-GB" w:eastAsia="ja-JP"/>
-        </w:rPr>
-      </w:pPr>
-      <w:r>
-        <w:rPr>
-          <w:rFonts w:hint="eastAsia"/>
-          <w:lang w:val="en-GB" w:eastAsia="ja-JP"/>
-        </w:rPr>
-        <w:t xml:space="preserve">In the HUSACCT project itself several JUnit tests are included. Much of the Graphics Service cannot be tested however, as it is all part of the </w:t>
-      </w:r>
-      <w:proofErr w:type="spellStart"/>
-      <w:r>
-        <w:rPr>
-          <w:rFonts w:hint="eastAsia"/>
-          <w:lang w:val="en-GB" w:eastAsia="ja-JP"/>
-        </w:rPr>
-        <w:t>JHotDraw</w:t>
-      </w:r>
-      <w:proofErr w:type="spellEnd"/>
-      <w:r>
-        <w:rPr>
-          <w:rFonts w:hint="eastAsia"/>
-          <w:lang w:val="en-GB" w:eastAsia="ja-JP"/>
-        </w:rPr>
-        <w:t xml:space="preserve"> library which can only be tested manually.</w:t>
-      </w:r>
-    </w:p>
-    <w:p>
-      <w:pPr>
-        <w:rPr>
-          <w:lang w:val="en-GB" w:eastAsia="ja-JP"/>
-        </w:rPr>
-      </w:pPr>
-    </w:p>
-    <w:p>
-      <w:pPr>
-        <w:rPr>
-          <w:lang w:val="en-US" w:eastAsia="ja-JP"/>
-        </w:rPr>
-      </w:pPr>
-      <w:r>
-        <w:rPr>
-          <w:lang w:val="en-US" w:eastAsia="ja-JP"/>
-        </w:rPr>
-        <w:br w:type="page"/>
-      </w:r>
-    </w:p>
-    <w:p>
-      <w:pPr>
-        <w:pStyle w:val="Heading2"/>
-        <w:rPr>
-          <w:lang w:eastAsia="ja-JP"/>
-        </w:rPr>
-      </w:pPr>
-      <w:bookmarkStart w:id="99" w:name="_Toc364278859"/>
-      <w:bookmarkStart w:id="100" w:name="_Toc364281043"/>
-      <w:r>
-        <w:rPr>
-          <w:rFonts w:hint="eastAsia"/>
-        </w:rPr>
-        <w:lastRenderedPageBreak/>
-        <w:t>Improvements</w:t>
+        <w:pStyle w:val="Heading3"/>
+      </w:pPr>
+      <w:bookmarkStart w:id="99" w:name="_Toc364278860"/>
+      <w:bookmarkStart w:id="100" w:name="_Toc364281044"/>
+      <w:r>
+        <w:t>Presentation</w:t>
       </w:r>
       <w:bookmarkEnd w:id="99"/>
       <w:bookmarkEnd w:id="100"/>
     </w:p>
     <w:p>
       <w:pPr>
+        <w:pStyle w:val="NoSpacing"/>
+        <w:rPr>
+          <w:lang w:eastAsia="ja-JP"/>
+        </w:rPr>
+      </w:pPr>
+    </w:p>
+    <w:p>
+      <w:pPr>
+        <w:pStyle w:val="NoSpacing"/>
+        <w:rPr>
+          <w:lang w:val="en-US"/>
+        </w:rPr>
+      </w:pPr>
+      <w:proofErr w:type="spellStart"/>
+      <w:r>
+        <w:rPr>
+          <w:b/>
+          <w:lang w:val="en-US"/>
+        </w:rPr>
+        <w:t>ParentFigure</w:t>
+      </w:r>
+      <w:proofErr w:type="spellEnd"/>
+    </w:p>
+    <w:p>
+      <w:pPr>
+        <w:pStyle w:val="NoSpacing"/>
+        <w:rPr>
+          <w:lang w:val="en-US"/>
+        </w:rPr>
+      </w:pPr>
+    </w:p>
+    <w:p>
+      <w:pPr>
+        <w:pStyle w:val="NoSpacing"/>
+        <w:rPr>
+          <w:lang w:val="en-US"/>
+        </w:rPr>
+      </w:pPr>
+      <w:r>
+        <w:rPr>
+          <w:lang w:val="en-US"/>
+        </w:rPr>
+        <w:t xml:space="preserve">The </w:t>
+      </w:r>
+      <w:proofErr w:type="spellStart"/>
+      <w:r>
+        <w:rPr>
+          <w:i/>
+          <w:lang w:val="en-US"/>
+        </w:rPr>
+        <w:t>ParentFigure</w:t>
+      </w:r>
+      <w:proofErr w:type="spellEnd"/>
+      <w:r>
+        <w:rPr>
+          <w:lang w:val="en-US"/>
+        </w:rPr>
+        <w:t xml:space="preserve"> object is a container that can container other Figures and automatically sorts them. Because of the way </w:t>
+      </w:r>
+      <w:proofErr w:type="spellStart"/>
+      <w:r>
+        <w:rPr>
+          <w:i/>
+          <w:lang w:val="en-US"/>
+        </w:rPr>
+        <w:t>JHotDraw</w:t>
+      </w:r>
+      <w:proofErr w:type="spellEnd"/>
+      <w:r>
+        <w:rPr>
+          <w:lang w:val="en-US"/>
+        </w:rPr>
+        <w:t xml:space="preserve"> is implemented adding Figures to just this container doesn’t work / makes it impossible to select the child figures. To circumvent this</w:t>
+      </w:r>
+      <w:r>
+        <w:rPr>
+          <w:rFonts w:hint="eastAsia"/>
+          <w:lang w:val="en-US" w:eastAsia="ja-JP"/>
+        </w:rPr>
+        <w:t>,</w:t>
+      </w:r>
+      <w:r>
+        <w:rPr>
+          <w:lang w:val="en-US"/>
+        </w:rPr>
+        <w:t xml:space="preserve"> the figures contained within this parent container are added to both the drawing and the </w:t>
+      </w:r>
+      <w:proofErr w:type="spellStart"/>
+      <w:r>
+        <w:rPr>
+          <w:i/>
+          <w:lang w:val="en-US"/>
+        </w:rPr>
+        <w:t>ParentFigure</w:t>
+      </w:r>
+      <w:proofErr w:type="spellEnd"/>
+      <w:r>
+        <w:rPr>
+          <w:lang w:val="en-US"/>
+        </w:rPr>
+        <w:t xml:space="preserve">. This should be corrected: Adding to the </w:t>
+      </w:r>
+      <w:proofErr w:type="spellStart"/>
+      <w:r>
+        <w:rPr>
+          <w:i/>
+          <w:lang w:val="en-US"/>
+        </w:rPr>
+        <w:t>ParentFigure</w:t>
+      </w:r>
+      <w:proofErr w:type="spellEnd"/>
+      <w:r>
+        <w:rPr>
+          <w:lang w:val="en-US"/>
+        </w:rPr>
+        <w:t xml:space="preserve"> will automatically properly render the child figures.</w:t>
+      </w:r>
+    </w:p>
+    <w:p>
+      <w:pPr>
+        <w:pStyle w:val="NoSpacing"/>
+        <w:rPr>
+          <w:lang w:val="en-US"/>
+        </w:rPr>
+      </w:pPr>
+    </w:p>
+    <w:p>
+      <w:pPr>
+        <w:pStyle w:val="NoSpacing"/>
+        <w:rPr>
+          <w:b/>
+          <w:lang w:val="en-US"/>
+        </w:rPr>
+      </w:pPr>
+      <w:r>
+        <w:rPr>
+          <w:b/>
+          <w:lang w:val="en-US"/>
+        </w:rPr>
+        <w:t>Drawing contains user interface interaction</w:t>
+      </w:r>
+    </w:p>
+    <w:p>
+      <w:pPr>
+        <w:pStyle w:val="NoSpacing"/>
+        <w:rPr>
+          <w:b/>
+          <w:lang w:val="en-US"/>
+        </w:rPr>
+      </w:pPr>
+    </w:p>
+    <w:p>
+      <w:pPr>
+        <w:pStyle w:val="NoSpacing"/>
+        <w:rPr>
+          <w:lang w:val="en-US"/>
+        </w:rPr>
+      </w:pPr>
+      <w:r>
+        <w:rPr>
+          <w:lang w:val="en-US"/>
+        </w:rPr>
+        <w:t xml:space="preserve">The </w:t>
+      </w:r>
+      <w:r>
+        <w:rPr>
+          <w:i/>
+          <w:lang w:val="en-US"/>
+        </w:rPr>
+        <w:t>Drawing</w:t>
+      </w:r>
+      <w:r>
+        <w:rPr>
+          <w:lang w:val="en-US"/>
+        </w:rPr>
+        <w:t xml:space="preserve"> class </w:t>
+      </w:r>
+      <w:r>
+        <w:rPr>
+          <w:lang w:val="en-US"/>
+        </w:rPr>
+        <w:t xml:space="preserve">contains code to save the contents of the drawing to disk. </w:t>
+      </w:r>
+      <w:r>
+        <w:rPr>
+          <w:lang w:val="en-US"/>
+        </w:rPr>
+        <w:t>This is user interface code</w:t>
+      </w:r>
+      <w:r>
+        <w:rPr>
+          <w:rFonts w:hint="eastAsia"/>
+          <w:lang w:val="en-US" w:eastAsia="ja-JP"/>
+        </w:rPr>
+        <w:t xml:space="preserve"> </w:t>
+      </w:r>
+      <w:r>
+        <w:rPr>
+          <w:lang w:val="en-US"/>
+        </w:rPr>
+        <w:t>does not belong in the Drawing. This code should ideally be moved to one of the Controller classes during the next re-factor iteration.</w:t>
+      </w:r>
+    </w:p>
+    <w:p>
+      <w:pPr>
+        <w:pStyle w:val="NoSpacing"/>
+        <w:rPr>
+          <w:lang w:val="en-US"/>
+        </w:rPr>
+      </w:pPr>
+    </w:p>
+    <w:p>
+      <w:pPr>
+        <w:pStyle w:val="NoSpacing"/>
+        <w:rPr>
+          <w:b/>
+          <w:lang w:val="en-US"/>
+        </w:rPr>
+      </w:pPr>
+      <w:r>
+        <w:rPr>
+          <w:b/>
+          <w:lang w:val="en-US"/>
+        </w:rPr>
+        <w:t>Decorators</w:t>
+      </w:r>
+    </w:p>
+    <w:p>
+      <w:pPr>
+        <w:pStyle w:val="NoSpacing"/>
+        <w:rPr>
+          <w:b/>
+          <w:lang w:val="en-US"/>
+        </w:rPr>
+      </w:pPr>
+    </w:p>
+    <w:p>
+      <w:pPr>
+        <w:pStyle w:val="NoSpacing"/>
+        <w:rPr>
+          <w:lang w:val="en-US"/>
+        </w:rPr>
+      </w:pPr>
+      <w:r>
+        <w:rPr>
+          <w:lang w:val="en-US"/>
+        </w:rPr>
+        <w:t xml:space="preserve">The HUSACCT currently uses decorators to apply specific styles to the rendered figures. </w:t>
+      </w:r>
+      <w:proofErr w:type="gramStart"/>
+      <w:r>
+        <w:rPr>
+          <w:lang w:val="en-US"/>
+        </w:rPr>
+        <w:t>However, due to constant refactoring the decorators have been in a semi-used state.</w:t>
+      </w:r>
+      <w:proofErr w:type="gramEnd"/>
+      <w:r>
+        <w:rPr>
+          <w:lang w:val="en-US"/>
+        </w:rPr>
+        <w:t xml:space="preserve"> A decision has to be made to either fully remove the decorators and come up with a more stable solution or the decorator pattern should be properly re-implemented.</w:t>
+      </w:r>
+    </w:p>
+    <w:p>
+      <w:pPr>
         <w:pStyle w:val="Heading3"/>
-      </w:pPr>
-      <w:bookmarkStart w:id="101" w:name="_Toc364278860"/>
-      <w:bookmarkStart w:id="102" w:name="_Toc364281044"/>
-      <w:r>
-        <w:t>Presentation</w:t>
+        <w:rPr>
+          <w:lang w:eastAsia="ja-JP"/>
+        </w:rPr>
+      </w:pPr>
+      <w:bookmarkStart w:id="101" w:name="_Toc364278861"/>
+      <w:bookmarkStart w:id="102" w:name="_Toc364281045"/>
+      <w:r>
+        <w:t>Task</w:t>
       </w:r>
       <w:bookmarkEnd w:id="101"/>
       <w:bookmarkEnd w:id="102"/>
-    </w:p>
-    <w:p>
-      <w:pPr>
-        <w:pStyle w:val="NoSpacing"/>
-        <w:rPr>
-          <w:lang w:eastAsia="ja-JP"/>
-        </w:rPr>
-      </w:pPr>
-    </w:p>
-    <w:p>
-      <w:pPr>
-        <w:pStyle w:val="NoSpacing"/>
-        <w:rPr>
-          <w:lang w:val="en-US"/>
-        </w:rPr>
-      </w:pPr>
-      <w:proofErr w:type="spellStart"/>
-      <w:r>
-        <w:rPr>
-          <w:b/>
-          <w:lang w:val="en-US"/>
-        </w:rPr>
-        <w:t>ParentFigure</w:t>
-      </w:r>
-      <w:proofErr w:type="spellEnd"/>
-    </w:p>
-    <w:p>
-      <w:pPr>
-        <w:pStyle w:val="NoSpacing"/>
-        <w:rPr>
-          <w:lang w:val="en-US"/>
-        </w:rPr>
-      </w:pPr>
-    </w:p>
-    <w:p>
-      <w:pPr>
-        <w:pStyle w:val="NoSpacing"/>
-        <w:rPr>
-          <w:lang w:val="en-US"/>
-        </w:rPr>
-      </w:pPr>
-      <w:r>
-        <w:rPr>
-          <w:lang w:val="en-US"/>
-        </w:rPr>
-        <w:t xml:space="preserve">The </w:t>
-      </w:r>
-      <w:proofErr w:type="spellStart"/>
-      <w:r>
-        <w:rPr>
-          <w:i/>
-          <w:lang w:val="en-US"/>
-        </w:rPr>
-        <w:t>ParentFigure</w:t>
-      </w:r>
-      <w:proofErr w:type="spellEnd"/>
-      <w:r>
-        <w:rPr>
-          <w:lang w:val="en-US"/>
-        </w:rPr>
-        <w:t xml:space="preserve"> object is a container that can container other Figures and automatically sorts them. Because of the way </w:t>
-      </w:r>
-      <w:proofErr w:type="spellStart"/>
-      <w:r>
-        <w:rPr>
-          <w:i/>
-          <w:lang w:val="en-US"/>
-        </w:rPr>
-        <w:t>JHotDraw</w:t>
-      </w:r>
-      <w:proofErr w:type="spellEnd"/>
-      <w:r>
-        <w:rPr>
-          <w:lang w:val="en-US"/>
-        </w:rPr>
-        <w:t xml:space="preserve"> is implemented adding Figures to just this container doesn’t work / makes it impossible to select the child figures. To circumvent this</w:t>
-      </w:r>
-      <w:r>
-        <w:rPr>
-          <w:rFonts w:hint="eastAsia"/>
-          <w:lang w:val="en-US" w:eastAsia="ja-JP"/>
-        </w:rPr>
-        <w:t>,</w:t>
-      </w:r>
-      <w:r>
-        <w:rPr>
-          <w:lang w:val="en-US"/>
-        </w:rPr>
-        <w:t xml:space="preserve"> the figures contained within this parent container are added to both the drawing and the </w:t>
-      </w:r>
-      <w:proofErr w:type="spellStart"/>
-      <w:r>
-        <w:rPr>
-          <w:i/>
-          <w:lang w:val="en-US"/>
-        </w:rPr>
-        <w:t>ParentFigure</w:t>
-      </w:r>
-      <w:proofErr w:type="spellEnd"/>
-      <w:r>
-        <w:rPr>
-          <w:lang w:val="en-US"/>
-        </w:rPr>
-        <w:t xml:space="preserve">. This should be corrected: Adding to the </w:t>
-      </w:r>
-      <w:proofErr w:type="spellStart"/>
-      <w:r>
-        <w:rPr>
-          <w:i/>
-          <w:lang w:val="en-US"/>
-        </w:rPr>
-        <w:t>ParentFigure</w:t>
-      </w:r>
-      <w:proofErr w:type="spellEnd"/>
-      <w:r>
-        <w:rPr>
-          <w:lang w:val="en-US"/>
-        </w:rPr>
-        <w:t xml:space="preserve"> will automatically properly render the child figures.</w:t>
-      </w:r>
-    </w:p>
-    <w:p>
-      <w:pPr>
-        <w:pStyle w:val="NoSpacing"/>
-        <w:rPr>
-          <w:lang w:val="en-US"/>
-        </w:rPr>
-      </w:pPr>
-    </w:p>
-    <w:p>
-      <w:pPr>
-        <w:pStyle w:val="NoSpacing"/>
-        <w:rPr>
-          <w:b/>
-          <w:lang w:val="en-US"/>
-        </w:rPr>
-      </w:pPr>
-      <w:r>
-        <w:rPr>
-          <w:b/>
-          <w:lang w:val="en-US"/>
-        </w:rPr>
-        <w:t>Drawing contains user interface interaction</w:t>
-      </w:r>
-    </w:p>
-    <w:p>
-      <w:pPr>
-        <w:pStyle w:val="NoSpacing"/>
-        <w:rPr>
-          <w:b/>
-          <w:lang w:val="en-US"/>
-        </w:rPr>
-      </w:pPr>
-    </w:p>
-    <w:p>
-      <w:pPr>
-        <w:pStyle w:val="NoSpacing"/>
-        <w:rPr>
-          <w:lang w:val="en-US"/>
-        </w:rPr>
-      </w:pPr>
-      <w:r>
-        <w:rPr>
-          <w:lang w:val="en-US"/>
-        </w:rPr>
-        <w:t xml:space="preserve">The </w:t>
-      </w:r>
-      <w:r>
-        <w:rPr>
-          <w:i/>
-          <w:lang w:val="en-US"/>
-        </w:rPr>
-        <w:t>Drawing</w:t>
-      </w:r>
-      <w:r>
-        <w:rPr>
-          <w:lang w:val="en-US"/>
-        </w:rPr>
-        <w:t xml:space="preserve"> class </w:t>
-      </w:r>
-      <w:r>
-        <w:rPr>
-          <w:lang w:val="en-US"/>
-        </w:rPr>
-        <w:t xml:space="preserve">contains code to save the contents of the drawing to disk. </w:t>
-      </w:r>
-      <w:r>
-        <w:rPr>
-          <w:lang w:val="en-US"/>
-        </w:rPr>
-        <w:t>This is user interface code</w:t>
-      </w:r>
-      <w:r>
-        <w:rPr>
-          <w:rFonts w:hint="eastAsia"/>
-          <w:lang w:val="en-US" w:eastAsia="ja-JP"/>
-        </w:rPr>
-        <w:t xml:space="preserve"> </w:t>
-      </w:r>
-      <w:r>
-        <w:rPr>
-          <w:lang w:val="en-US"/>
-        </w:rPr>
-        <w:t>does not belong in the Drawing. This code should ideally be moved to one of the Controller classes during the next re-factor iteration.</w:t>
-      </w:r>
-    </w:p>
-    <w:p>
-      <w:pPr>
-        <w:pStyle w:val="NoSpacing"/>
-        <w:rPr>
-          <w:lang w:val="en-US"/>
-        </w:rPr>
-      </w:pPr>
-    </w:p>
-    <w:p>
-      <w:pPr>
-        <w:pStyle w:val="NoSpacing"/>
-        <w:rPr>
-          <w:b/>
-          <w:lang w:val="en-US"/>
-        </w:rPr>
-      </w:pPr>
-      <w:r>
-        <w:rPr>
-          <w:b/>
-          <w:lang w:val="en-US"/>
-        </w:rPr>
-        <w:t>Decorators</w:t>
-      </w:r>
-    </w:p>
-    <w:p>
-      <w:pPr>
-        <w:pStyle w:val="NoSpacing"/>
-        <w:rPr>
-          <w:b/>
-          <w:lang w:val="en-US"/>
-        </w:rPr>
-      </w:pPr>
-    </w:p>
-    <w:p>
-      <w:pPr>
-        <w:pStyle w:val="NoSpacing"/>
-        <w:rPr>
-          <w:lang w:val="en-US"/>
-        </w:rPr>
-      </w:pPr>
-      <w:r>
-        <w:rPr>
-          <w:lang w:val="en-US"/>
-        </w:rPr>
-        <w:t xml:space="preserve">The HUSACCT currently uses decorators to apply specific styles to the rendered figures. </w:t>
-      </w:r>
-      <w:proofErr w:type="gramStart"/>
-      <w:r>
-        <w:rPr>
-          <w:lang w:val="en-US"/>
-        </w:rPr>
-        <w:t>However, due to constant refactoring the decorators have been in a semi-used state.</w:t>
-      </w:r>
-      <w:proofErr w:type="gramEnd"/>
-      <w:r>
-        <w:rPr>
-          <w:lang w:val="en-US"/>
-        </w:rPr>
-        <w:t xml:space="preserve"> A decision has to be made to either fully remove the decorators and come up with a more stable solution or the decorator pattern should be properly re-implemented.</w:t>
-      </w:r>
-    </w:p>
-    <w:p>
-      <w:pPr>
-        <w:pStyle w:val="Heading3"/>
-        <w:rPr>
-          <w:lang w:eastAsia="ja-JP"/>
-        </w:rPr>
-      </w:pPr>
-      <w:bookmarkStart w:id="103" w:name="_Toc364278861"/>
-      <w:bookmarkStart w:id="104" w:name="_Toc364281045"/>
-      <w:r>
-        <w:t>Task</w:t>
-      </w:r>
-      <w:bookmarkEnd w:id="103"/>
-      <w:bookmarkEnd w:id="104"/>
     </w:p>
     <w:p>
       <w:pPr>
@@ -27678,8 +27700,8 @@
           <w:lang w:val="en-US"/>
         </w:rPr>
       </w:pPr>
-      <w:bookmarkStart w:id="105" w:name="_Toc364278862"/>
-      <w:bookmarkStart w:id="106" w:name="_Toc364281046"/>
+      <w:bookmarkStart w:id="103" w:name="_Toc364278862"/>
+      <w:bookmarkStart w:id="104" w:name="_Toc364281046"/>
       <w:r>
         <w:rPr>
           <w:lang w:val="en-US"/>
@@ -27696,43 +27718,43 @@
         </w:rPr>
         <w:t xml:space="preserve"> diagrams</w:t>
       </w:r>
+      <w:bookmarkEnd w:id="103"/>
+      <w:bookmarkEnd w:id="104"/>
+    </w:p>
+    <w:p>
+      <w:pPr>
+        <w:pStyle w:val="Heading2"/>
+        <w:rPr>
+          <w:lang w:val="en-US"/>
+        </w:rPr>
+      </w:pPr>
+      <w:bookmarkStart w:id="105" w:name="_Toc364278863"/>
+      <w:bookmarkStart w:id="106" w:name="_Toc364281047"/>
+      <w:bookmarkStart w:id="107" w:name="OLE_LINK1"/>
+      <w:bookmarkStart w:id="108" w:name="OLE_LINK2"/>
+      <w:r>
+        <w:rPr>
+          <w:lang w:val="en-US"/>
+        </w:rPr>
+        <w:t xml:space="preserve">View Analyzed </w:t>
+      </w:r>
+      <w:r>
+        <w:rPr>
+          <w:lang w:val="en-US"/>
+        </w:rPr>
+        <w:t>and</w:t>
+      </w:r>
+      <w:r>
+        <w:rPr>
+          <w:lang w:val="en-US"/>
+        </w:rPr>
+        <w:t xml:space="preserve"> Defined Architecture – Part 1</w:t>
+      </w:r>
       <w:bookmarkEnd w:id="105"/>
       <w:bookmarkEnd w:id="106"/>
     </w:p>
-    <w:p>
-      <w:pPr>
-        <w:pStyle w:val="Heading2"/>
-        <w:rPr>
-          <w:lang w:val="en-US"/>
-        </w:rPr>
-      </w:pPr>
-      <w:bookmarkStart w:id="107" w:name="_Toc364278863"/>
-      <w:bookmarkStart w:id="108" w:name="_Toc364281047"/>
-      <w:bookmarkStart w:id="109" w:name="OLE_LINK1"/>
-      <w:bookmarkStart w:id="110" w:name="OLE_LINK2"/>
-      <w:r>
-        <w:rPr>
-          <w:lang w:val="en-US"/>
-        </w:rPr>
-        <w:t xml:space="preserve">View Analyzed </w:t>
-      </w:r>
-      <w:r>
-        <w:rPr>
-          <w:lang w:val="en-US"/>
-        </w:rPr>
-        <w:t>and</w:t>
-      </w:r>
-      <w:r>
-        <w:rPr>
-          <w:lang w:val="en-US"/>
-        </w:rPr>
-        <w:t xml:space="preserve"> Defined Architecture – Part 1</w:t>
-      </w:r>
-      <w:bookmarkEnd w:id="107"/>
-      <w:bookmarkEnd w:id="108"/>
-    </w:p>
-    <w:bookmarkEnd w:id="109"/>
-    <w:bookmarkEnd w:id="110"/>
+    <w:bookmarkEnd w:id="107"/>
+    <w:bookmarkEnd w:id="108"/>
     <w:p>
       <w:r>
         <w:rPr>
@@ -27757,7 +27779,7 @@
                     </pic:cNvPicPr>
                   </pic:nvPicPr>
                   <pic:blipFill>
-                    <a:blip r:embed="rId36" cstate="print"/>
+                    <a:blip r:embed="rId37" cstate="print"/>
                     <a:srcRect/>
                     <a:stretch>
                       <a:fillRect/>
@@ -27808,8 +27830,8 @@
           <w:lang w:val="en-US"/>
         </w:rPr>
       </w:pPr>
-      <w:bookmarkStart w:id="111" w:name="_Toc364278864"/>
-      <w:bookmarkStart w:id="112" w:name="_Toc364281048"/>
+      <w:bookmarkStart w:id="109" w:name="_Toc364278864"/>
+      <w:bookmarkStart w:id="110" w:name="_Toc364281048"/>
       <w:r>
         <w:rPr>
           <w:lang w:val="en-US"/>
@@ -27829,8 +27851,8 @@
         </w:rPr>
         <w:t xml:space="preserve"> Architecture – Part 2 – Thread</w:t>
       </w:r>
-      <w:bookmarkEnd w:id="111"/>
-      <w:bookmarkEnd w:id="112"/>
+      <w:bookmarkEnd w:id="109"/>
+      <w:bookmarkEnd w:id="110"/>
     </w:p>
     <w:p>
       <w:r>
@@ -27856,7 +27878,7 @@
                     </pic:cNvPicPr>
                   </pic:nvPicPr>
                   <pic:blipFill>
-                    <a:blip r:embed="rId37" cstate="print"/>
+                    <a:blip r:embed="rId38" cstate="print"/>
                     <a:srcRect/>
                     <a:stretch>
                       <a:fillRect/>
@@ -27916,8 +27938,8 @@
       <w:pPr>
         <w:pStyle w:val="Heading2"/>
       </w:pPr>
-      <w:bookmarkStart w:id="113" w:name="_Toc364278865"/>
-      <w:bookmarkStart w:id="114" w:name="_Toc364281049"/>
+      <w:bookmarkStart w:id="111" w:name="_Toc364278865"/>
+      <w:bookmarkStart w:id="112" w:name="_Toc364281049"/>
       <w:r>
         <w:lastRenderedPageBreak/>
         <w:t xml:space="preserve">Zoom on </w:t>
@@ -27925,8 +27947,8 @@
       <w:r>
         <w:t>Architecture</w:t>
       </w:r>
-      <w:bookmarkEnd w:id="113"/>
-      <w:bookmarkEnd w:id="114"/>
+      <w:bookmarkEnd w:id="111"/>
+      <w:bookmarkEnd w:id="112"/>
     </w:p>
     <w:p>
       <w:r>
@@ -27952,7 +27974,7 @@
                     </pic:cNvPicPr>
                   </pic:nvPicPr>
                   <pic:blipFill>
-                    <a:blip r:embed="rId38" cstate="print"/>
+                    <a:blip r:embed="rId39" cstate="print"/>
                     <a:srcRect/>
                     <a:stretch>
                       <a:fillRect/>
@@ -27985,8 +28007,8 @@
       <w:pPr>
         <w:pStyle w:val="Heading2"/>
       </w:pPr>
-      <w:bookmarkStart w:id="115" w:name="_Toc364278866"/>
-      <w:bookmarkStart w:id="116" w:name="_Toc364281050"/>
+      <w:bookmarkStart w:id="113" w:name="_Toc364278866"/>
+      <w:bookmarkStart w:id="114" w:name="_Toc364281050"/>
       <w:r>
         <w:lastRenderedPageBreak/>
         <w:t xml:space="preserve">Show </w:t>
@@ -27994,11 +28016,11 @@
       <w:r>
         <w:t>Violations</w:t>
       </w:r>
-      <w:bookmarkEnd w:id="115"/>
-      <w:bookmarkEnd w:id="116"/>
-    </w:p>
-    <w:p>
-      <w:bookmarkStart w:id="117" w:name="_Toc364278867"/>
+      <w:bookmarkEnd w:id="113"/>
+      <w:bookmarkEnd w:id="114"/>
+    </w:p>
+    <w:p>
+      <w:bookmarkStart w:id="115" w:name="_Toc364278867"/>
       <w:r>
         <w:rPr>
           <w:noProof/>
@@ -28022,7 +28044,7 @@
                     </pic:cNvPicPr>
                   </pic:nvPicPr>
                   <pic:blipFill>
-                    <a:blip r:embed="rId39" cstate="print"/>
+                    <a:blip r:embed="rId40" cstate="print"/>
                     <a:srcRect/>
                     <a:stretch>
                       <a:fillRect/>
@@ -28050,7 +28072,7 @@
           </wp:inline>
         </w:drawing>
       </w:r>
-      <w:bookmarkEnd w:id="117"/>
+      <w:bookmarkEnd w:id="115"/>
     </w:p>
     <w:p>
       <w:pPr>
@@ -28074,14 +28096,14 @@
       <w:pPr>
         <w:pStyle w:val="Heading2"/>
       </w:pPr>
-      <w:bookmarkStart w:id="118" w:name="_Toc364278868"/>
-      <w:bookmarkStart w:id="119" w:name="_Toc364281051"/>
+      <w:bookmarkStart w:id="116" w:name="_Toc364278868"/>
+      <w:bookmarkStart w:id="117" w:name="_Toc364281051"/>
       <w:r>
         <w:lastRenderedPageBreak/>
         <w:t>Threading</w:t>
       </w:r>
-      <w:bookmarkEnd w:id="118"/>
-      <w:bookmarkEnd w:id="119"/>
+      <w:bookmarkEnd w:id="116"/>
+      <w:bookmarkEnd w:id="117"/>
     </w:p>
     <w:p>
       <w:r>
@@ -28107,7 +28129,7 @@
                     </pic:cNvPicPr>
                   </pic:nvPicPr>
                   <pic:blipFill>
-                    <a:blip r:embed="rId40" cstate="print"/>
+                    <a:blip r:embed="rId41" cstate="print"/>
                     <a:srcRect/>
                     <a:stretch>
                       <a:fillRect/>
@@ -28164,8 +28186,8 @@
           <w:lang w:val="en-US" w:eastAsia="ja-JP"/>
         </w:rPr>
       </w:pPr>
-      <w:bookmarkStart w:id="120" w:name="_Toc364278869"/>
-      <w:bookmarkStart w:id="121" w:name="_Toc364281052"/>
+      <w:bookmarkStart w:id="118" w:name="_Toc364278869"/>
+      <w:bookmarkStart w:id="119" w:name="_Toc364281052"/>
       <w:r>
         <w:rPr>
           <w:lang w:val="en-US" w:eastAsia="ja-JP"/>
@@ -28173,29 +28195,29 @@
         <w:lastRenderedPageBreak/>
         <w:t>Attachment – Class diagram</w:t>
       </w:r>
+      <w:bookmarkEnd w:id="118"/>
+      <w:bookmarkEnd w:id="119"/>
+    </w:p>
+    <w:p>
+      <w:pPr>
+        <w:pStyle w:val="Heading2"/>
+        <w:rPr>
+          <w:lang w:val="en-US" w:eastAsia="ja-JP"/>
+        </w:rPr>
+      </w:pPr>
+      <w:bookmarkStart w:id="120" w:name="_Toc364278870"/>
+      <w:bookmarkStart w:id="121" w:name="_Toc364281053"/>
+      <w:r>
+        <w:rPr>
+          <w:lang w:val="en-US" w:eastAsia="ja-JP"/>
+        </w:rPr>
+        <w:t xml:space="preserve">Class </w:t>
+      </w:r>
+      <w:r>
+        <w:t>diagram</w:t>
+      </w:r>
       <w:bookmarkEnd w:id="120"/>
       <w:bookmarkEnd w:id="121"/>
-    </w:p>
-    <w:p>
-      <w:pPr>
-        <w:pStyle w:val="Heading2"/>
-        <w:rPr>
-          <w:lang w:val="en-US" w:eastAsia="ja-JP"/>
-        </w:rPr>
-      </w:pPr>
-      <w:bookmarkStart w:id="122" w:name="_Toc364278870"/>
-      <w:bookmarkStart w:id="123" w:name="_Toc364281053"/>
-      <w:r>
-        <w:rPr>
-          <w:lang w:val="en-US" w:eastAsia="ja-JP"/>
-        </w:rPr>
-        <w:t xml:space="preserve">Class </w:t>
-      </w:r>
-      <w:r>
-        <w:t>diagram</w:t>
-      </w:r>
-      <w:bookmarkEnd w:id="122"/>
-      <w:bookmarkEnd w:id="123"/>
     </w:p>
     <w:p>
       <w:pPr>
@@ -28226,9 +28248,9 @@
             <o:lock v:ext="edit" aspectratio="t"/>
           </v:shapetype>
           <v:shape id="_x0000_i1025" type="#_x0000_t75" style="width:525.6pt;height:448.8pt" o:ole="">
-            <v:imagedata r:id="rId41" o:title=""/>
+            <v:imagedata r:id="rId42" o:title=""/>
           </v:shape>
-          <o:OLEObject Type="Embed" ProgID="Visio.Drawing.11" ShapeID="_x0000_i1025" DrawAspect="Content" ObjectID="_1438258209" r:id="rId42"/>
+          <o:OLEObject Type="Embed" ProgID="Visio.Drawing.11" ShapeID="_x0000_i1025" DrawAspect="Content" ObjectID="_1438259242" r:id="rId43"/>
         </w:object>
       </w:r>
     </w:p>
@@ -28297,7 +28319,7 @@
           <w:rPr>
             <w:noProof/>
           </w:rPr>
-          <w:t>30</w:t>
+          <w:t>36</w:t>
         </w:r>
         <w:r>
           <w:rPr>
@@ -32271,7 +32293,7 @@
 </file>
 
 <file path=customXml/itemProps2.xml><?xml version="1.0" encoding="utf-8"?>
-<ds:datastoreItem xmlns:ds="http://schemas.openxmlformats.org/officeDocument/2006/customXml" ds:itemID="{5B913905-53CD-4572-A373-C32F1822AE2E}">
+<ds:datastoreItem xmlns:ds="http://schemas.openxmlformats.org/officeDocument/2006/customXml" ds:itemID="{EF814255-F2A3-44D7-A7E4-8C3EE36850A3}">
   <ds:schemaRefs>
     <ds:schemaRef ds:uri="http://schemas.openxmlformats.org/officeDocument/2006/bibliography"/>
   </ds:schemaRefs>

</xml_diff>